<commit_message>
Consolidated solutions for all experiments. Added graphs.
</commit_message>
<xml_diff>
--- a/E_3_Text.docx
+++ b/E_3_Text.docx
@@ -1,6 +1,6 @@
 
 <file path=word/document.xml><?xml version="1.0" encoding="utf-8"?>
-<w:document xmlns:wpc="http://schemas.microsoft.com/office/word/2010/wordprocessingCanvas" xmlns:mo="http://schemas.microsoft.com/office/mac/office/2008/main" xmlns:mc="http://schemas.openxmlformats.org/markup-compatibility/2006" xmlns:mv="urn:schemas-microsoft-com:mac:vml" xmlns:o="urn:schemas-microsoft-com:office:office" xmlns:r="http://schemas.openxmlformats.org/officeDocument/2006/relationships" xmlns:m="http://schemas.openxmlformats.org/officeDocument/2006/math" xmlns:v="urn:schemas-microsoft-com:vml" xmlns:wp14="http://schemas.microsoft.com/office/word/2010/wordprocessingDrawing" xmlns:wp="http://schemas.openxmlformats.org/drawingml/2006/wordprocessingDrawing" xmlns:w10="urn:schemas-microsoft-com:office:word" xmlns:w="http://schemas.openxmlformats.org/wordprocessingml/2006/main" xmlns:w14="http://schemas.microsoft.com/office/word/2010/wordml" xmlns:w15="http://schemas.microsoft.com/office/word/2012/wordml" xmlns:wpg="http://schemas.microsoft.com/office/word/2010/wordprocessingGroup" xmlns:wpi="http://schemas.microsoft.com/office/word/2010/wordprocessingInk" xmlns:wne="http://schemas.microsoft.com/office/word/2006/wordml" xmlns:wps="http://schemas.microsoft.com/office/word/2010/wordprocessingShape" mc:Ignorable="w14 w15 wp14">
+<w:document xmlns:wpc="http://schemas.microsoft.com/office/word/2010/wordprocessingCanvas" xmlns:cx="http://schemas.microsoft.com/office/drawing/2014/chartex" xmlns:cx1="http://schemas.microsoft.com/office/drawing/2015/9/8/chartex" xmlns:cx2="http://schemas.microsoft.com/office/drawing/2015/10/21/chartex" xmlns:cx3="http://schemas.microsoft.com/office/drawing/2016/5/9/chartex" xmlns:cx4="http://schemas.microsoft.com/office/drawing/2016/5/10/chartex" xmlns:cx5="http://schemas.microsoft.com/office/drawing/2016/5/11/chartex" xmlns:cx6="http://schemas.microsoft.com/office/drawing/2016/5/12/chartex" xmlns:cx7="http://schemas.microsoft.com/office/drawing/2016/5/13/chartex" xmlns:cx8="http://schemas.microsoft.com/office/drawing/2016/5/14/chartex" xmlns:mc="http://schemas.openxmlformats.org/markup-compatibility/2006" xmlns:aink="http://schemas.microsoft.com/office/drawing/2016/ink" xmlns:am3d="http://schemas.microsoft.com/office/drawing/2017/model3d" xmlns:o="urn:schemas-microsoft-com:office:office" xmlns:r="http://schemas.openxmlformats.org/officeDocument/2006/relationships" xmlns:m="http://schemas.openxmlformats.org/officeDocument/2006/math" xmlns:v="urn:schemas-microsoft-com:vml" xmlns:wp14="http://schemas.microsoft.com/office/word/2010/wordprocessingDrawing" xmlns:wp="http://schemas.openxmlformats.org/drawingml/2006/wordprocessingDrawing" xmlns:w10="urn:schemas-microsoft-com:office:word" xmlns:w="http://schemas.openxmlformats.org/wordprocessingml/2006/main" xmlns:w14="http://schemas.microsoft.com/office/word/2010/wordml" xmlns:w15="http://schemas.microsoft.com/office/word/2012/wordml" xmlns:w16cid="http://schemas.microsoft.com/office/word/2016/wordml/cid" xmlns:w16se="http://schemas.microsoft.com/office/word/2015/wordml/symex" xmlns:wpg="http://schemas.microsoft.com/office/word/2010/wordprocessingGroup" xmlns:wpi="http://schemas.microsoft.com/office/word/2010/wordprocessingInk" xmlns:wne="http://schemas.microsoft.com/office/word/2006/wordml" xmlns:wps="http://schemas.microsoft.com/office/word/2010/wordprocessingShape" mc:Ignorable="w14 w15 w16se w16cid wp14">
   <w:body>
     <w:p>
       <w:pPr>
@@ -12,7 +12,279 @@
         <w:rPr>
           <w:lang w:val="de-DE"/>
         </w:rPr>
-        <w:tab/>
+        <w:t>Das Experiment 1 testet die Reaktionszeit der Probanden für 2 verschiedene Stimuli: auditiv und visuell.</w:t>
+      </w:r>
+    </w:p>
+    <w:p>
+      <w:pPr>
+        <w:rPr>
+          <w:lang w:val="de-DE"/>
+        </w:rPr>
+      </w:pPr>
+      <w:r>
+        <w:rPr>
+          <w:lang w:val="de-DE"/>
+        </w:rPr>
+        <w:t>Der Aufbau des Experiments besteht aus einem webbasierten Programm, das die Teilnehmer über einen Link bei sich daheim auf ihrem persönlichen Computer aufrufen konnten. Es wird zufällig entweder das Bild eines Hirsches gezeigt oder eine Audiodatei eines Hirschrufes abgespielt. Nach 30 aufeinanderfolgenden Stimuli ist das Experiment beendet.</w:t>
+      </w:r>
+    </w:p>
+    <w:p>
+      <w:pPr>
+        <w:rPr>
+          <w:lang w:val="de-DE"/>
+        </w:rPr>
+      </w:pPr>
+      <w:r>
+        <w:rPr>
+          <w:lang w:val="de-DE"/>
+        </w:rPr>
+        <w:t>Der Vergleich zwischen den Mittelwerten von Audio und Bild zeigt, dass alle Probanden eine schnellere Reaktionszeit bei einem visuelle</w:t>
+      </w:r>
+      <w:r>
+        <w:rPr>
+          <w:lang w:val="de-DE"/>
+        </w:rPr>
+        <w:t>n</w:t>
+      </w:r>
+      <w:r>
+        <w:rPr>
+          <w:lang w:val="de-DE"/>
+        </w:rPr>
+        <w:t xml:space="preserve"> Stimulus hatten. Bei einer Befragung stellte sich jedoch heraus, dass die Audiodatei eine kleine Verzögerung hat, die hier einen großen Unterschied darstellt, da wir uns im Wertebereich von 100-1000ms befinden. </w:t>
+      </w:r>
+    </w:p>
+    <w:p>
+      <w:pPr>
+        <w:rPr>
+          <w:lang w:val="de-DE"/>
+        </w:rPr>
+      </w:pPr>
+      <w:r>
+        <w:rPr>
+          <w:lang w:val="de-DE"/>
+        </w:rPr>
+        <w:t xml:space="preserve">Die Testgruppe besteht aus 12 Teilnehmern, von denen 9 männlich und 3 weiblich sind. Das Durchschnittsalter beträgt 25 Jahre. Bei </w:t>
+      </w:r>
+      <w:proofErr w:type="gramStart"/>
+      <w:r>
+        <w:rPr>
+          <w:lang w:val="de-DE"/>
+        </w:rPr>
+        <w:t>der Pivot</w:t>
+      </w:r>
+      <w:proofErr w:type="gramEnd"/>
+      <w:r>
+        <w:rPr>
+          <w:lang w:val="de-DE"/>
+        </w:rPr>
+        <w:t xml:space="preserve"> Analyse fällt auf, dass die weiblichen Teilnehmer in allen Experimenten schnellere Reaktionszeiten hatten. Allerdings ist hier zu beachten, dass die Testgruppe signifikant kleiner ist und somit die Daten nicht repräsentativ. Im T-Test wurde die Nullhypothese H0: Unterschied = 0 mit einem Signifikanzniveau </w:t>
+      </w:r>
+      <m:oMath>
+        <m:r>
+          <w:rPr>
+            <w:rFonts w:ascii="Cambria Math" w:hAnsi="Cambria Math"/>
+          </w:rPr>
+          <m:t>α</m:t>
+        </m:r>
+        <m:r>
+          <w:rPr>
+            <w:rFonts w:ascii="Cambria Math" w:hAnsi="Cambria Math"/>
+            <w:lang w:val="de-DE"/>
+          </w:rPr>
+          <m:t>=0,05</m:t>
+        </m:r>
+      </m:oMath>
+      <w:r>
+        <w:rPr>
+          <w:lang w:val="de-DE"/>
+        </w:rPr>
+        <w:t xml:space="preserve"> getestet. Die Werte P(T&lt;=t) = 0,00042 für Experiment 2 und P(T&lt;=t) = 0,00021 für Experiment 3 des zweiseitigen kritischen Wertes t zeigen, dass sich Experiment 1 signifikant von den beiden anderen unterscheidet.</w:t>
+      </w:r>
+    </w:p>
+    <w:p>
+      <w:pPr>
+        <w:rPr>
+          <w:lang w:val="de-DE"/>
+        </w:rPr>
+      </w:pPr>
+    </w:p>
+    <w:p>
+      <w:pPr>
+        <w:rPr>
+          <w:lang w:val="de-DE"/>
+        </w:rPr>
+      </w:pPr>
+      <w:r>
+        <w:rPr>
+          <w:lang w:val="de-DE"/>
+        </w:rPr>
+        <w:t xml:space="preserve">In Experiment 2 </w:t>
+      </w:r>
+      <w:r>
+        <w:rPr>
+          <w:lang w:val="de-DE"/>
+        </w:rPr>
+        <w:t>wurde eine Entscheidungskomponente hinzugefügt</w:t>
+      </w:r>
+      <w:r>
+        <w:rPr>
+          <w:lang w:val="de-DE"/>
+        </w:rPr>
+        <w:t>.</w:t>
+      </w:r>
+    </w:p>
+    <w:p>
+      <w:pPr>
+        <w:rPr>
+          <w:lang w:val="de-DE"/>
+        </w:rPr>
+      </w:pPr>
+      <w:r>
+        <w:rPr>
+          <w:lang w:val="de-DE"/>
+        </w:rPr>
+        <w:t>Beim Test wurde auf einer Website per Zufall eine geometrische Form dargestellt. Die geometrische Form konnte die Figur eines Dreiecks oder die eines Kreises annehmen. Wurde ein Dreieck dargestellt, muss der Proband so schnell wie möglich die Leerta</w:t>
+      </w:r>
+      <w:bookmarkStart w:id="0" w:name="_GoBack"/>
+      <w:bookmarkEnd w:id="0"/>
+      <w:r>
+        <w:rPr>
+          <w:lang w:val="de-DE"/>
+        </w:rPr>
+        <w:t>ste drücken. Bei Kreisen sollte keine Reaktion seitens des Probanden erfolgen. Das Experiment wurde wiederholt bis dem Probanden 30 Dreiecke dargestellt w</w:t>
+      </w:r>
+      <w:r>
+        <w:rPr>
+          <w:lang w:val="de-DE"/>
+        </w:rPr>
+        <w:t>orden sind</w:t>
+      </w:r>
+      <w:r>
+        <w:rPr>
+          <w:lang w:val="de-DE"/>
+        </w:rPr>
+        <w:t>.</w:t>
+      </w:r>
+    </w:p>
+    <w:p>
+      <w:pPr>
+        <w:rPr>
+          <w:lang w:val="de-DE"/>
+        </w:rPr>
+      </w:pPr>
+      <w:r>
+        <w:rPr>
+          <w:lang w:val="de-DE"/>
+        </w:rPr>
+        <w:t xml:space="preserve">Das 2. Experiment </w:t>
+      </w:r>
+      <w:r>
+        <w:rPr>
+          <w:lang w:val="de-DE"/>
+        </w:rPr>
+        <w:t>zeigt</w:t>
+      </w:r>
+      <w:r>
+        <w:rPr>
+          <w:lang w:val="de-DE"/>
+        </w:rPr>
+        <w:t xml:space="preserve"> mit einem Mittelwert von 463ms, </w:t>
+      </w:r>
+      <w:r>
+        <w:rPr>
+          <w:lang w:val="de-DE"/>
+        </w:rPr>
+        <w:t xml:space="preserve">einem Median von 454ms, und einer Standardvariation von 117ms die geringsten Reaktionszeiten aller Experimente auf. Wenn man das Histogramm betrachtet, kann man jedoch erkennen, dass die Reaktionszeit im Vergleich zu Experiment 1 langsamer wurde. Der Modus liegt bei Experiment 2 im Bereich </w:t>
+      </w:r>
+      <w:r>
+        <w:rPr>
+          <w:lang w:val="de-DE"/>
+        </w:rPr>
+        <w:t xml:space="preserve">von </w:t>
+      </w:r>
+      <w:r>
+        <w:rPr>
+          <w:lang w:val="de-DE"/>
+        </w:rPr>
+        <w:t>40</w:t>
+      </w:r>
+      <w:r>
+        <w:rPr>
+          <w:lang w:val="de-DE"/>
+        </w:rPr>
+        <w:t>1</w:t>
+      </w:r>
+      <w:r>
+        <w:rPr>
+          <w:lang w:val="de-DE"/>
+        </w:rPr>
+        <w:t>-600ms</w:t>
+      </w:r>
+      <w:r>
+        <w:rPr>
+          <w:lang w:val="de-DE"/>
+        </w:rPr>
+        <w:t>,</w:t>
+      </w:r>
+      <w:r>
+        <w:rPr>
+          <w:lang w:val="de-DE"/>
+        </w:rPr>
+        <w:t xml:space="preserve"> über dem Modus von Experiment 1. Dies ist vor allem deshalb signifikant, da </w:t>
+      </w:r>
+      <w:r>
+        <w:rPr>
+          <w:lang w:val="de-DE"/>
+        </w:rPr>
+        <w:t>schnelle</w:t>
+      </w:r>
+      <w:r>
+        <w:rPr>
+          <w:lang w:val="de-DE"/>
+        </w:rPr>
+        <w:t xml:space="preserve"> Reaktionszeiten im 1. Experiment</w:t>
+      </w:r>
+      <w:r>
+        <w:rPr>
+          <w:lang w:val="de-DE"/>
+        </w:rPr>
+        <w:t xml:space="preserve"> </w:t>
+      </w:r>
+      <w:r>
+        <w:rPr>
+          <w:lang w:val="de-DE"/>
+        </w:rPr>
+        <w:t>nur bei ca. 50 % der Wiederholungen möglich waren</w:t>
+      </w:r>
+      <w:r>
+        <w:rPr>
+          <w:lang w:val="de-DE"/>
+        </w:rPr>
+        <w:t xml:space="preserve"> – durch die Problematik der Audio-File</w:t>
+      </w:r>
+      <w:r>
+        <w:rPr>
+          <w:lang w:val="de-DE"/>
+        </w:rPr>
+        <w:t>. Ein weiterer Indikator für die Verlangsamung der Reaktionszeit ist eine erkennbare Verbindung zur Fehleranzahl. Die schnellsten Reaktionszeiten gehörten den Probanden mit den meisten Fehlern.</w:t>
+      </w:r>
+      <w:r>
+        <w:rPr>
+          <w:lang w:val="de-DE"/>
+        </w:rPr>
+        <w:t xml:space="preserve"> Die instinktive Reaktion war somit schneller als die rationale.</w:t>
+      </w:r>
+    </w:p>
+    <w:p>
+      <w:pPr>
+        <w:rPr>
+          <w:lang w:val="de-DE"/>
+        </w:rPr>
+      </w:pPr>
+      <w:r>
+        <w:rPr>
+          <w:lang w:val="de-DE"/>
+        </w:rPr>
         <w:t xml:space="preserve"> </w:t>
       </w:r>
       <w:r>
@@ -121,13 +393,7 @@
         <w:rPr>
           <w:lang w:val="de-DE"/>
         </w:rPr>
-        <w:t xml:space="preserve"> </w:t>
-      </w:r>
-      <w:r>
-        <w:rPr>
-          <w:lang w:val="de-DE"/>
-        </w:rPr>
-        <w:t xml:space="preserve">einer Kategorie zuweisen, wonach ihm seine </w:t>
+        <w:t xml:space="preserve"> einer Kategorie zuweisen, wonach ihm seine </w:t>
       </w:r>
       <w:r>
         <w:rPr>
@@ -139,13 +405,7 @@
         <w:rPr>
           <w:lang w:val="de-DE"/>
         </w:rPr>
-        <w:t xml:space="preserve"> Reaktionszeit angezeigt wird. Nach 30 aufeinanderfolgenden Stimuli ist das Experiment beendet und die Auswertung der Reaktionszeiten werden für den Probanden ausgegeben, sowie für die Übungsleiter in ei</w:t>
-      </w:r>
-      <w:r>
-        <w:rPr>
-          <w:lang w:val="de-DE"/>
-        </w:rPr>
-        <w:t>nem CSV-Download bereitgestellt.</w:t>
+        <w:t xml:space="preserve"> Reaktionszeit angezeigt wird. Nach 30 aufeinanderfolgenden Stimuli ist das Experiment beendet und die Auswertung der Reaktionszeiten werden für den Probanden ausgegeben, sowie für die Übungsleiter in einem CSV-Download bereitgestellt.</w:t>
       </w:r>
     </w:p>
     <w:p>
@@ -193,13 +453,7 @@
         <w:rPr>
           <w:lang w:val="de-DE"/>
         </w:rPr>
-        <w:t xml:space="preserve"> eine signifikant höhere Reaktionszeit benötigt als Experiment 1 und Experiment 2</w:t>
-      </w:r>
-      <w:r>
-        <w:rPr>
-          <w:lang w:val="de-DE"/>
-        </w:rPr>
-        <w:t xml:space="preserve">. Außerdem ergibt sich in unserer kleinen </w:t>
+        <w:t xml:space="preserve"> eine signifikant höhere Reaktionszeit benötigt als Experiment 1 und Experiment 2. Außerdem ergibt sich in unserer kleinen </w:t>
       </w:r>
       <w:r>
         <w:rPr>
@@ -257,21 +511,7 @@
         <w:rPr>
           <w:lang w:val="de-DE"/>
         </w:rPr>
-        <w:t xml:space="preserve"> zu den anderen Experimenten ist auf die zusätzliche Rechenzeit des menschlichen Gehirns zurückzuführen, die dafür benöt</w:t>
-      </w:r>
-      <w:r>
-        <w:rPr>
-          <w:lang w:val="de-DE"/>
-        </w:rPr>
-        <w:t>igt wird, das Wort zu lesen und den Inhalt des Wortes zu verarbeiten und richtig einzuordnen</w:t>
-      </w:r>
-      <w:bookmarkStart w:id="0" w:name="_GoBack"/>
-      <w:bookmarkEnd w:id="0"/>
-      <w:r>
-        <w:rPr>
-          <w:lang w:val="de-DE"/>
-        </w:rPr>
-        <w:t>.</w:t>
+        <w:t xml:space="preserve"> zu den anderen Experimenten ist auf die zusätzliche Rechenzeit des menschlichen Gehirns zurückzuführen, die dafür benötigt wird, das Wort zu lesen und den Inhalt des Wortes zu verarbeiten und richtig einzuordnen.</w:t>
       </w:r>
     </w:p>
     <w:p>
@@ -285,22 +525,116 @@
         <w:rPr>
           <w:lang w:val="de-DE"/>
         </w:rPr>
-        <w:t>Die schnellere Reaktionszeit der weiblichen Teilnehmer lässt sich auf verschiedene Faktoren zurückführen, entweder besitzen F</w:t>
-      </w:r>
-      <w:r>
-        <w:rPr>
-          <w:lang w:val="de-DE"/>
-        </w:rPr>
-        <w:t>rauen eine allgemein schnellere Reaktionszeit bezogen auf diese Tests, Frauen geben sich u.U. mehr Mühe bei der Durchführung des Tests oder der Unterschied tritt nur in unserem Experiment mit kleiner Probandenzahl auf. Für genauere Aussagen müssten weitere</w:t>
-      </w:r>
-      <w:r>
-        <w:rPr>
-          <w:lang w:val="de-DE"/>
-        </w:rPr>
-        <w:t xml:space="preserve"> Tests folgen.</w:t>
+        <w:t>Die schnellere Reaktionszeit der weiblichen Teilnehmer lässt sich auf verschiedene Faktoren zurückführen, entweder besitzen Frauen eine allgemein schnellere Reaktionszeit bezogen auf diese Tests, Frauen geben sich u.U. mehr Mühe bei der Durchführung des Tests oder der Unterschied tritt nur in unserem Experiment mit kleiner Probandenzahl auf. Für genauere Aussagen müssten weitere Tests folgen.</w:t>
       </w:r>
     </w:p>
-    <w:p/>
+    <w:p>
+      <w:r>
+        <w:rPr>
+          <w:noProof/>
+        </w:rPr>
+        <mc:AlternateContent>
+          <mc:Choice Requires="cx1">
+            <w:drawing>
+              <wp:inline distT="0" distB="0" distL="0" distR="0" wp14:anchorId="53447CD4" wp14:editId="0A28C551">
+                <wp:extent cx="6067425" cy="3000375"/>
+                <wp:effectExtent l="0" t="0" r="9525" b="9525"/>
+                <wp:docPr id="1" name="Diagramm 1">
+                  <a:extLst xmlns:a="http://schemas.openxmlformats.org/drawingml/2006/main">
+                    <a:ext uri="{FF2B5EF4-FFF2-40B4-BE49-F238E27FC236}">
+                      <a16:creationId xmlns:a16="http://schemas.microsoft.com/office/drawing/2014/main" id="{A5002A33-123D-43BF-976D-B01B325D22BD}"/>
+                    </a:ext>
+                  </a:extLst>
+                </wp:docPr>
+                <wp:cNvGraphicFramePr/>
+                <a:graphic xmlns:a="http://schemas.openxmlformats.org/drawingml/2006/main">
+                  <a:graphicData uri="http://schemas.microsoft.com/office/drawing/2014/chartex">
+                    <cx:chart xmlns:cx="http://schemas.microsoft.com/office/drawing/2014/chartex" xmlns:r="http://schemas.openxmlformats.org/officeDocument/2006/relationships" r:id="rId4"/>
+                  </a:graphicData>
+                </a:graphic>
+              </wp:inline>
+            </w:drawing>
+          </mc:Choice>
+          <mc:Fallback>
+            <w:drawing>
+              <wp:inline distT="0" distB="0" distL="0" distR="0" wp14:anchorId="53447CD4" wp14:editId="0A28C551">
+                <wp:extent cx="6067425" cy="3000375"/>
+                <wp:effectExtent l="0" t="0" r="9525" b="9525"/>
+                <wp:docPr id="1" name="Diagramm 1">
+                  <a:extLst xmlns:a="http://schemas.openxmlformats.org/drawingml/2006/main">
+                    <a:ext uri="{FF2B5EF4-FFF2-40B4-BE49-F238E27FC236}">
+                      <a16:creationId xmlns:a16="http://schemas.microsoft.com/office/drawing/2014/main" id="{A5002A33-123D-43BF-976D-B01B325D22BD}"/>
+                    </a:ext>
+                  </a:extLst>
+                </wp:docPr>
+                <wp:cNvGraphicFramePr>
+                  <a:graphicFrameLocks xmlns:a="http://schemas.openxmlformats.org/drawingml/2006/main" noGrp="1" noDrilldown="1" noSelect="1" noChangeAspect="1" noMove="1" noResize="1"/>
+                </wp:cNvGraphicFramePr>
+                <a:graphic xmlns:a="http://schemas.openxmlformats.org/drawingml/2006/main">
+                  <a:graphicData uri="http://schemas.openxmlformats.org/drawingml/2006/picture">
+                    <pic:pic xmlns:pic="http://schemas.openxmlformats.org/drawingml/2006/picture">
+                      <pic:nvPicPr>
+                        <pic:cNvPr id="1" name="Diagramm 1">
+                          <a:extLst>
+                            <a:ext uri="{FF2B5EF4-FFF2-40B4-BE49-F238E27FC236}">
+                              <a16:creationId xmlns:a16="http://schemas.microsoft.com/office/drawing/2014/main" id="{A5002A33-123D-43BF-976D-B01B325D22BD}"/>
+                            </a:ext>
+                          </a:extLst>
+                        </pic:cNvPr>
+                        <pic:cNvPicPr>
+                          <a:picLocks noGrp="1" noRot="1" noChangeAspect="1" noMove="1" noResize="1" noEditPoints="1" noAdjustHandles="1" noChangeArrowheads="1" noChangeShapeType="1"/>
+                        </pic:cNvPicPr>
+                      </pic:nvPicPr>
+                      <pic:blipFill>
+                        <a:blip r:embed="rId5"/>
+                        <a:stretch>
+                          <a:fillRect/>
+                        </a:stretch>
+                      </pic:blipFill>
+                      <pic:spPr>
+                        <a:xfrm>
+                          <a:off x="0" y="0"/>
+                          <a:ext cx="6067425" cy="3000375"/>
+                        </a:xfrm>
+                        <a:prstGeom prst="rect">
+                          <a:avLst/>
+                        </a:prstGeom>
+                      </pic:spPr>
+                    </pic:pic>
+                  </a:graphicData>
+                </a:graphic>
+              </wp:inline>
+            </w:drawing>
+          </mc:Fallback>
+        </mc:AlternateContent>
+      </w:r>
+    </w:p>
+    <w:p>
+      <w:r>
+        <w:rPr>
+          <w:noProof/>
+        </w:rPr>
+        <w:drawing>
+          <wp:inline distT="0" distB="0" distL="0" distR="0" wp14:anchorId="36F80204" wp14:editId="4CB7F029">
+            <wp:extent cx="5943600" cy="3058160"/>
+            <wp:effectExtent l="0" t="0" r="0" b="8890"/>
+            <wp:docPr id="2" name="Diagramm 2">
+              <a:extLst xmlns:a="http://schemas.openxmlformats.org/drawingml/2006/main">
+                <a:ext uri="{FF2B5EF4-FFF2-40B4-BE49-F238E27FC236}">
+                  <a16:creationId xmlns:a16="http://schemas.microsoft.com/office/drawing/2014/main" id="{7F6CDD93-6B89-4521-951F-4F24576576EE}"/>
+                </a:ext>
+              </a:extLst>
+            </wp:docPr>
+            <wp:cNvGraphicFramePr/>
+            <a:graphic xmlns:a="http://schemas.openxmlformats.org/drawingml/2006/main">
+              <a:graphicData uri="http://schemas.openxmlformats.org/drawingml/2006/chart">
+                <c:chart xmlns:c="http://schemas.openxmlformats.org/drawingml/2006/chart" xmlns:r="http://schemas.openxmlformats.org/officeDocument/2006/relationships" r:id="rId6"/>
+              </a:graphicData>
+            </a:graphic>
+          </wp:inline>
+        </w:drawing>
+      </w:r>
+    </w:p>
     <w:sectPr>
       <w:pgSz w:w="12240" w:h="15840"/>
       <w:pgMar w:top="1440" w:right="1440" w:bottom="1440" w:left="1440" w:header="0" w:footer="720" w:gutter="0"/>
@@ -312,7 +646,7 @@
 </file>
 
 <file path=word/styles.xml><?xml version="1.0" encoding="utf-8"?>
-<w:styles xmlns:mc="http://schemas.openxmlformats.org/markup-compatibility/2006" xmlns:r="http://schemas.openxmlformats.org/officeDocument/2006/relationships" xmlns:w="http://schemas.openxmlformats.org/wordprocessingml/2006/main" xmlns:w14="http://schemas.microsoft.com/office/word/2010/wordml" xmlns:w15="http://schemas.microsoft.com/office/word/2012/wordml" mc:Ignorable="w14 w15">
+<w:styles xmlns:mc="http://schemas.openxmlformats.org/markup-compatibility/2006" xmlns:r="http://schemas.openxmlformats.org/officeDocument/2006/relationships" xmlns:w="http://schemas.openxmlformats.org/wordprocessingml/2006/main" xmlns:w14="http://schemas.microsoft.com/office/word/2010/wordml" xmlns:w15="http://schemas.microsoft.com/office/word/2012/wordml" xmlns:w16cid="http://schemas.microsoft.com/office/word/2016/wordml/cid" xmlns:w16se="http://schemas.microsoft.com/office/word/2015/wordml/symex" mc:Ignorable="w14 w15 w16se w16cid">
   <w:docDefaults>
     <w:rPrDefault>
       <w:rPr>
@@ -328,7 +662,7 @@
       </w:pPr>
     </w:pPrDefault>
   </w:docDefaults>
-  <w:latentStyles w:defLockedState="0" w:defUIPriority="99" w:defSemiHidden="0" w:defUnhideWhenUsed="0" w:defQFormat="0" w:count="382">
+  <w:latentStyles w:defLockedState="0" w:defUIPriority="99" w:defSemiHidden="0" w:defUnhideWhenUsed="0" w:defQFormat="0" w:count="375">
     <w:lsdException w:name="Normal" w:uiPriority="0" w:qFormat="1"/>
     <w:lsdException w:name="heading 1" w:uiPriority="9" w:qFormat="1"/>
     <w:lsdException w:name="heading 2" w:semiHidden="1" w:uiPriority="9" w:unhideWhenUsed="1" w:qFormat="1"/>
@@ -485,15 +819,6 @@
     <w:lsdException w:name="Balloon Text" w:semiHidden="1" w:unhideWhenUsed="1"/>
     <w:lsdException w:name="Table Grid" w:uiPriority="39"/>
     <w:lsdException w:name="Table Theme" w:semiHidden="1" w:unhideWhenUsed="1"/>
-    <w:lsdException w:name="Note Level 1" w:semiHidden="1" w:unhideWhenUsed="1"/>
-    <w:lsdException w:name="Note Level 2" w:semiHidden="1" w:unhideWhenUsed="1"/>
-    <w:lsdException w:name="Note Level 3" w:semiHidden="1" w:unhideWhenUsed="1"/>
-    <w:lsdException w:name="Note Level 4" w:semiHidden="1" w:unhideWhenUsed="1"/>
-    <w:lsdException w:name="Note Level 5" w:semiHidden="1" w:unhideWhenUsed="1"/>
-    <w:lsdException w:name="Note Level 6" w:semiHidden="1" w:unhideWhenUsed="1"/>
-    <w:lsdException w:name="Note Level 7" w:semiHidden="1" w:unhideWhenUsed="1"/>
-    <w:lsdException w:name="Note Level 8" w:semiHidden="1" w:unhideWhenUsed="1"/>
-    <w:lsdException w:name="Note Level 9" w:semiHidden="1" w:unhideWhenUsed="1"/>
     <w:lsdException w:name="Placeholder Text" w:semiHidden="1"/>
     <w:lsdException w:name="No Spacing" w:uiPriority="1" w:qFormat="1"/>
     <w:lsdException w:name="Light Shading" w:uiPriority="60"/>
@@ -712,13 +1037,13 @@
     <w:lsdException w:name="Mention" w:semiHidden="1" w:unhideWhenUsed="1"/>
     <w:lsdException w:name="Smart Hyperlink" w:semiHidden="1" w:unhideWhenUsed="1"/>
   </w:latentStyles>
-  <w:style w:type="paragraph" w:default="1" w:styleId="Normal">
+  <w:style w:type="paragraph" w:default="1" w:styleId="Standard">
     <w:name w:val="Normal"/>
   </w:style>
-  <w:style w:type="paragraph" w:styleId="Heading1">
+  <w:style w:type="paragraph" w:styleId="berschrift1">
     <w:name w:val="heading 1"/>
-    <w:basedOn w:val="Normal"/>
-    <w:next w:val="Normal"/>
+    <w:basedOn w:val="Standard"/>
+    <w:next w:val="Standard"/>
     <w:pPr>
       <w:keepNext/>
       <w:keepLines/>
@@ -730,10 +1055,10 @@
       <w:szCs w:val="40"/>
     </w:rPr>
   </w:style>
-  <w:style w:type="paragraph" w:styleId="Heading2">
+  <w:style w:type="paragraph" w:styleId="berschrift2">
     <w:name w:val="heading 2"/>
-    <w:basedOn w:val="Normal"/>
-    <w:next w:val="Normal"/>
+    <w:basedOn w:val="Standard"/>
+    <w:next w:val="Standard"/>
     <w:pPr>
       <w:keepNext/>
       <w:keepLines/>
@@ -745,10 +1070,10 @@
       <w:szCs w:val="32"/>
     </w:rPr>
   </w:style>
-  <w:style w:type="paragraph" w:styleId="Heading3">
+  <w:style w:type="paragraph" w:styleId="berschrift3">
     <w:name w:val="heading 3"/>
-    <w:basedOn w:val="Normal"/>
-    <w:next w:val="Normal"/>
+    <w:basedOn w:val="Standard"/>
+    <w:next w:val="Standard"/>
     <w:pPr>
       <w:keepNext/>
       <w:keepLines/>
@@ -761,10 +1086,10 @@
       <w:szCs w:val="28"/>
     </w:rPr>
   </w:style>
-  <w:style w:type="paragraph" w:styleId="Heading4">
+  <w:style w:type="paragraph" w:styleId="berschrift4">
     <w:name w:val="heading 4"/>
-    <w:basedOn w:val="Normal"/>
-    <w:next w:val="Normal"/>
+    <w:basedOn w:val="Standard"/>
+    <w:next w:val="Standard"/>
     <w:pPr>
       <w:keepNext/>
       <w:keepLines/>
@@ -777,10 +1102,10 @@
       <w:szCs w:val="24"/>
     </w:rPr>
   </w:style>
-  <w:style w:type="paragraph" w:styleId="Heading5">
+  <w:style w:type="paragraph" w:styleId="berschrift5">
     <w:name w:val="heading 5"/>
-    <w:basedOn w:val="Normal"/>
-    <w:next w:val="Normal"/>
+    <w:basedOn w:val="Standard"/>
+    <w:next w:val="Standard"/>
     <w:pPr>
       <w:keepNext/>
       <w:keepLines/>
@@ -791,10 +1116,10 @@
       <w:color w:val="666666"/>
     </w:rPr>
   </w:style>
-  <w:style w:type="paragraph" w:styleId="Heading6">
+  <w:style w:type="paragraph" w:styleId="berschrift6">
     <w:name w:val="heading 6"/>
-    <w:basedOn w:val="Normal"/>
-    <w:next w:val="Normal"/>
+    <w:basedOn w:val="Standard"/>
+    <w:next w:val="Standard"/>
     <w:pPr>
       <w:keepNext/>
       <w:keepLines/>
@@ -806,13 +1131,13 @@
       <w:color w:val="666666"/>
     </w:rPr>
   </w:style>
-  <w:style w:type="character" w:default="1" w:styleId="DefaultParagraphFont">
+  <w:style w:type="character" w:default="1" w:styleId="Absatz-Standardschriftart">
     <w:name w:val="Default Paragraph Font"/>
     <w:uiPriority w:val="1"/>
     <w:semiHidden/>
     <w:unhideWhenUsed/>
   </w:style>
-  <w:style w:type="table" w:default="1" w:styleId="TableNormal">
+  <w:style w:type="table" w:default="1" w:styleId="NormaleTabelle">
     <w:name w:val="Normal Table"/>
     <w:uiPriority w:val="99"/>
     <w:semiHidden/>
@@ -827,16 +1152,16 @@
       </w:tblCellMar>
     </w:tblPr>
   </w:style>
-  <w:style w:type="numbering" w:default="1" w:styleId="NoList">
+  <w:style w:type="numbering" w:default="1" w:styleId="KeineListe">
     <w:name w:val="No List"/>
     <w:uiPriority w:val="99"/>
     <w:semiHidden/>
     <w:unhideWhenUsed/>
   </w:style>
-  <w:style w:type="paragraph" w:styleId="Title">
+  <w:style w:type="paragraph" w:styleId="Titel">
     <w:name w:val="Title"/>
-    <w:basedOn w:val="Normal"/>
-    <w:next w:val="Normal"/>
+    <w:basedOn w:val="Standard"/>
+    <w:next w:val="Standard"/>
     <w:pPr>
       <w:keepNext/>
       <w:keepLines/>
@@ -847,10 +1172,10 @@
       <w:szCs w:val="52"/>
     </w:rPr>
   </w:style>
-  <w:style w:type="paragraph" w:styleId="Subtitle">
+  <w:style w:type="paragraph" w:styleId="Untertitel">
     <w:name w:val="Subtitle"/>
-    <w:basedOn w:val="Normal"/>
-    <w:next w:val="Normal"/>
+    <w:basedOn w:val="Standard"/>
+    <w:next w:val="Standard"/>
     <w:pPr>
       <w:keepNext/>
       <w:keepLines/>
@@ -863,6 +1188,2936 @@
     </w:rPr>
   </w:style>
 </w:styles>
+</file>
+
+<file path=word/charts/chart1.xml><?xml version="1.0" encoding="utf-8"?>
+<c:chartSpace xmlns:c="http://schemas.openxmlformats.org/drawingml/2006/chart" xmlns:a="http://schemas.openxmlformats.org/drawingml/2006/main" xmlns:r="http://schemas.openxmlformats.org/officeDocument/2006/relationships" xmlns:c16r2="http://schemas.microsoft.com/office/drawing/2015/06/chart">
+  <c:date1904 val="0"/>
+  <c:lang val="de-DE"/>
+  <c:roundedCorners val="0"/>
+  <mc:AlternateContent xmlns:mc="http://schemas.openxmlformats.org/markup-compatibility/2006">
+    <mc:Choice xmlns:c14="http://schemas.microsoft.com/office/drawing/2007/8/2/chart" Requires="c14">
+      <c14:style val="102"/>
+    </mc:Choice>
+    <mc:Fallback>
+      <c:style val="2"/>
+    </mc:Fallback>
+  </mc:AlternateContent>
+  <c:chart>
+    <c:title>
+      <c:tx>
+        <c:rich>
+          <a:bodyPr rot="0" spcFirstLastPara="1" vertOverflow="ellipsis" vert="horz" wrap="square" anchor="ctr" anchorCtr="1"/>
+          <a:lstStyle/>
+          <a:p>
+            <a:pPr>
+              <a:defRPr sz="1400" b="0" i="0" u="none" strike="noStrike" kern="1200" spc="0" baseline="0">
+                <a:solidFill>
+                  <a:schemeClr val="tx1">
+                    <a:lumMod val="65000"/>
+                    <a:lumOff val="35000"/>
+                  </a:schemeClr>
+                </a:solidFill>
+                <a:latin typeface="+mn-lt"/>
+                <a:ea typeface="+mn-ea"/>
+                <a:cs typeface="+mn-cs"/>
+              </a:defRPr>
+            </a:pPr>
+            <a:r>
+              <a:rPr lang="de-DE"/>
+              <a:t>Histogramm</a:t>
+            </a:r>
+          </a:p>
+        </c:rich>
+      </c:tx>
+      <c:overlay val="0"/>
+      <c:spPr>
+        <a:noFill/>
+        <a:ln>
+          <a:noFill/>
+        </a:ln>
+        <a:effectLst/>
+      </c:spPr>
+      <c:txPr>
+        <a:bodyPr rot="0" spcFirstLastPara="1" vertOverflow="ellipsis" vert="horz" wrap="square" anchor="ctr" anchorCtr="1"/>
+        <a:lstStyle/>
+        <a:p>
+          <a:pPr>
+            <a:defRPr sz="1400" b="0" i="0" u="none" strike="noStrike" kern="1200" spc="0" baseline="0">
+              <a:solidFill>
+                <a:schemeClr val="tx1">
+                  <a:lumMod val="65000"/>
+                  <a:lumOff val="35000"/>
+                </a:schemeClr>
+              </a:solidFill>
+              <a:latin typeface="+mn-lt"/>
+              <a:ea typeface="+mn-ea"/>
+              <a:cs typeface="+mn-cs"/>
+            </a:defRPr>
+          </a:pPr>
+          <a:endParaRPr lang="de-DE"/>
+        </a:p>
+      </c:txPr>
+    </c:title>
+    <c:autoTitleDeleted val="0"/>
+    <c:plotArea>
+      <c:layout/>
+      <c:barChart>
+        <c:barDir val="col"/>
+        <c:grouping val="clustered"/>
+        <c:varyColors val="0"/>
+        <c:ser>
+          <c:idx val="0"/>
+          <c:order val="0"/>
+          <c:tx>
+            <c:strRef>
+              <c:f>Gesamtdaten!$V$37</c:f>
+              <c:strCache>
+                <c:ptCount val="1"/>
+                <c:pt idx="0">
+                  <c:v>Experiment 1</c:v>
+                </c:pt>
+              </c:strCache>
+            </c:strRef>
+          </c:tx>
+          <c:spPr>
+            <a:solidFill>
+              <a:schemeClr val="accent1"/>
+            </a:solidFill>
+            <a:ln>
+              <a:noFill/>
+            </a:ln>
+            <a:effectLst/>
+          </c:spPr>
+          <c:invertIfNegative val="0"/>
+          <c:cat>
+            <c:strRef>
+              <c:f>Gesamtdaten!$U$38:$U$48</c:f>
+              <c:strCache>
+                <c:ptCount val="11"/>
+                <c:pt idx="0">
+                  <c:v>&lt;=200ms</c:v>
+                </c:pt>
+                <c:pt idx="1">
+                  <c:v>201-400ms</c:v>
+                </c:pt>
+                <c:pt idx="2">
+                  <c:v>401-600ms</c:v>
+                </c:pt>
+                <c:pt idx="3">
+                  <c:v>601-800ms</c:v>
+                </c:pt>
+                <c:pt idx="4">
+                  <c:v>801-1000ms</c:v>
+                </c:pt>
+                <c:pt idx="5">
+                  <c:v>1001-1200ms</c:v>
+                </c:pt>
+                <c:pt idx="6">
+                  <c:v>1201-1400ms</c:v>
+                </c:pt>
+                <c:pt idx="7">
+                  <c:v>1401-1600ms</c:v>
+                </c:pt>
+                <c:pt idx="8">
+                  <c:v>1601-1800ms</c:v>
+                </c:pt>
+                <c:pt idx="9">
+                  <c:v>1801-2000ms</c:v>
+                </c:pt>
+                <c:pt idx="10">
+                  <c:v>&gt;2000ms</c:v>
+                </c:pt>
+              </c:strCache>
+            </c:strRef>
+          </c:cat>
+          <c:val>
+            <c:numRef>
+              <c:f>Gesamtdaten!$V$38:$V$48</c:f>
+              <c:numCache>
+                <c:formatCode>General</c:formatCode>
+                <c:ptCount val="11"/>
+                <c:pt idx="0">
+                  <c:v>0</c:v>
+                </c:pt>
+                <c:pt idx="1">
+                  <c:v>128</c:v>
+                </c:pt>
+                <c:pt idx="2">
+                  <c:v>120</c:v>
+                </c:pt>
+                <c:pt idx="3">
+                  <c:v>91</c:v>
+                </c:pt>
+                <c:pt idx="4">
+                  <c:v>9</c:v>
+                </c:pt>
+                <c:pt idx="5">
+                  <c:v>8</c:v>
+                </c:pt>
+                <c:pt idx="6">
+                  <c:v>3</c:v>
+                </c:pt>
+                <c:pt idx="7">
+                  <c:v>0</c:v>
+                </c:pt>
+                <c:pt idx="8">
+                  <c:v>0</c:v>
+                </c:pt>
+                <c:pt idx="9">
+                  <c:v>0</c:v>
+                </c:pt>
+                <c:pt idx="10">
+                  <c:v>1</c:v>
+                </c:pt>
+              </c:numCache>
+            </c:numRef>
+          </c:val>
+          <c:extLst>
+            <c:ext xmlns:c16="http://schemas.microsoft.com/office/drawing/2014/chart" uri="{C3380CC4-5D6E-409C-BE32-E72D297353CC}">
+              <c16:uniqueId val="{00000000-CC2F-480E-BD9A-7E5E0AFE95AB}"/>
+            </c:ext>
+          </c:extLst>
+        </c:ser>
+        <c:ser>
+          <c:idx val="1"/>
+          <c:order val="1"/>
+          <c:tx>
+            <c:strRef>
+              <c:f>Gesamtdaten!$W$37</c:f>
+              <c:strCache>
+                <c:ptCount val="1"/>
+                <c:pt idx="0">
+                  <c:v>Experiment 2</c:v>
+                </c:pt>
+              </c:strCache>
+            </c:strRef>
+          </c:tx>
+          <c:spPr>
+            <a:solidFill>
+              <a:schemeClr val="accent2"/>
+            </a:solidFill>
+            <a:ln>
+              <a:noFill/>
+            </a:ln>
+            <a:effectLst/>
+          </c:spPr>
+          <c:invertIfNegative val="0"/>
+          <c:cat>
+            <c:strRef>
+              <c:f>Gesamtdaten!$U$38:$U$48</c:f>
+              <c:strCache>
+                <c:ptCount val="11"/>
+                <c:pt idx="0">
+                  <c:v>&lt;=200ms</c:v>
+                </c:pt>
+                <c:pt idx="1">
+                  <c:v>201-400ms</c:v>
+                </c:pt>
+                <c:pt idx="2">
+                  <c:v>401-600ms</c:v>
+                </c:pt>
+                <c:pt idx="3">
+                  <c:v>601-800ms</c:v>
+                </c:pt>
+                <c:pt idx="4">
+                  <c:v>801-1000ms</c:v>
+                </c:pt>
+                <c:pt idx="5">
+                  <c:v>1001-1200ms</c:v>
+                </c:pt>
+                <c:pt idx="6">
+                  <c:v>1201-1400ms</c:v>
+                </c:pt>
+                <c:pt idx="7">
+                  <c:v>1401-1600ms</c:v>
+                </c:pt>
+                <c:pt idx="8">
+                  <c:v>1601-1800ms</c:v>
+                </c:pt>
+                <c:pt idx="9">
+                  <c:v>1801-2000ms</c:v>
+                </c:pt>
+                <c:pt idx="10">
+                  <c:v>&gt;2000ms</c:v>
+                </c:pt>
+              </c:strCache>
+            </c:strRef>
+          </c:cat>
+          <c:val>
+            <c:numRef>
+              <c:f>Gesamtdaten!$W$38:$W$48</c:f>
+              <c:numCache>
+                <c:formatCode>General</c:formatCode>
+                <c:ptCount val="11"/>
+                <c:pt idx="0">
+                  <c:v>0</c:v>
+                </c:pt>
+                <c:pt idx="1">
+                  <c:v>121</c:v>
+                </c:pt>
+                <c:pt idx="2">
+                  <c:v>203</c:v>
+                </c:pt>
+                <c:pt idx="3">
+                  <c:v>30</c:v>
+                </c:pt>
+                <c:pt idx="4">
+                  <c:v>5</c:v>
+                </c:pt>
+                <c:pt idx="5">
+                  <c:v>1</c:v>
+                </c:pt>
+                <c:pt idx="6">
+                  <c:v>0</c:v>
+                </c:pt>
+                <c:pt idx="7">
+                  <c:v>0</c:v>
+                </c:pt>
+                <c:pt idx="8">
+                  <c:v>0</c:v>
+                </c:pt>
+                <c:pt idx="9">
+                  <c:v>0</c:v>
+                </c:pt>
+                <c:pt idx="10">
+                  <c:v>0</c:v>
+                </c:pt>
+              </c:numCache>
+            </c:numRef>
+          </c:val>
+          <c:extLst>
+            <c:ext xmlns:c16="http://schemas.microsoft.com/office/drawing/2014/chart" uri="{C3380CC4-5D6E-409C-BE32-E72D297353CC}">
+              <c16:uniqueId val="{00000001-CC2F-480E-BD9A-7E5E0AFE95AB}"/>
+            </c:ext>
+          </c:extLst>
+        </c:ser>
+        <c:ser>
+          <c:idx val="2"/>
+          <c:order val="2"/>
+          <c:tx>
+            <c:strRef>
+              <c:f>Gesamtdaten!$X$37</c:f>
+              <c:strCache>
+                <c:ptCount val="1"/>
+                <c:pt idx="0">
+                  <c:v>Experiment 3</c:v>
+                </c:pt>
+              </c:strCache>
+            </c:strRef>
+          </c:tx>
+          <c:spPr>
+            <a:solidFill>
+              <a:schemeClr val="accent3"/>
+            </a:solidFill>
+            <a:ln>
+              <a:noFill/>
+            </a:ln>
+            <a:effectLst/>
+          </c:spPr>
+          <c:invertIfNegative val="0"/>
+          <c:cat>
+            <c:strRef>
+              <c:f>Gesamtdaten!$U$38:$U$48</c:f>
+              <c:strCache>
+                <c:ptCount val="11"/>
+                <c:pt idx="0">
+                  <c:v>&lt;=200ms</c:v>
+                </c:pt>
+                <c:pt idx="1">
+                  <c:v>201-400ms</c:v>
+                </c:pt>
+                <c:pt idx="2">
+                  <c:v>401-600ms</c:v>
+                </c:pt>
+                <c:pt idx="3">
+                  <c:v>601-800ms</c:v>
+                </c:pt>
+                <c:pt idx="4">
+                  <c:v>801-1000ms</c:v>
+                </c:pt>
+                <c:pt idx="5">
+                  <c:v>1001-1200ms</c:v>
+                </c:pt>
+                <c:pt idx="6">
+                  <c:v>1201-1400ms</c:v>
+                </c:pt>
+                <c:pt idx="7">
+                  <c:v>1401-1600ms</c:v>
+                </c:pt>
+                <c:pt idx="8">
+                  <c:v>1601-1800ms</c:v>
+                </c:pt>
+                <c:pt idx="9">
+                  <c:v>1801-2000ms</c:v>
+                </c:pt>
+                <c:pt idx="10">
+                  <c:v>&gt;2000ms</c:v>
+                </c:pt>
+              </c:strCache>
+            </c:strRef>
+          </c:cat>
+          <c:val>
+            <c:numRef>
+              <c:f>Gesamtdaten!$X$38:$X$48</c:f>
+              <c:numCache>
+                <c:formatCode>General</c:formatCode>
+                <c:ptCount val="11"/>
+                <c:pt idx="0">
+                  <c:v>0</c:v>
+                </c:pt>
+                <c:pt idx="1">
+                  <c:v>0</c:v>
+                </c:pt>
+                <c:pt idx="2">
+                  <c:v>18</c:v>
+                </c:pt>
+                <c:pt idx="3">
+                  <c:v>106</c:v>
+                </c:pt>
+                <c:pt idx="4">
+                  <c:v>79</c:v>
+                </c:pt>
+                <c:pt idx="5">
+                  <c:v>59</c:v>
+                </c:pt>
+                <c:pt idx="6">
+                  <c:v>27</c:v>
+                </c:pt>
+                <c:pt idx="7">
+                  <c:v>24</c:v>
+                </c:pt>
+                <c:pt idx="8">
+                  <c:v>13</c:v>
+                </c:pt>
+                <c:pt idx="9">
+                  <c:v>6</c:v>
+                </c:pt>
+                <c:pt idx="10">
+                  <c:v>28</c:v>
+                </c:pt>
+              </c:numCache>
+            </c:numRef>
+          </c:val>
+          <c:extLst>
+            <c:ext xmlns:c16="http://schemas.microsoft.com/office/drawing/2014/chart" uri="{C3380CC4-5D6E-409C-BE32-E72D297353CC}">
+              <c16:uniqueId val="{00000002-CC2F-480E-BD9A-7E5E0AFE95AB}"/>
+            </c:ext>
+          </c:extLst>
+        </c:ser>
+        <c:dLbls>
+          <c:showLegendKey val="0"/>
+          <c:showVal val="0"/>
+          <c:showCatName val="0"/>
+          <c:showSerName val="0"/>
+          <c:showPercent val="0"/>
+          <c:showBubbleSize val="0"/>
+        </c:dLbls>
+        <c:gapWidth val="150"/>
+        <c:axId val="755693160"/>
+        <c:axId val="755690864"/>
+      </c:barChart>
+      <c:catAx>
+        <c:axId val="755693160"/>
+        <c:scaling>
+          <c:orientation val="minMax"/>
+        </c:scaling>
+        <c:delete val="0"/>
+        <c:axPos val="b"/>
+        <c:numFmt formatCode="General" sourceLinked="1"/>
+        <c:majorTickMark val="none"/>
+        <c:minorTickMark val="none"/>
+        <c:tickLblPos val="nextTo"/>
+        <c:spPr>
+          <a:noFill/>
+          <a:ln w="9525" cap="flat" cmpd="sng" algn="ctr">
+            <a:solidFill>
+              <a:schemeClr val="tx1">
+                <a:lumMod val="15000"/>
+                <a:lumOff val="85000"/>
+              </a:schemeClr>
+            </a:solidFill>
+            <a:round/>
+          </a:ln>
+          <a:effectLst/>
+        </c:spPr>
+        <c:txPr>
+          <a:bodyPr rot="-60000000" spcFirstLastPara="1" vertOverflow="ellipsis" vert="horz" wrap="square" anchor="ctr" anchorCtr="1"/>
+          <a:lstStyle/>
+          <a:p>
+            <a:pPr>
+              <a:defRPr sz="900" b="0" i="0" u="none" strike="noStrike" kern="1200" baseline="0">
+                <a:solidFill>
+                  <a:schemeClr val="tx1">
+                    <a:lumMod val="65000"/>
+                    <a:lumOff val="35000"/>
+                  </a:schemeClr>
+                </a:solidFill>
+                <a:latin typeface="+mn-lt"/>
+                <a:ea typeface="+mn-ea"/>
+                <a:cs typeface="+mn-cs"/>
+              </a:defRPr>
+            </a:pPr>
+            <a:endParaRPr lang="de-DE"/>
+          </a:p>
+        </c:txPr>
+        <c:crossAx val="755690864"/>
+        <c:crosses val="autoZero"/>
+        <c:auto val="1"/>
+        <c:lblAlgn val="ctr"/>
+        <c:lblOffset val="100"/>
+        <c:noMultiLvlLbl val="0"/>
+      </c:catAx>
+      <c:valAx>
+        <c:axId val="755690864"/>
+        <c:scaling>
+          <c:orientation val="minMax"/>
+        </c:scaling>
+        <c:delete val="0"/>
+        <c:axPos val="l"/>
+        <c:majorGridlines>
+          <c:spPr>
+            <a:ln w="9525" cap="flat" cmpd="sng" algn="ctr">
+              <a:solidFill>
+                <a:schemeClr val="tx1">
+                  <a:lumMod val="15000"/>
+                  <a:lumOff val="85000"/>
+                </a:schemeClr>
+              </a:solidFill>
+              <a:round/>
+            </a:ln>
+            <a:effectLst/>
+          </c:spPr>
+        </c:majorGridlines>
+        <c:title>
+          <c:tx>
+            <c:rich>
+              <a:bodyPr rot="-5400000" spcFirstLastPara="1" vertOverflow="ellipsis" vert="horz" wrap="square" anchor="ctr" anchorCtr="1"/>
+              <a:lstStyle/>
+              <a:p>
+                <a:pPr>
+                  <a:defRPr sz="1000" b="0" i="0" u="none" strike="noStrike" kern="1200" baseline="0">
+                    <a:solidFill>
+                      <a:schemeClr val="tx1">
+                        <a:lumMod val="65000"/>
+                        <a:lumOff val="35000"/>
+                      </a:schemeClr>
+                    </a:solidFill>
+                    <a:latin typeface="+mn-lt"/>
+                    <a:ea typeface="+mn-ea"/>
+                    <a:cs typeface="+mn-cs"/>
+                  </a:defRPr>
+                </a:pPr>
+                <a:r>
+                  <a:rPr lang="de-DE"/>
+                  <a:t>Anzahl der Vorkommnisse</a:t>
+                </a:r>
+              </a:p>
+            </c:rich>
+          </c:tx>
+          <c:overlay val="0"/>
+          <c:spPr>
+            <a:noFill/>
+            <a:ln>
+              <a:noFill/>
+            </a:ln>
+            <a:effectLst/>
+          </c:spPr>
+          <c:txPr>
+            <a:bodyPr rot="-5400000" spcFirstLastPara="1" vertOverflow="ellipsis" vert="horz" wrap="square" anchor="ctr" anchorCtr="1"/>
+            <a:lstStyle/>
+            <a:p>
+              <a:pPr>
+                <a:defRPr sz="1000" b="0" i="0" u="none" strike="noStrike" kern="1200" baseline="0">
+                  <a:solidFill>
+                    <a:schemeClr val="tx1">
+                      <a:lumMod val="65000"/>
+                      <a:lumOff val="35000"/>
+                    </a:schemeClr>
+                  </a:solidFill>
+                  <a:latin typeface="+mn-lt"/>
+                  <a:ea typeface="+mn-ea"/>
+                  <a:cs typeface="+mn-cs"/>
+                </a:defRPr>
+              </a:pPr>
+              <a:endParaRPr lang="de-DE"/>
+            </a:p>
+          </c:txPr>
+        </c:title>
+        <c:numFmt formatCode="General" sourceLinked="1"/>
+        <c:majorTickMark val="none"/>
+        <c:minorTickMark val="none"/>
+        <c:tickLblPos val="nextTo"/>
+        <c:spPr>
+          <a:noFill/>
+          <a:ln>
+            <a:noFill/>
+          </a:ln>
+          <a:effectLst/>
+        </c:spPr>
+        <c:txPr>
+          <a:bodyPr rot="-60000000" spcFirstLastPara="1" vertOverflow="ellipsis" vert="horz" wrap="square" anchor="ctr" anchorCtr="1"/>
+          <a:lstStyle/>
+          <a:p>
+            <a:pPr>
+              <a:defRPr sz="900" b="0" i="0" u="none" strike="noStrike" kern="1200" baseline="0">
+                <a:solidFill>
+                  <a:schemeClr val="tx1">
+                    <a:lumMod val="65000"/>
+                    <a:lumOff val="35000"/>
+                  </a:schemeClr>
+                </a:solidFill>
+                <a:latin typeface="+mn-lt"/>
+                <a:ea typeface="+mn-ea"/>
+                <a:cs typeface="+mn-cs"/>
+              </a:defRPr>
+            </a:pPr>
+            <a:endParaRPr lang="de-DE"/>
+          </a:p>
+        </c:txPr>
+        <c:crossAx val="755693160"/>
+        <c:crosses val="autoZero"/>
+        <c:crossBetween val="between"/>
+      </c:valAx>
+      <c:dTable>
+        <c:showHorzBorder val="1"/>
+        <c:showVertBorder val="1"/>
+        <c:showOutline val="1"/>
+        <c:showKeys val="1"/>
+        <c:spPr>
+          <a:noFill/>
+          <a:ln w="9525" cap="flat" cmpd="sng" algn="ctr">
+            <a:solidFill>
+              <a:schemeClr val="tx1">
+                <a:lumMod val="15000"/>
+                <a:lumOff val="85000"/>
+              </a:schemeClr>
+            </a:solidFill>
+            <a:round/>
+          </a:ln>
+          <a:effectLst/>
+        </c:spPr>
+        <c:txPr>
+          <a:bodyPr rot="0" spcFirstLastPara="1" vertOverflow="ellipsis" vert="horz" wrap="square" anchor="ctr" anchorCtr="1"/>
+          <a:lstStyle/>
+          <a:p>
+            <a:pPr rtl="0">
+              <a:defRPr sz="900" b="0" i="0" u="none" strike="noStrike" kern="1200" baseline="0">
+                <a:solidFill>
+                  <a:schemeClr val="tx1">
+                    <a:lumMod val="65000"/>
+                    <a:lumOff val="35000"/>
+                  </a:schemeClr>
+                </a:solidFill>
+                <a:latin typeface="+mn-lt"/>
+                <a:ea typeface="+mn-ea"/>
+                <a:cs typeface="+mn-cs"/>
+              </a:defRPr>
+            </a:pPr>
+            <a:endParaRPr lang="de-DE"/>
+          </a:p>
+        </c:txPr>
+      </c:dTable>
+      <c:spPr>
+        <a:noFill/>
+        <a:ln>
+          <a:noFill/>
+        </a:ln>
+        <a:effectLst/>
+      </c:spPr>
+    </c:plotArea>
+    <c:plotVisOnly val="1"/>
+    <c:dispBlanksAs val="gap"/>
+    <c:extLst>
+      <c:ext xmlns:c16r3="http://schemas.microsoft.com/office/drawing/2017/03/chart" uri="{56B9EC1D-385E-4148-901F-78D8002777C0}">
+        <c16r3:dataDisplayOptions16>
+          <c16r3:dispNaAsBlank val="1"/>
+        </c16r3:dataDisplayOptions16>
+      </c:ext>
+    </c:extLst>
+    <c:showDLblsOverMax val="0"/>
+  </c:chart>
+  <c:spPr>
+    <a:solidFill>
+      <a:schemeClr val="bg1"/>
+    </a:solidFill>
+    <a:ln w="9525" cap="flat" cmpd="sng" algn="ctr">
+      <a:solidFill>
+        <a:schemeClr val="tx1">
+          <a:lumMod val="15000"/>
+          <a:lumOff val="85000"/>
+        </a:schemeClr>
+      </a:solidFill>
+      <a:round/>
+    </a:ln>
+    <a:effectLst/>
+  </c:spPr>
+  <c:txPr>
+    <a:bodyPr/>
+    <a:lstStyle/>
+    <a:p>
+      <a:pPr>
+        <a:defRPr/>
+      </a:pPr>
+      <a:endParaRPr lang="de-DE"/>
+    </a:p>
+  </c:txPr>
+  <c:externalData r:id="rId3">
+    <c:autoUpdate val="0"/>
+  </c:externalData>
+</c:chartSpace>
+</file>
+
+<file path=word/charts/chartEx1.xml><?xml version="1.0" encoding="utf-8"?>
+<cx:chartSpace xmlns:a="http://schemas.openxmlformats.org/drawingml/2006/main" xmlns:r="http://schemas.openxmlformats.org/officeDocument/2006/relationships" xmlns:cx="http://schemas.microsoft.com/office/drawing/2014/chartex">
+  <cx:chartData>
+    <cx:externalData r:id="rId1" cx:autoUpdate="0"/>
+    <cx:data id="0">
+      <cx:numDim type="val">
+        <cx:f>Gesamtdaten!$G$2:$G$361</cx:f>
+        <cx:lvl ptCount="360" formatCode="Standard">
+          <cx:pt idx="0">1196</cx:pt>
+          <cx:pt idx="1">1064</cx:pt>
+          <cx:pt idx="2">929</cx:pt>
+          <cx:pt idx="3">737</cx:pt>
+          <cx:pt idx="4">618</cx:pt>
+          <cx:pt idx="5">584</cx:pt>
+          <cx:pt idx="6">641</cx:pt>
+          <cx:pt idx="7">626</cx:pt>
+          <cx:pt idx="8">635</cx:pt>
+          <cx:pt idx="9">598</cx:pt>
+          <cx:pt idx="10">649</cx:pt>
+          <cx:pt idx="11">683</cx:pt>
+          <cx:pt idx="12">727</cx:pt>
+          <cx:pt idx="13">619</cx:pt>
+          <cx:pt idx="14">679</cx:pt>
+          <cx:pt idx="15">674</cx:pt>
+          <cx:pt idx="16">634</cx:pt>
+          <cx:pt idx="17">704</cx:pt>
+          <cx:pt idx="18">533</cx:pt>
+          <cx:pt idx="19">412</cx:pt>
+          <cx:pt idx="20">411</cx:pt>
+          <cx:pt idx="21">379</cx:pt>
+          <cx:pt idx="22">472</cx:pt>
+          <cx:pt idx="23">371</cx:pt>
+          <cx:pt idx="24">537</cx:pt>
+          <cx:pt idx="25">378</cx:pt>
+          <cx:pt idx="26">467</cx:pt>
+          <cx:pt idx="27">342</cx:pt>
+          <cx:pt idx="28">361</cx:pt>
+          <cx:pt idx="29">366</cx:pt>
+          <cx:pt idx="30">1359</cx:pt>
+          <cx:pt idx="31">842</cx:pt>
+          <cx:pt idx="32">590</cx:pt>
+          <cx:pt idx="33">631</cx:pt>
+          <cx:pt idx="34">750</cx:pt>
+          <cx:pt idx="35">621</cx:pt>
+          <cx:pt idx="36">649</cx:pt>
+          <cx:pt idx="37">583</cx:pt>
+          <cx:pt idx="38">673</cx:pt>
+          <cx:pt idx="39">585</cx:pt>
+          <cx:pt idx="40">571</cx:pt>
+          <cx:pt idx="41">1255</cx:pt>
+          <cx:pt idx="42">663</cx:pt>
+          <cx:pt idx="43">373</cx:pt>
+          <cx:pt idx="44">406</cx:pt>
+          <cx:pt idx="45">490</cx:pt>
+          <cx:pt idx="46">397</cx:pt>
+          <cx:pt idx="47">572</cx:pt>
+          <cx:pt idx="48">492</cx:pt>
+          <cx:pt idx="49">378</cx:pt>
+          <cx:pt idx="50">372</cx:pt>
+          <cx:pt idx="51">487</cx:pt>
+          <cx:pt idx="52">377</cx:pt>
+          <cx:pt idx="53">301</cx:pt>
+          <cx:pt idx="54">410</cx:pt>
+          <cx:pt idx="55">416</cx:pt>
+          <cx:pt idx="56">459</cx:pt>
+          <cx:pt idx="57">604</cx:pt>
+          <cx:pt idx="58">412</cx:pt>
+          <cx:pt idx="59">529</cx:pt>
+          <cx:pt idx="60">474</cx:pt>
+          <cx:pt idx="61">676</cx:pt>
+          <cx:pt idx="62">616</cx:pt>
+          <cx:pt idx="63">568</cx:pt>
+          <cx:pt idx="64">568</cx:pt>
+          <cx:pt idx="65">596</cx:pt>
+          <cx:pt idx="66">664</cx:pt>
+          <cx:pt idx="67">632</cx:pt>
+          <cx:pt idx="68">586</cx:pt>
+          <cx:pt idx="69">608</cx:pt>
+          <cx:pt idx="70">742</cx:pt>
+          <cx:pt idx="71">626</cx:pt>
+          <cx:pt idx="72">466</cx:pt>
+          <cx:pt idx="73">670</cx:pt>
+          <cx:pt idx="74">680</cx:pt>
+          <cx:pt idx="75">476</cx:pt>
+          <cx:pt idx="76">470</cx:pt>
+          <cx:pt idx="77">302</cx:pt>
+          <cx:pt idx="78">372</cx:pt>
+          <cx:pt idx="79">444</cx:pt>
+          <cx:pt idx="80">332</cx:pt>
+          <cx:pt idx="81">394</cx:pt>
+          <cx:pt idx="82">374</cx:pt>
+          <cx:pt idx="83">330</cx:pt>
+          <cx:pt idx="84">1092</cx:pt>
+          <cx:pt idx="85">400</cx:pt>
+          <cx:pt idx="86">360</cx:pt>
+          <cx:pt idx="87">340</cx:pt>
+          <cx:pt idx="88">358</cx:pt>
+          <cx:pt idx="89">402</cx:pt>
+          <cx:pt idx="90">716</cx:pt>
+          <cx:pt idx="91">636</cx:pt>
+          <cx:pt idx="92">596</cx:pt>
+          <cx:pt idx="93">568</cx:pt>
+          <cx:pt idx="94">644</cx:pt>
+          <cx:pt idx="95">606</cx:pt>
+          <cx:pt idx="96">554</cx:pt>
+          <cx:pt idx="97">584</cx:pt>
+          <cx:pt idx="98">674</cx:pt>
+          <cx:pt idx="99">568</cx:pt>
+          <cx:pt idx="100">580</cx:pt>
+          <cx:pt idx="101">506</cx:pt>
+          <cx:pt idx="102">570</cx:pt>
+          <cx:pt idx="103">572</cx:pt>
+          <cx:pt idx="104">504</cx:pt>
+          <cx:pt idx="105">698</cx:pt>
+          <cx:pt idx="106">586</cx:pt>
+          <cx:pt idx="107">284</cx:pt>
+          <cx:pt idx="108">274</cx:pt>
+          <cx:pt idx="109">290</cx:pt>
+          <cx:pt idx="110">382</cx:pt>
+          <cx:pt idx="111">352</cx:pt>
+          <cx:pt idx="112">262</cx:pt>
+          <cx:pt idx="113">246</cx:pt>
+          <cx:pt idx="114">292</cx:pt>
+          <cx:pt idx="115">366</cx:pt>
+          <cx:pt idx="116">230</cx:pt>
+          <cx:pt idx="117">230</cx:pt>
+          <cx:pt idx="118">300</cx:pt>
+          <cx:pt idx="119">448</cx:pt>
+          <cx:pt idx="120">1328</cx:pt>
+          <cx:pt idx="121">944</cx:pt>
+          <cx:pt idx="122">636</cx:pt>
+          <cx:pt idx="123">740</cx:pt>
+          <cx:pt idx="124">843</cx:pt>
+          <cx:pt idx="125">683</cx:pt>
+          <cx:pt idx="126">667</cx:pt>
+          <cx:pt idx="127">661</cx:pt>
+          <cx:pt idx="128">622</cx:pt>
+          <cx:pt idx="129">646</cx:pt>
+          <cx:pt idx="130">637</cx:pt>
+          <cx:pt idx="131">578</cx:pt>
+          <cx:pt idx="132">1060</cx:pt>
+          <cx:pt idx="133">728</cx:pt>
+          <cx:pt idx="134">823</cx:pt>
+          <cx:pt idx="135">474</cx:pt>
+          <cx:pt idx="136">557</cx:pt>
+          <cx:pt idx="137">801</cx:pt>
+          <cx:pt idx="138">774</cx:pt>
+          <cx:pt idx="139">583</cx:pt>
+          <cx:pt idx="140">530</cx:pt>
+          <cx:pt idx="141">474</cx:pt>
+          <cx:pt idx="142">514</cx:pt>
+          <cx:pt idx="143">448</cx:pt>
+          <cx:pt idx="144">587</cx:pt>
+          <cx:pt idx="145">408</cx:pt>
+          <cx:pt idx="146">384</cx:pt>
+          <cx:pt idx="147">397</cx:pt>
+          <cx:pt idx="148">388</cx:pt>
+          <cx:pt idx="149">547</cx:pt>
+          <cx:pt idx="150">868</cx:pt>
+          <cx:pt idx="151">766</cx:pt>
+          <cx:pt idx="152">818</cx:pt>
+          <cx:pt idx="153">766</cx:pt>
+          <cx:pt idx="154">754</cx:pt>
+          <cx:pt idx="155">864</cx:pt>
+          <cx:pt idx="156">666</cx:pt>
+          <cx:pt idx="157">706</cx:pt>
+          <cx:pt idx="158">678</cx:pt>
+          <cx:pt idx="159">660</cx:pt>
+          <cx:pt idx="160">682</cx:pt>
+          <cx:pt idx="161">738</cx:pt>
+          <cx:pt idx="162">666</cx:pt>
+          <cx:pt idx="163">774</cx:pt>
+          <cx:pt idx="164">714</cx:pt>
+          <cx:pt idx="165">452</cx:pt>
+          <cx:pt idx="166">344</cx:pt>
+          <cx:pt idx="167">478</cx:pt>
+          <cx:pt idx="168">332</cx:pt>
+          <cx:pt idx="169">374</cx:pt>
+          <cx:pt idx="170">386</cx:pt>
+          <cx:pt idx="171">382</cx:pt>
+          <cx:pt idx="172">458</cx:pt>
+          <cx:pt idx="173">388</cx:pt>
+          <cx:pt idx="174">350</cx:pt>
+          <cx:pt idx="175">320</cx:pt>
+          <cx:pt idx="176">358</cx:pt>
+          <cx:pt idx="177">338</cx:pt>
+          <cx:pt idx="178">426</cx:pt>
+          <cx:pt idx="179">372</cx:pt>
+          <cx:pt idx="180">1154</cx:pt>
+          <cx:pt idx="181">765</cx:pt>
+          <cx:pt idx="182">686</cx:pt>
+          <cx:pt idx="183">553</cx:pt>
+          <cx:pt idx="184">584</cx:pt>
+          <cx:pt idx="185">479</cx:pt>
+          <cx:pt idx="186">492</cx:pt>
+          <cx:pt idx="187">482</cx:pt>
+          <cx:pt idx="188">483</cx:pt>
+          <cx:pt idx="189">538</cx:pt>
+          <cx:pt idx="190">484</cx:pt>
+          <cx:pt idx="191">729</cx:pt>
+          <cx:pt idx="192">485</cx:pt>
+          <cx:pt idx="193">437</cx:pt>
+          <cx:pt idx="194">434</cx:pt>
+          <cx:pt idx="195">581</cx:pt>
+          <cx:pt idx="196">475</cx:pt>
+          <cx:pt idx="197">450</cx:pt>
+          <cx:pt idx="198">771</cx:pt>
+          <cx:pt idx="199">513</cx:pt>
+          <cx:pt idx="200">1091</cx:pt>
+          <cx:pt idx="201">579</cx:pt>
+          <cx:pt idx="202">417</cx:pt>
+          <cx:pt idx="203">375</cx:pt>
+          <cx:pt idx="204">298</cx:pt>
+          <cx:pt idx="205">609</cx:pt>
+          <cx:pt idx="206">393</cx:pt>
+          <cx:pt idx="207">409</cx:pt>
+          <cx:pt idx="208">377</cx:pt>
+          <cx:pt idx="209">313</cx:pt>
+          <cx:pt idx="210">566</cx:pt>
+          <cx:pt idx="211">739</cx:pt>
+          <cx:pt idx="212">676</cx:pt>
+          <cx:pt idx="213">579</cx:pt>
+          <cx:pt idx="214">530</cx:pt>
+          <cx:pt idx="215">532</cx:pt>
+          <cx:pt idx="216">641</cx:pt>
+          <cx:pt idx="217">627</cx:pt>
+          <cx:pt idx="218">601</cx:pt>
+          <cx:pt idx="219">585</cx:pt>
+          <cx:pt idx="220">560</cx:pt>
+          <cx:pt idx="221">629</cx:pt>
+          <cx:pt idx="222">492</cx:pt>
+          <cx:pt idx="223">543</cx:pt>
+          <cx:pt idx="224">544</cx:pt>
+          <cx:pt idx="225">304</cx:pt>
+          <cx:pt idx="226">338</cx:pt>
+          <cx:pt idx="227">393</cx:pt>
+          <cx:pt idx="228">305</cx:pt>
+          <cx:pt idx="229">361</cx:pt>
+          <cx:pt idx="230">296</cx:pt>
+          <cx:pt idx="231">356</cx:pt>
+          <cx:pt idx="232">276</cx:pt>
+          <cx:pt idx="233">329</cx:pt>
+          <cx:pt idx="234">351</cx:pt>
+          <cx:pt idx="235">256</cx:pt>
+          <cx:pt idx="236">318</cx:pt>
+          <cx:pt idx="237">273</cx:pt>
+          <cx:pt idx="238">381</cx:pt>
+          <cx:pt idx="239">334</cx:pt>
+          <cx:pt idx="240">1087</cx:pt>
+          <cx:pt idx="241">610</cx:pt>
+          <cx:pt idx="242">630</cx:pt>
+          <cx:pt idx="243">554</cx:pt>
+          <cx:pt idx="244">659</cx:pt>
+          <cx:pt idx="245">505</cx:pt>
+          <cx:pt idx="246">576</cx:pt>
+          <cx:pt idx="247">591</cx:pt>
+          <cx:pt idx="248">683</cx:pt>
+          <cx:pt idx="249">695</cx:pt>
+          <cx:pt idx="250">728</cx:pt>
+          <cx:pt idx="251">768</cx:pt>
+          <cx:pt idx="252">258</cx:pt>
+          <cx:pt idx="253">319</cx:pt>
+          <cx:pt idx="254">451</cx:pt>
+          <cx:pt idx="255">375</cx:pt>
+          <cx:pt idx="256">280</cx:pt>
+          <cx:pt idx="257">285</cx:pt>
+          <cx:pt idx="258">370</cx:pt>
+          <cx:pt idx="259">266</cx:pt>
+          <cx:pt idx="260">262</cx:pt>
+          <cx:pt idx="261">249</cx:pt>
+          <cx:pt idx="262">306</cx:pt>
+          <cx:pt idx="263">245</cx:pt>
+          <cx:pt idx="264">251</cx:pt>
+          <cx:pt idx="265">367</cx:pt>
+          <cx:pt idx="266">356</cx:pt>
+          <cx:pt idx="267">258</cx:pt>
+          <cx:pt idx="268">293</cx:pt>
+          <cx:pt idx="269">271</cx:pt>
+          <cx:pt idx="270">1096</cx:pt>
+          <cx:pt idx="271">619</cx:pt>
+          <cx:pt idx="272">646</cx:pt>
+          <cx:pt idx="273">545</cx:pt>
+          <cx:pt idx="274">607</cx:pt>
+          <cx:pt idx="275">535</cx:pt>
+          <cx:pt idx="276">564</cx:pt>
+          <cx:pt idx="277">531</cx:pt>
+          <cx:pt idx="278">553</cx:pt>
+          <cx:pt idx="279">590</cx:pt>
+          <cx:pt idx="280">621</cx:pt>
+          <cx:pt idx="281">675</cx:pt>
+          <cx:pt idx="282">530</cx:pt>
+          <cx:pt idx="283">359</cx:pt>
+          <cx:pt idx="284">450</cx:pt>
+          <cx:pt idx="285">324</cx:pt>
+          <cx:pt idx="286">284</cx:pt>
+          <cx:pt idx="287">294</cx:pt>
+          <cx:pt idx="288">308</cx:pt>
+          <cx:pt idx="289">345</cx:pt>
+          <cx:pt idx="290">288</cx:pt>
+          <cx:pt idx="291">275</cx:pt>
+          <cx:pt idx="292">329</cx:pt>
+          <cx:pt idx="293">269</cx:pt>
+          <cx:pt idx="294">258</cx:pt>
+          <cx:pt idx="295">303</cx:pt>
+          <cx:pt idx="296">272</cx:pt>
+          <cx:pt idx="297">235</cx:pt>
+          <cx:pt idx="298">312</cx:pt>
+          <cx:pt idx="299">284</cx:pt>
+          <cx:pt idx="300">563</cx:pt>
+          <cx:pt idx="301">566</cx:pt>
+          <cx:pt idx="302">559</cx:pt>
+          <cx:pt idx="303">542</cx:pt>
+          <cx:pt idx="304">540</cx:pt>
+          <cx:pt idx="305">699</cx:pt>
+          <cx:pt idx="306">579</cx:pt>
+          <cx:pt idx="307">603</cx:pt>
+          <cx:pt idx="308">551</cx:pt>
+          <cx:pt idx="309">584</cx:pt>
+          <cx:pt idx="310">595</cx:pt>
+          <cx:pt idx="311">700</cx:pt>
+          <cx:pt idx="312">665</cx:pt>
+          <cx:pt idx="313">639</cx:pt>
+          <cx:pt idx="314">568</cx:pt>
+          <cx:pt idx="315">2385</cx:pt>
+          <cx:pt idx="316">314</cx:pt>
+          <cx:pt idx="317">320</cx:pt>
+          <cx:pt idx="318">291</cx:pt>
+          <cx:pt idx="319">310</cx:pt>
+          <cx:pt idx="320">291</cx:pt>
+          <cx:pt idx="321">314</cx:pt>
+          <cx:pt idx="322">312</cx:pt>
+          <cx:pt idx="323">339</cx:pt>
+          <cx:pt idx="324">302</cx:pt>
+          <cx:pt idx="325">405</cx:pt>
+          <cx:pt idx="326">381</cx:pt>
+          <cx:pt idx="327">366</cx:pt>
+          <cx:pt idx="328">336</cx:pt>
+          <cx:pt idx="329">314</cx:pt>
+          <cx:pt idx="330">772</cx:pt>
+          <cx:pt idx="331">796</cx:pt>
+          <cx:pt idx="332">573</cx:pt>
+          <cx:pt idx="333">634</cx:pt>
+          <cx:pt idx="334">582</cx:pt>
+          <cx:pt idx="335">562</cx:pt>
+          <cx:pt idx="336">563</cx:pt>
+          <cx:pt idx="337">625</cx:pt>
+          <cx:pt idx="338">604</cx:pt>
+          <cx:pt idx="339">616</cx:pt>
+          <cx:pt idx="340">554</cx:pt>
+          <cx:pt idx="341">515</cx:pt>
+          <cx:pt idx="342">559</cx:pt>
+          <cx:pt idx="343">503</cx:pt>
+          <cx:pt idx="344">283</cx:pt>
+          <cx:pt idx="345">270</cx:pt>
+          <cx:pt idx="346">265</cx:pt>
+          <cx:pt idx="347">303</cx:pt>
+          <cx:pt idx="348">331</cx:pt>
+          <cx:pt idx="349">353</cx:pt>
+          <cx:pt idx="350">337</cx:pt>
+          <cx:pt idx="351">403</cx:pt>
+          <cx:pt idx="352">306</cx:pt>
+          <cx:pt idx="353">354</cx:pt>
+          <cx:pt idx="354">422</cx:pt>
+          <cx:pt idx="355">394</cx:pt>
+          <cx:pt idx="356">373</cx:pt>
+          <cx:pt idx="357">346</cx:pt>
+          <cx:pt idx="358">331</cx:pt>
+          <cx:pt idx="359">312</cx:pt>
+        </cx:lvl>
+      </cx:numDim>
+    </cx:data>
+    <cx:data id="1">
+      <cx:numDim type="val">
+        <cx:f>Gesamtdaten!$H$2:$H$361</cx:f>
+        <cx:lvl ptCount="360" formatCode="Standard">
+          <cx:pt idx="0">756</cx:pt>
+          <cx:pt idx="1">582</cx:pt>
+          <cx:pt idx="2">679</cx:pt>
+          <cx:pt idx="3">613</cx:pt>
+          <cx:pt idx="4">587</cx:pt>
+          <cx:pt idx="5">571</cx:pt>
+          <cx:pt idx="6">644</cx:pt>
+          <cx:pt idx="7">535</cx:pt>
+          <cx:pt idx="8">485</cx:pt>
+          <cx:pt idx="9">654</cx:pt>
+          <cx:pt idx="10">574</cx:pt>
+          <cx:pt idx="11">486</cx:pt>
+          <cx:pt idx="12">439</cx:pt>
+          <cx:pt idx="13">484</cx:pt>
+          <cx:pt idx="14">564</cx:pt>
+          <cx:pt idx="15">525</cx:pt>
+          <cx:pt idx="16">631</cx:pt>
+          <cx:pt idx="17">524</cx:pt>
+          <cx:pt idx="18">610</cx:pt>
+          <cx:pt idx="19">552</cx:pt>
+          <cx:pt idx="20">589</cx:pt>
+          <cx:pt idx="21">545</cx:pt>
+          <cx:pt idx="22">415</cx:pt>
+          <cx:pt idx="23">509</cx:pt>
+          <cx:pt idx="24">566</cx:pt>
+          <cx:pt idx="25">452</cx:pt>
+          <cx:pt idx="26">658</cx:pt>
+          <cx:pt idx="27">835</cx:pt>
+          <cx:pt idx="28">448</cx:pt>
+          <cx:pt idx="29">542</cx:pt>
+          <cx:pt idx="30">1109</cx:pt>
+          <cx:pt idx="31">525</cx:pt>
+          <cx:pt idx="32">575</cx:pt>
+          <cx:pt idx="33">522</cx:pt>
+          <cx:pt idx="34">476</cx:pt>
+          <cx:pt idx="35">362</cx:pt>
+          <cx:pt idx="36">536</cx:pt>
+          <cx:pt idx="37">508</cx:pt>
+          <cx:pt idx="38">469</cx:pt>
+          <cx:pt idx="39">685</cx:pt>
+          <cx:pt idx="40">443</cx:pt>
+          <cx:pt idx="41">365</cx:pt>
+          <cx:pt idx="42">524</cx:pt>
+          <cx:pt idx="43">323</cx:pt>
+          <cx:pt idx="44">414</cx:pt>
+          <cx:pt idx="45">637</cx:pt>
+          <cx:pt idx="46">517</cx:pt>
+          <cx:pt idx="47">376</cx:pt>
+          <cx:pt idx="48">330</cx:pt>
+          <cx:pt idx="49">519</cx:pt>
+          <cx:pt idx="50">545</cx:pt>
+          <cx:pt idx="51">705</cx:pt>
+          <cx:pt idx="52">428</cx:pt>
+          <cx:pt idx="53">444</cx:pt>
+          <cx:pt idx="54">540</cx:pt>
+          <cx:pt idx="55">536</cx:pt>
+          <cx:pt idx="56">375</cx:pt>
+          <cx:pt idx="57">513</cx:pt>
+          <cx:pt idx="58">452</cx:pt>
+          <cx:pt idx="59">604</cx:pt>
+          <cx:pt idx="60">344</cx:pt>
+          <cx:pt idx="61">392</cx:pt>
+          <cx:pt idx="62">580</cx:pt>
+          <cx:pt idx="63">472</cx:pt>
+          <cx:pt idx="64">342</cx:pt>
+          <cx:pt idx="65">432</cx:pt>
+          <cx:pt idx="66">606</cx:pt>
+          <cx:pt idx="67">456</cx:pt>
+          <cx:pt idx="68">352</cx:pt>
+          <cx:pt idx="69">320</cx:pt>
+          <cx:pt idx="70">340</cx:pt>
+          <cx:pt idx="71">348</cx:pt>
+          <cx:pt idx="72">404</cx:pt>
+          <cx:pt idx="73">406</cx:pt>
+          <cx:pt idx="74">406</cx:pt>
+          <cx:pt idx="75">368</cx:pt>
+          <cx:pt idx="76">364</cx:pt>
+          <cx:pt idx="77">362</cx:pt>
+          <cx:pt idx="78">458</cx:pt>
+          <cx:pt idx="79">331</cx:pt>
+          <cx:pt idx="80">359</cx:pt>
+          <cx:pt idx="81">447</cx:pt>
+          <cx:pt idx="82">592</cx:pt>
+          <cx:pt idx="83">339</cx:pt>
+          <cx:pt idx="84">398</cx:pt>
+          <cx:pt idx="85">507</cx:pt>
+          <cx:pt idx="86">406</cx:pt>
+          <cx:pt idx="87">330</cx:pt>
+          <cx:pt idx="88">369</cx:pt>
+          <cx:pt idx="89">391</cx:pt>
+          <cx:pt idx="90">726</cx:pt>
+          <cx:pt idx="91">384</cx:pt>
+          <cx:pt idx="92">298</cx:pt>
+          <cx:pt idx="93">450</cx:pt>
+          <cx:pt idx="94">462</cx:pt>
+          <cx:pt idx="95">532</cx:pt>
+          <cx:pt idx="96">302</cx:pt>
+          <cx:pt idx="97">300</cx:pt>
+          <cx:pt idx="98">380</cx:pt>
+          <cx:pt idx="99">322</cx:pt>
+          <cx:pt idx="100">458</cx:pt>
+          <cx:pt idx="101">316</cx:pt>
+          <cx:pt idx="102">576</cx:pt>
+          <cx:pt idx="103">422</cx:pt>
+          <cx:pt idx="104">562</cx:pt>
+          <cx:pt idx="105">374</cx:pt>
+          <cx:pt idx="106">316</cx:pt>
+          <cx:pt idx="107">322</cx:pt>
+          <cx:pt idx="108">326</cx:pt>
+          <cx:pt idx="109">280</cx:pt>
+          <cx:pt idx="110">310</cx:pt>
+          <cx:pt idx="111">584</cx:pt>
+          <cx:pt idx="112">372</cx:pt>
+          <cx:pt idx="113">506</cx:pt>
+          <cx:pt idx="114">296</cx:pt>
+          <cx:pt idx="115">386</cx:pt>
+          <cx:pt idx="116">286</cx:pt>
+          <cx:pt idx="117">364</cx:pt>
+          <cx:pt idx="118">350</cx:pt>
+          <cx:pt idx="119">466</cx:pt>
+          <cx:pt idx="120">475</cx:pt>
+          <cx:pt idx="121">391</cx:pt>
+          <cx:pt idx="122">720</cx:pt>
+          <cx:pt idx="123">490</cx:pt>
+          <cx:pt idx="124">555</cx:pt>
+          <cx:pt idx="125">302</cx:pt>
+          <cx:pt idx="126">565</cx:pt>
+          <cx:pt idx="127">687</cx:pt>
+          <cx:pt idx="128">544</cx:pt>
+          <cx:pt idx="129">624</cx:pt>
+          <cx:pt idx="130">457</cx:pt>
+          <cx:pt idx="131">525</cx:pt>
+          <cx:pt idx="132">470</cx:pt>
+          <cx:pt idx="133">454</cx:pt>
+          <cx:pt idx="134">513</cx:pt>
+          <cx:pt idx="135">552</cx:pt>
+          <cx:pt idx="136">529</cx:pt>
+          <cx:pt idx="137">537</cx:pt>
+          <cx:pt idx="138">472</cx:pt>
+          <cx:pt idx="139">480</cx:pt>
+          <cx:pt idx="140">459</cx:pt>
+          <cx:pt idx="141">526</cx:pt>
+          <cx:pt idx="142">569</cx:pt>
+          <cx:pt idx="143">637</cx:pt>
+          <cx:pt idx="144">642</cx:pt>
+          <cx:pt idx="145">449</cx:pt>
+          <cx:pt idx="146">579</cx:pt>
+          <cx:pt idx="147">521</cx:pt>
+          <cx:pt idx="148">494</cx:pt>
+          <cx:pt idx="149">605</cx:pt>
+          <cx:pt idx="150">388</cx:pt>
+          <cx:pt idx="151">336</cx:pt>
+          <cx:pt idx="152">358</cx:pt>
+          <cx:pt idx="153">382</cx:pt>
+          <cx:pt idx="154">572</cx:pt>
+          <cx:pt idx="155">368</cx:pt>
+          <cx:pt idx="156">464</cx:pt>
+          <cx:pt idx="157">508</cx:pt>
+          <cx:pt idx="158">402</cx:pt>
+          <cx:pt idx="159">434</cx:pt>
+          <cx:pt idx="160">540</cx:pt>
+          <cx:pt idx="161">450</cx:pt>
+          <cx:pt idx="162">462</cx:pt>
+          <cx:pt idx="163">528</cx:pt>
+          <cx:pt idx="164">524</cx:pt>
+          <cx:pt idx="165">462</cx:pt>
+          <cx:pt idx="166">426</cx:pt>
+          <cx:pt idx="167">418</cx:pt>
+          <cx:pt idx="168">544</cx:pt>
+          <cx:pt idx="169">458</cx:pt>
+          <cx:pt idx="170">488</cx:pt>
+          <cx:pt idx="171">434</cx:pt>
+          <cx:pt idx="172">464</cx:pt>
+          <cx:pt idx="173">460</cx:pt>
+          <cx:pt idx="174">538</cx:pt>
+          <cx:pt idx="175">368</cx:pt>
+          <cx:pt idx="176">398</cx:pt>
+          <cx:pt idx="177">376</cx:pt>
+          <cx:pt idx="178">470</cx:pt>
+          <cx:pt idx="179">446</cx:pt>
+          <cx:pt idx="180">365</cx:pt>
+          <cx:pt idx="181">646</cx:pt>
+          <cx:pt idx="182">369</cx:pt>
+          <cx:pt idx="183">863</cx:pt>
+          <cx:pt idx="184">348</cx:pt>
+          <cx:pt idx="185">307</cx:pt>
+          <cx:pt idx="186">532</cx:pt>
+          <cx:pt idx="187">913</cx:pt>
+          <cx:pt idx="188">539</cx:pt>
+          <cx:pt idx="189">477</cx:pt>
+          <cx:pt idx="190">568</cx:pt>
+          <cx:pt idx="191">583</cx:pt>
+          <cx:pt idx="192">549</cx:pt>
+          <cx:pt idx="193">826</cx:pt>
+          <cx:pt idx="194">422</cx:pt>
+          <cx:pt idx="195">326</cx:pt>
+          <cx:pt idx="196">587</cx:pt>
+          <cx:pt idx="197">455</cx:pt>
+          <cx:pt idx="198">549</cx:pt>
+          <cx:pt idx="199">463</cx:pt>
+          <cx:pt idx="200">351</cx:pt>
+          <cx:pt idx="201">429</cx:pt>
+          <cx:pt idx="202">453</cx:pt>
+          <cx:pt idx="203">566</cx:pt>
+          <cx:pt idx="204">564</cx:pt>
+          <cx:pt idx="205">402</cx:pt>
+          <cx:pt idx="206">393</cx:pt>
+          <cx:pt idx="207">570</cx:pt>
+          <cx:pt idx="208">452</cx:pt>
+          <cx:pt idx="209">670</cx:pt>
+          <cx:pt idx="210">360</cx:pt>
+          <cx:pt idx="211">495</cx:pt>
+          <cx:pt idx="212">319</cx:pt>
+          <cx:pt idx="213">342</cx:pt>
+          <cx:pt idx="214">512</cx:pt>
+          <cx:pt idx="215">453</cx:pt>
+          <cx:pt idx="216">418</cx:pt>
+          <cx:pt idx="217">357</cx:pt>
+          <cx:pt idx="218">475</cx:pt>
+          <cx:pt idx="219">460</cx:pt>
+          <cx:pt idx="220">345</cx:pt>
+          <cx:pt idx="221">423</cx:pt>
+          <cx:pt idx="222">397</cx:pt>
+          <cx:pt idx="223">519</cx:pt>
+          <cx:pt idx="224">562</cx:pt>
+          <cx:pt idx="225">434</cx:pt>
+          <cx:pt idx="226">537</cx:pt>
+          <cx:pt idx="227">428</cx:pt>
+          <cx:pt idx="228">382</cx:pt>
+          <cx:pt idx="229">480</cx:pt>
+          <cx:pt idx="230">544</cx:pt>
+          <cx:pt idx="231">485</cx:pt>
+          <cx:pt idx="232">525</cx:pt>
+          <cx:pt idx="233">616</cx:pt>
+          <cx:pt idx="234">623</cx:pt>
+          <cx:pt idx="235">524</cx:pt>
+          <cx:pt idx="236">465</cx:pt>
+          <cx:pt idx="237">482</cx:pt>
+          <cx:pt idx="238">522</cx:pt>
+          <cx:pt idx="239">499</cx:pt>
+          <cx:pt idx="240">352</cx:pt>
+          <cx:pt idx="241">398</cx:pt>
+          <cx:pt idx="242">357</cx:pt>
+          <cx:pt idx="243">353</cx:pt>
+          <cx:pt idx="244">368</cx:pt>
+          <cx:pt idx="245">590</cx:pt>
+          <cx:pt idx="246">288</cx:pt>
+          <cx:pt idx="247">490</cx:pt>
+          <cx:pt idx="248">440</cx:pt>
+          <cx:pt idx="249">350</cx:pt>
+          <cx:pt idx="250">341</cx:pt>
+          <cx:pt idx="251">648</cx:pt>
+          <cx:pt idx="252">523</cx:pt>
+          <cx:pt idx="253">324</cx:pt>
+          <cx:pt idx="254">371</cx:pt>
+          <cx:pt idx="255">276</cx:pt>
+          <cx:pt idx="256">338</cx:pt>
+          <cx:pt idx="257">339</cx:pt>
+          <cx:pt idx="258">341</cx:pt>
+          <cx:pt idx="259">363</cx:pt>
+          <cx:pt idx="260">318</cx:pt>
+          <cx:pt idx="261">326</cx:pt>
+          <cx:pt idx="262">409</cx:pt>
+          <cx:pt idx="263">437</cx:pt>
+          <cx:pt idx="264">374</cx:pt>
+          <cx:pt idx="265">695</cx:pt>
+          <cx:pt idx="266">331</cx:pt>
+          <cx:pt idx="267">369</cx:pt>
+          <cx:pt idx="268">327</cx:pt>
+          <cx:pt idx="269">666</cx:pt>
+          <cx:pt idx="270">447</cx:pt>
+          <cx:pt idx="271">398</cx:pt>
+          <cx:pt idx="272">331</cx:pt>
+          <cx:pt idx="273">301</cx:pt>
+          <cx:pt idx="274">349</cx:pt>
+          <cx:pt idx="275">340</cx:pt>
+          <cx:pt idx="276">364</cx:pt>
+          <cx:pt idx="277">334</cx:pt>
+          <cx:pt idx="278">307</cx:pt>
+          <cx:pt idx="279">316</cx:pt>
+          <cx:pt idx="280">455</cx:pt>
+          <cx:pt idx="281">406</cx:pt>
+          <cx:pt idx="282">411</cx:pt>
+          <cx:pt idx="283">315</cx:pt>
+          <cx:pt idx="284">389</cx:pt>
+          <cx:pt idx="285">392</cx:pt>
+          <cx:pt idx="286">460</cx:pt>
+          <cx:pt idx="287">336</cx:pt>
+          <cx:pt idx="288">421</cx:pt>
+          <cx:pt idx="289">319</cx:pt>
+          <cx:pt idx="290">477</cx:pt>
+          <cx:pt idx="291">335</cx:pt>
+          <cx:pt idx="292">322</cx:pt>
+          <cx:pt idx="293">292</cx:pt>
+          <cx:pt idx="294">358</cx:pt>
+          <cx:pt idx="295">279</cx:pt>
+          <cx:pt idx="296">366</cx:pt>
+          <cx:pt idx="297">404</cx:pt>
+          <cx:pt idx="298">503</cx:pt>
+          <cx:pt idx="299">497</cx:pt>
+          <cx:pt idx="300">532</cx:pt>
+          <cx:pt idx="301">428</cx:pt>
+          <cx:pt idx="302">447</cx:pt>
+          <cx:pt idx="303">371</cx:pt>
+          <cx:pt idx="304">316</cx:pt>
+          <cx:pt idx="305">488</cx:pt>
+          <cx:pt idx="306">426</cx:pt>
+          <cx:pt idx="307">586</cx:pt>
+          <cx:pt idx="308">804</cx:pt>
+          <cx:pt idx="309">556</cx:pt>
+          <cx:pt idx="310">380</cx:pt>
+          <cx:pt idx="311">509</cx:pt>
+          <cx:pt idx="312">575</cx:pt>
+          <cx:pt idx="313">549</cx:pt>
+          <cx:pt idx="314">338</cx:pt>
+          <cx:pt idx="315">465</cx:pt>
+          <cx:pt idx="316">582</cx:pt>
+          <cx:pt idx="317">433</cx:pt>
+          <cx:pt idx="318">320</cx:pt>
+          <cx:pt idx="319">495</cx:pt>
+          <cx:pt idx="320">460</cx:pt>
+          <cx:pt idx="321">464</cx:pt>
+          <cx:pt idx="322">299</cx:pt>
+          <cx:pt idx="323">549</cx:pt>
+          <cx:pt idx="324">528</cx:pt>
+          <cx:pt idx="325">424</cx:pt>
+          <cx:pt idx="326">571</cx:pt>
+          <cx:pt idx="327">431</cx:pt>
+          <cx:pt idx="328">501</cx:pt>
+          <cx:pt idx="329">698</cx:pt>
+          <cx:pt idx="330">280</cx:pt>
+          <cx:pt idx="331">611</cx:pt>
+          <cx:pt idx="332">474</cx:pt>
+          <cx:pt idx="333">435</cx:pt>
+          <cx:pt idx="334">500</cx:pt>
+          <cx:pt idx="335">471</cx:pt>
+          <cx:pt idx="336">384</cx:pt>
+          <cx:pt idx="337">586</cx:pt>
+          <cx:pt idx="338">485</cx:pt>
+          <cx:pt idx="339">488</cx:pt>
+          <cx:pt idx="340">485</cx:pt>
+          <cx:pt idx="341">559</cx:pt>
+          <cx:pt idx="342">774</cx:pt>
+          <cx:pt idx="343">433</cx:pt>
+          <cx:pt idx="344">387</cx:pt>
+          <cx:pt idx="345">409</cx:pt>
+          <cx:pt idx="346">459</cx:pt>
+          <cx:pt idx="347">348</cx:pt>
+          <cx:pt idx="348">341</cx:pt>
+          <cx:pt idx="349">401</cx:pt>
+          <cx:pt idx="350">320</cx:pt>
+          <cx:pt idx="351">372</cx:pt>
+          <cx:pt idx="352">406</cx:pt>
+          <cx:pt idx="353">436</cx:pt>
+          <cx:pt idx="354">475</cx:pt>
+          <cx:pt idx="355">413</cx:pt>
+          <cx:pt idx="356">398</cx:pt>
+          <cx:pt idx="357">429</cx:pt>
+          <cx:pt idx="358">468</cx:pt>
+          <cx:pt idx="359">407</cx:pt>
+        </cx:lvl>
+      </cx:numDim>
+    </cx:data>
+    <cx:data id="2">
+      <cx:numDim type="val">
+        <cx:f>Gesamtdaten!$I$2:$I$361</cx:f>
+        <cx:lvl ptCount="360" formatCode="Standard">
+          <cx:pt idx="0">4401</cx:pt>
+          <cx:pt idx="1">1639</cx:pt>
+          <cx:pt idx="2">1330</cx:pt>
+          <cx:pt idx="3">1000</cx:pt>
+          <cx:pt idx="4">1188</cx:pt>
+          <cx:pt idx="5">933</cx:pt>
+          <cx:pt idx="6">802</cx:pt>
+          <cx:pt idx="7">1074</cx:pt>
+          <cx:pt idx="8">760</cx:pt>
+          <cx:pt idx="9">758</cx:pt>
+          <cx:pt idx="10">1675</cx:pt>
+          <cx:pt idx="11">1105</cx:pt>
+          <cx:pt idx="12">2572</cx:pt>
+          <cx:pt idx="13">972</cx:pt>
+          <cx:pt idx="14">1421</cx:pt>
+          <cx:pt idx="15">1007</cx:pt>
+          <cx:pt idx="16">1006</cx:pt>
+          <cx:pt idx="17">1548</cx:pt>
+          <cx:pt idx="18">1070</cx:pt>
+          <cx:pt idx="19">790</cx:pt>
+          <cx:pt idx="20">1486</cx:pt>
+          <cx:pt idx="21">1029</cx:pt>
+          <cx:pt idx="22">1624</cx:pt>
+          <cx:pt idx="23">1798</cx:pt>
+          <cx:pt idx="24">1654</cx:pt>
+          <cx:pt idx="25">1594</cx:pt>
+          <cx:pt idx="26">1330</cx:pt>
+          <cx:pt idx="27">904</cx:pt>
+          <cx:pt idx="28">1171</cx:pt>
+          <cx:pt idx="29">1898</cx:pt>
+          <cx:pt idx="30">2828</cx:pt>
+          <cx:pt idx="31">1669</cx:pt>
+          <cx:pt idx="32">875</cx:pt>
+          <cx:pt idx="33">1870</cx:pt>
+          <cx:pt idx="34">1741</cx:pt>
+          <cx:pt idx="35">954</cx:pt>
+          <cx:pt idx="36">1194</cx:pt>
+          <cx:pt idx="37">1286</cx:pt>
+          <cx:pt idx="38">4507</cx:pt>
+          <cx:pt idx="39">816</cx:pt>
+          <cx:pt idx="40">2580</cx:pt>
+          <cx:pt idx="41">933</cx:pt>
+          <cx:pt idx="42">920</cx:pt>
+          <cx:pt idx="43">1075</cx:pt>
+          <cx:pt idx="44">634</cx:pt>
+          <cx:pt idx="45">718</cx:pt>
+          <cx:pt idx="46">1026</cx:pt>
+          <cx:pt idx="47">1049</cx:pt>
+          <cx:pt idx="48">783</cx:pt>
+          <cx:pt idx="49">1009</cx:pt>
+          <cx:pt idx="50">1252</cx:pt>
+          <cx:pt idx="51">734</cx:pt>
+          <cx:pt idx="52">776</cx:pt>
+          <cx:pt idx="53">823</cx:pt>
+          <cx:pt idx="54">929</cx:pt>
+          <cx:pt idx="55">668</cx:pt>
+          <cx:pt idx="56">856</cx:pt>
+          <cx:pt idx="57">731</cx:pt>
+          <cx:pt idx="58">1092</cx:pt>
+          <cx:pt idx="59">2367</cx:pt>
+          <cx:pt idx="60">1520</cx:pt>
+          <cx:pt idx="61">1440</cx:pt>
+          <cx:pt idx="62">782</cx:pt>
+          <cx:pt idx="63">780</cx:pt>
+          <cx:pt idx="64">966</cx:pt>
+          <cx:pt idx="65">1190</cx:pt>
+          <cx:pt idx="66">724</cx:pt>
+          <cx:pt idx="67">1092</cx:pt>
+          <cx:pt idx="68">660</cx:pt>
+          <cx:pt idx="69">604</cx:pt>
+          <cx:pt idx="70">1014</cx:pt>
+          <cx:pt idx="71">570</cx:pt>
+          <cx:pt idx="72">530</cx:pt>
+          <cx:pt idx="73">1034</cx:pt>
+          <cx:pt idx="74">590</cx:pt>
+          <cx:pt idx="75">1092</cx:pt>
+          <cx:pt idx="76">850</cx:pt>
+          <cx:pt idx="77">940</cx:pt>
+          <cx:pt idx="78">626</cx:pt>
+          <cx:pt idx="79">1504</cx:pt>
+          <cx:pt idx="80">722</cx:pt>
+          <cx:pt idx="81">630</cx:pt>
+          <cx:pt idx="82">890</cx:pt>
+          <cx:pt idx="83">686</cx:pt>
+          <cx:pt idx="84">708</cx:pt>
+          <cx:pt idx="85">966</cx:pt>
+          <cx:pt idx="86">1428</cx:pt>
+          <cx:pt idx="87">928</cx:pt>
+          <cx:pt idx="88">756</cx:pt>
+          <cx:pt idx="89">686</cx:pt>
+          <cx:pt idx="90">882</cx:pt>
+          <cx:pt idx="91">832</cx:pt>
+          <cx:pt idx="92">1166</cx:pt>
+          <cx:pt idx="93">706</cx:pt>
+          <cx:pt idx="94">898</cx:pt>
+          <cx:pt idx="95">1040</cx:pt>
+          <cx:pt idx="96">640</cx:pt>
+          <cx:pt idx="97">1228</cx:pt>
+          <cx:pt idx="98">924</cx:pt>
+          <cx:pt idx="99">850</cx:pt>
+          <cx:pt idx="100">620</cx:pt>
+          <cx:pt idx="101">608</cx:pt>
+          <cx:pt idx="102">822</cx:pt>
+          <cx:pt idx="103">672</cx:pt>
+          <cx:pt idx="104">620</cx:pt>
+          <cx:pt idx="105">662</cx:pt>
+          <cx:pt idx="106">1154</cx:pt>
+          <cx:pt idx="107">592</cx:pt>
+          <cx:pt idx="108">544</cx:pt>
+          <cx:pt idx="109">648</cx:pt>
+          <cx:pt idx="110">616</cx:pt>
+          <cx:pt idx="111">510</cx:pt>
+          <cx:pt idx="112">932</cx:pt>
+          <cx:pt idx="113">740</cx:pt>
+          <cx:pt idx="114">606</cx:pt>
+          <cx:pt idx="115">766</cx:pt>
+          <cx:pt idx="116">742</cx:pt>
+          <cx:pt idx="117">704</cx:pt>
+          <cx:pt idx="118">726</cx:pt>
+          <cx:pt idx="119">602</cx:pt>
+          <cx:pt idx="120">1124</cx:pt>
+          <cx:pt idx="121">921</cx:pt>
+          <cx:pt idx="122">1123</cx:pt>
+          <cx:pt idx="123">926</cx:pt>
+          <cx:pt idx="124">976</cx:pt>
+          <cx:pt idx="125">1570</cx:pt>
+          <cx:pt idx="126">1059</cx:pt>
+          <cx:pt idx="127">1414</cx:pt>
+          <cx:pt idx="128">1367</cx:pt>
+          <cx:pt idx="129">2576</cx:pt>
+          <cx:pt idx="130">982</cx:pt>
+          <cx:pt idx="131">986</cx:pt>
+          <cx:pt idx="132">1433</cx:pt>
+          <cx:pt idx="133">860</cx:pt>
+          <cx:pt idx="134">1397</cx:pt>
+          <cx:pt idx="135">1614</cx:pt>
+          <cx:pt idx="136">928</cx:pt>
+          <cx:pt idx="137">910</cx:pt>
+          <cx:pt idx="138">900</cx:pt>
+          <cx:pt idx="139">1424</cx:pt>
+          <cx:pt idx="140">1193</cx:pt>
+          <cx:pt idx="141">1194</cx:pt>
+          <cx:pt idx="142">978</cx:pt>
+          <cx:pt idx="143">1046</cx:pt>
+          <cx:pt idx="144">767</cx:pt>
+          <cx:pt idx="145">752</cx:pt>
+          <cx:pt idx="146">801</cx:pt>
+          <cx:pt idx="147">922</cx:pt>
+          <cx:pt idx="148">1053</cx:pt>
+          <cx:pt idx="149">1027</cx:pt>
+          <cx:pt idx="150">1232</cx:pt>
+          <cx:pt idx="151">856</cx:pt>
+          <cx:pt idx="152">1134</cx:pt>
+          <cx:pt idx="153">886</cx:pt>
+          <cx:pt idx="154">1194</cx:pt>
+          <cx:pt idx="155">1380</cx:pt>
+          <cx:pt idx="156">1320</cx:pt>
+          <cx:pt idx="157">928</cx:pt>
+          <cx:pt idx="158">1226</cx:pt>
+          <cx:pt idx="159">696</cx:pt>
+          <cx:pt idx="160">852</cx:pt>
+          <cx:pt idx="161">708</cx:pt>
+          <cx:pt idx="162">842</cx:pt>
+          <cx:pt idx="163">1076</cx:pt>
+          <cx:pt idx="164">1028</cx:pt>
+          <cx:pt idx="165">950</cx:pt>
+          <cx:pt idx="166">1020</cx:pt>
+          <cx:pt idx="167">892</cx:pt>
+          <cx:pt idx="168">1172</cx:pt>
+          <cx:pt idx="169">646</cx:pt>
+          <cx:pt idx="170">640</cx:pt>
+          <cx:pt idx="171">978</cx:pt>
+          <cx:pt idx="172">768</cx:pt>
+          <cx:pt idx="173">786</cx:pt>
+          <cx:pt idx="174">654</cx:pt>
+          <cx:pt idx="175">674</cx:pt>
+          <cx:pt idx="176">766</cx:pt>
+          <cx:pt idx="177">652</cx:pt>
+          <cx:pt idx="178">1000</cx:pt>
+          <cx:pt idx="179">866</cx:pt>
+          <cx:pt idx="180">7204</cx:pt>
+          <cx:pt idx="181">7576</cx:pt>
+          <cx:pt idx="182">3043</cx:pt>
+          <cx:pt idx="183">1896</cx:pt>
+          <cx:pt idx="184">2811</cx:pt>
+          <cx:pt idx="185">1799</cx:pt>
+          <cx:pt idx="186">1352</cx:pt>
+          <cx:pt idx="187">1047</cx:pt>
+          <cx:pt idx="188">1776</cx:pt>
+          <cx:pt idx="189">1309</cx:pt>
+          <cx:pt idx="190">1535</cx:pt>
+          <cx:pt idx="191">3025</cx:pt>
+          <cx:pt idx="192">1598</cx:pt>
+          <cx:pt idx="193">1418</cx:pt>
+          <cx:pt idx="194">1341</cx:pt>
+          <cx:pt idx="195">1887</cx:pt>
+          <cx:pt idx="196">1820</cx:pt>
+          <cx:pt idx="197">3429</cx:pt>
+          <cx:pt idx="198">3698</cx:pt>
+          <cx:pt idx="199">794</cx:pt>
+          <cx:pt idx="200">1399</cx:pt>
+          <cx:pt idx="201">2295</cx:pt>
+          <cx:pt idx="202">1274</cx:pt>
+          <cx:pt idx="203">1155</cx:pt>
+          <cx:pt idx="204">873</cx:pt>
+          <cx:pt idx="205">785</cx:pt>
+          <cx:pt idx="206">1000</cx:pt>
+          <cx:pt idx="207">1129</cx:pt>
+          <cx:pt idx="208">1787</cx:pt>
+          <cx:pt idx="209">524</cx:pt>
+          <cx:pt idx="210">854</cx:pt>
+          <cx:pt idx="211">708</cx:pt>
+          <cx:pt idx="212">829</cx:pt>
+          <cx:pt idx="213">840</cx:pt>
+          <cx:pt idx="214">712</cx:pt>
+          <cx:pt idx="215">817</cx:pt>
+          <cx:pt idx="216">656</cx:pt>
+          <cx:pt idx="217">893</cx:pt>
+          <cx:pt idx="218">707</cx:pt>
+          <cx:pt idx="219">683</cx:pt>
+          <cx:pt idx="220">867</cx:pt>
+          <cx:pt idx="221">672</cx:pt>
+          <cx:pt idx="222">624</cx:pt>
+          <cx:pt idx="223">604</cx:pt>
+          <cx:pt idx="224">797</cx:pt>
+          <cx:pt idx="225">918</cx:pt>
+          <cx:pt idx="226">724</cx:pt>
+          <cx:pt idx="227">809</cx:pt>
+          <cx:pt idx="228">662</cx:pt>
+          <cx:pt idx="229">594</cx:pt>
+          <cx:pt idx="230">574</cx:pt>
+          <cx:pt idx="231">656</cx:pt>
+          <cx:pt idx="232">822</cx:pt>
+          <cx:pt idx="233">796</cx:pt>
+          <cx:pt idx="234">891</cx:pt>
+          <cx:pt idx="235">584</cx:pt>
+          <cx:pt idx="236">547</cx:pt>
+          <cx:pt idx="237">580</cx:pt>
+          <cx:pt idx="238">600</cx:pt>
+          <cx:pt idx="239">689</cx:pt>
+          <cx:pt idx="240">1519</cx:pt>
+          <cx:pt idx="241">1061</cx:pt>
+          <cx:pt idx="242">1088</cx:pt>
+          <cx:pt idx="243">920</cx:pt>
+          <cx:pt idx="244">1092</cx:pt>
+          <cx:pt idx="245">1084</cx:pt>
+          <cx:pt idx="246">655</cx:pt>
+          <cx:pt idx="247">861</cx:pt>
+          <cx:pt idx="248">1272</cx:pt>
+          <cx:pt idx="249">713</cx:pt>
+          <cx:pt idx="250">589</cx:pt>
+          <cx:pt idx="251">900</cx:pt>
+          <cx:pt idx="252">1098</cx:pt>
+          <cx:pt idx="253">780</cx:pt>
+          <cx:pt idx="254">786</cx:pt>
+          <cx:pt idx="255">1001</cx:pt>
+          <cx:pt idx="256">788</cx:pt>
+          <cx:pt idx="257">632</cx:pt>
+          <cx:pt idx="258">455</cx:pt>
+          <cx:pt idx="259">832</cx:pt>
+          <cx:pt idx="260">601</cx:pt>
+          <cx:pt idx="261">641</cx:pt>
+          <cx:pt idx="262">1145</cx:pt>
+          <cx:pt idx="263">657</cx:pt>
+          <cx:pt idx="264">751</cx:pt>
+          <cx:pt idx="265">664</cx:pt>
+          <cx:pt idx="266">1081</cx:pt>
+          <cx:pt idx="267">958</cx:pt>
+          <cx:pt idx="268">685</cx:pt>
+          <cx:pt idx="269">773</cx:pt>
+          <cx:pt idx="270">5419</cx:pt>
+          <cx:pt idx="271">1315</cx:pt>
+          <cx:pt idx="272">2851</cx:pt>
+          <cx:pt idx="273">2496</cx:pt>
+          <cx:pt idx="274">1490</cx:pt>
+          <cx:pt idx="275">1467</cx:pt>
+          <cx:pt idx="276">1576</cx:pt>
+          <cx:pt idx="277">2915</cx:pt>
+          <cx:pt idx="278">1576</cx:pt>
+          <cx:pt idx="279">1067</cx:pt>
+          <cx:pt idx="280">1305</cx:pt>
+          <cx:pt idx="281">4185</cx:pt>
+          <cx:pt idx="282">1721</cx:pt>
+          <cx:pt idx="283">5295</cx:pt>
+          <cx:pt idx="284">1945</cx:pt>
+          <cx:pt idx="285">3254</cx:pt>
+          <cx:pt idx="286">2350</cx:pt>
+          <cx:pt idx="287">969</cx:pt>
+          <cx:pt idx="288">2037</cx:pt>
+          <cx:pt idx="289">1180</cx:pt>
+          <cx:pt idx="290">2888</cx:pt>
+          <cx:pt idx="291">3449</cx:pt>
+          <cx:pt idx="292">3236</cx:pt>
+          <cx:pt idx="293">1141</cx:pt>
+          <cx:pt idx="294">743</cx:pt>
+          <cx:pt idx="295">836</cx:pt>
+          <cx:pt idx="296">1483</cx:pt>
+          <cx:pt idx="297">1453</cx:pt>
+          <cx:pt idx="298">627</cx:pt>
+          <cx:pt idx="299">930</cx:pt>
+          <cx:pt idx="300">3305</cx:pt>
+          <cx:pt idx="301">1325</cx:pt>
+          <cx:pt idx="302">1243</cx:pt>
+          <cx:pt idx="303">1393</cx:pt>
+          <cx:pt idx="304">1243</cx:pt>
+          <cx:pt idx="305">557</cx:pt>
+          <cx:pt idx="306">1218</cx:pt>
+          <cx:pt idx="307">760</cx:pt>
+          <cx:pt idx="308">903</cx:pt>
+          <cx:pt idx="309">770</cx:pt>
+          <cx:pt idx="310">605</cx:pt>
+          <cx:pt idx="311">672</cx:pt>
+          <cx:pt idx="312">962</cx:pt>
+          <cx:pt idx="313">772</cx:pt>
+          <cx:pt idx="314">996</cx:pt>
+          <cx:pt idx="315">1145</cx:pt>
+          <cx:pt idx="316">1086</cx:pt>
+          <cx:pt idx="317">1057</cx:pt>
+          <cx:pt idx="318">770</cx:pt>
+          <cx:pt idx="319">1089</cx:pt>
+          <cx:pt idx="320">946</cx:pt>
+          <cx:pt idx="321">603</cx:pt>
+          <cx:pt idx="322">729</cx:pt>
+          <cx:pt idx="323">704</cx:pt>
+          <cx:pt idx="324">1301</cx:pt>
+          <cx:pt idx="325">993</cx:pt>
+          <cx:pt idx="326">926</cx:pt>
+          <cx:pt idx="327">745</cx:pt>
+          <cx:pt idx="328">573</cx:pt>
+          <cx:pt idx="329">623</cx:pt>
+          <cx:pt idx="330">1598</cx:pt>
+          <cx:pt idx="331">1240</cx:pt>
+          <cx:pt idx="332">837</cx:pt>
+          <cx:pt idx="333">932</cx:pt>
+          <cx:pt idx="334">758</cx:pt>
+          <cx:pt idx="335">701</cx:pt>
+          <cx:pt idx="336">700</cx:pt>
+          <cx:pt idx="337">1135</cx:pt>
+          <cx:pt idx="338">996</cx:pt>
+          <cx:pt idx="339">1361</cx:pt>
+          <cx:pt idx="340">696</cx:pt>
+          <cx:pt idx="341">797</cx:pt>
+          <cx:pt idx="342">708</cx:pt>
+          <cx:pt idx="343">1570</cx:pt>
+          <cx:pt idx="344">998</cx:pt>
+          <cx:pt idx="345">656</cx:pt>
+          <cx:pt idx="346">701</cx:pt>
+          <cx:pt idx="347">893</cx:pt>
+          <cx:pt idx="348">725</cx:pt>
+          <cx:pt idx="349">863</cx:pt>
+          <cx:pt idx="350">1616</cx:pt>
+          <cx:pt idx="351">633</cx:pt>
+          <cx:pt idx="352">639</cx:pt>
+          <cx:pt idx="353">687</cx:pt>
+          <cx:pt idx="354">1152</cx:pt>
+          <cx:pt idx="355">905</cx:pt>
+          <cx:pt idx="356">877</cx:pt>
+          <cx:pt idx="357">702</cx:pt>
+          <cx:pt idx="358">776</cx:pt>
+          <cx:pt idx="359">596</cx:pt>
+        </cx:lvl>
+      </cx:numDim>
+    </cx:data>
+  </cx:chartData>
+  <cx:chart>
+    <cx:plotArea>
+      <cx:plotAreaRegion>
+        <cx:plotSurface>
+          <cx:spPr>
+            <a:ln>
+              <a:noFill/>
+            </a:ln>
+          </cx:spPr>
+        </cx:plotSurface>
+        <cx:series layoutId="boxWhisker" uniqueId="{FB668AEA-6CC3-4084-8EFF-BE8AFCDE50F2}" formatIdx="0">
+          <cx:tx>
+            <cx:txData>
+              <cx:f>Gesamtdaten!$G$1</cx:f>
+              <cx:v>Experiment1</cx:v>
+            </cx:txData>
+          </cx:tx>
+          <cx:dataId val="0"/>
+          <cx:layoutPr>
+            <cx:visibility meanLine="0" meanMarker="1" outliers="1"/>
+            <cx:statistics quartileMethod="inclusive"/>
+          </cx:layoutPr>
+        </cx:series>
+        <cx:series layoutId="boxWhisker" uniqueId="{5EE9E2B7-5A9D-4201-A452-F97F7E9116A5}" formatIdx="1">
+          <cx:tx>
+            <cx:txData>
+              <cx:f>Gesamtdaten!$H$1</cx:f>
+              <cx:v>Experiment2</cx:v>
+            </cx:txData>
+          </cx:tx>
+          <cx:dataId val="1"/>
+          <cx:layoutPr>
+            <cx:visibility meanLine="0"/>
+            <cx:statistics quartileMethod="inclusive"/>
+          </cx:layoutPr>
+        </cx:series>
+        <cx:series layoutId="boxWhisker" uniqueId="{3F2916CE-B153-4D3B-8BE1-3A284E973D2B}" formatIdx="2">
+          <cx:tx>
+            <cx:txData>
+              <cx:f>Gesamtdaten!$I$1</cx:f>
+              <cx:v>Experiment3</cx:v>
+            </cx:txData>
+          </cx:tx>
+          <cx:dataId val="2"/>
+          <cx:layoutPr>
+            <cx:visibility meanLine="0"/>
+            <cx:statistics quartileMethod="inclusive"/>
+          </cx:layoutPr>
+        </cx:series>
+      </cx:plotAreaRegion>
+      <cx:axis id="0" hidden="1">
+        <cx:catScaling gapWidth="1.5"/>
+        <cx:tickLabels/>
+        <cx:numFmt formatCode=";;" sourceLinked="0"/>
+      </cx:axis>
+      <cx:axis id="1">
+        <cx:valScaling/>
+        <cx:majorGridlines/>
+        <cx:majorTickMarks type="out"/>
+        <cx:tickLabels/>
+      </cx:axis>
+    </cx:plotArea>
+    <cx:legend pos="r" align="ctr" overlay="0"/>
+  </cx:chart>
+</cx:chartSpace>
+</file>
+
+<file path=word/charts/colors1.xml><?xml version="1.0" encoding="utf-8"?>
+<cs:colorStyle xmlns:cs="http://schemas.microsoft.com/office/drawing/2012/chartStyle" xmlns:a="http://schemas.openxmlformats.org/drawingml/2006/main" meth="cycle" id="10">
+  <a:schemeClr val="accent1"/>
+  <a:schemeClr val="accent2"/>
+  <a:schemeClr val="accent3"/>
+  <a:schemeClr val="accent4"/>
+  <a:schemeClr val="accent5"/>
+  <a:schemeClr val="accent6"/>
+  <cs:variation/>
+  <cs:variation>
+    <a:lumMod val="60000"/>
+  </cs:variation>
+  <cs:variation>
+    <a:lumMod val="80000"/>
+    <a:lumOff val="20000"/>
+  </cs:variation>
+  <cs:variation>
+    <a:lumMod val="80000"/>
+  </cs:variation>
+  <cs:variation>
+    <a:lumMod val="60000"/>
+    <a:lumOff val="40000"/>
+  </cs:variation>
+  <cs:variation>
+    <a:lumMod val="50000"/>
+  </cs:variation>
+  <cs:variation>
+    <a:lumMod val="70000"/>
+    <a:lumOff val="30000"/>
+  </cs:variation>
+  <cs:variation>
+    <a:lumMod val="70000"/>
+  </cs:variation>
+  <cs:variation>
+    <a:lumMod val="50000"/>
+    <a:lumOff val="50000"/>
+  </cs:variation>
+</cs:colorStyle>
+</file>
+
+<file path=word/charts/colors2.xml><?xml version="1.0" encoding="utf-8"?>
+<cs:colorStyle xmlns:cs="http://schemas.microsoft.com/office/drawing/2012/chartStyle" xmlns:a="http://schemas.openxmlformats.org/drawingml/2006/main" meth="cycle" id="10">
+  <a:schemeClr val="accent1"/>
+  <a:schemeClr val="accent2"/>
+  <a:schemeClr val="accent3"/>
+  <a:schemeClr val="accent4"/>
+  <a:schemeClr val="accent5"/>
+  <a:schemeClr val="accent6"/>
+  <cs:variation/>
+  <cs:variation>
+    <a:lumMod val="60000"/>
+  </cs:variation>
+  <cs:variation>
+    <a:lumMod val="80000"/>
+    <a:lumOff val="20000"/>
+  </cs:variation>
+  <cs:variation>
+    <a:lumMod val="80000"/>
+  </cs:variation>
+  <cs:variation>
+    <a:lumMod val="60000"/>
+    <a:lumOff val="40000"/>
+  </cs:variation>
+  <cs:variation>
+    <a:lumMod val="50000"/>
+  </cs:variation>
+  <cs:variation>
+    <a:lumMod val="70000"/>
+    <a:lumOff val="30000"/>
+  </cs:variation>
+  <cs:variation>
+    <a:lumMod val="70000"/>
+  </cs:variation>
+  <cs:variation>
+    <a:lumMod val="50000"/>
+    <a:lumOff val="50000"/>
+  </cs:variation>
+</cs:colorStyle>
+</file>
+
+<file path=word/charts/style1.xml><?xml version="1.0" encoding="utf-8"?>
+<cs:chartStyle xmlns:cs="http://schemas.microsoft.com/office/drawing/2012/chartStyle" xmlns:a="http://schemas.openxmlformats.org/drawingml/2006/main" id="374">
+  <cs:axisTitle>
+    <cs:lnRef idx="0"/>
+    <cs:fillRef idx="0"/>
+    <cs:effectRef idx="0"/>
+    <cs:fontRef idx="minor">
+      <a:schemeClr val="tx1">
+        <a:lumMod val="65000"/>
+        <a:lumOff val="35000"/>
+      </a:schemeClr>
+    </cs:fontRef>
+    <cs:defRPr sz="900" cap="all"/>
+  </cs:axisTitle>
+  <cs:categoryAxis>
+    <cs:lnRef idx="0"/>
+    <cs:fillRef idx="0"/>
+    <cs:effectRef idx="0"/>
+    <cs:fontRef idx="minor">
+      <a:schemeClr val="tx1">
+        <a:lumMod val="65000"/>
+        <a:lumOff val="35000"/>
+      </a:schemeClr>
+    </cs:fontRef>
+    <cs:spPr>
+      <a:ln w="9525" cap="flat" cmpd="sng" algn="ctr">
+        <a:solidFill>
+          <a:schemeClr val="tx1">
+            <a:lumMod val="15000"/>
+            <a:lumOff val="85000"/>
+          </a:schemeClr>
+        </a:solidFill>
+        <a:round/>
+      </a:ln>
+    </cs:spPr>
+    <cs:defRPr sz="900"/>
+  </cs:categoryAxis>
+  <cs:chartArea mods="allowNoFillOverride allowNoLineOverride">
+    <cs:lnRef idx="0"/>
+    <cs:fillRef idx="0"/>
+    <cs:effectRef idx="0"/>
+    <cs:fontRef idx="minor">
+      <a:schemeClr val="dk1"/>
+    </cs:fontRef>
+    <cs:spPr>
+      <a:solidFill>
+        <a:schemeClr val="bg1"/>
+      </a:solidFill>
+      <a:ln w="9525" cap="flat" cmpd="sng" algn="ctr">
+        <a:solidFill>
+          <a:schemeClr val="tx1">
+            <a:lumMod val="15000"/>
+            <a:lumOff val="85000"/>
+          </a:schemeClr>
+        </a:solidFill>
+        <a:round/>
+      </a:ln>
+    </cs:spPr>
+    <cs:defRPr sz="900"/>
+  </cs:chartArea>
+  <cs:dataLabel>
+    <cs:lnRef idx="0"/>
+    <cs:fillRef idx="0"/>
+    <cs:effectRef idx="0"/>
+    <cs:fontRef idx="minor">
+      <a:schemeClr val="tx1">
+        <a:lumMod val="75000"/>
+        <a:lumOff val="25000"/>
+      </a:schemeClr>
+    </cs:fontRef>
+    <cs:defRPr sz="900"/>
+  </cs:dataLabel>
+  <cs:dataLabelCallout>
+    <cs:lnRef idx="0"/>
+    <cs:fillRef idx="0"/>
+    <cs:effectRef idx="0"/>
+    <cs:fontRef idx="minor">
+      <a:schemeClr val="lt1">
+        <a:lumMod val="65000"/>
+        <a:lumOff val="35000"/>
+      </a:schemeClr>
+    </cs:fontRef>
+    <cs:spPr>
+      <a:solidFill>
+        <a:schemeClr val="dk1">
+          <a:lumMod val="15000"/>
+          <a:lumOff val="85000"/>
+        </a:schemeClr>
+      </a:solidFill>
+    </cs:spPr>
+    <cs:defRPr sz="900"/>
+    <cs:bodyPr rot="0" spcFirstLastPara="1" vertOverflow="clip" horzOverflow="clip" vert="horz" wrap="square" lIns="36576" tIns="18288" rIns="36576" bIns="18288" anchor="ctr" anchorCtr="1">
+      <a:spAutoFit/>
+    </cs:bodyPr>
+  </cs:dataLabelCallout>
+  <cs:dataPoint>
+    <cs:lnRef idx="0">
+      <cs:styleClr val="auto"/>
+    </cs:lnRef>
+    <cs:fillRef idx="0">
+      <cs:styleClr val="auto"/>
+    </cs:fillRef>
+    <cs:effectRef idx="0"/>
+    <cs:fontRef idx="minor">
+      <a:schemeClr val="dk1"/>
+    </cs:fontRef>
+    <cs:spPr>
+      <a:solidFill>
+        <a:schemeClr val="phClr"/>
+      </a:solidFill>
+      <a:ln>
+        <a:solidFill>
+          <a:schemeClr val="phClr"/>
+        </a:solidFill>
+      </a:ln>
+    </cs:spPr>
+  </cs:dataPoint>
+  <cs:dataPoint3D>
+    <cs:lnRef idx="0"/>
+    <cs:fillRef idx="0">
+      <cs:styleClr val="auto"/>
+    </cs:fillRef>
+    <cs:effectRef idx="0"/>
+    <cs:fontRef idx="minor">
+      <a:schemeClr val="dk1"/>
+    </cs:fontRef>
+    <cs:spPr>
+      <a:solidFill>
+        <a:schemeClr val="phClr"/>
+      </a:solidFill>
+    </cs:spPr>
+  </cs:dataPoint3D>
+  <cs:dataPointLine>
+    <cs:lnRef idx="0">
+      <cs:styleClr val="auto"/>
+    </cs:lnRef>
+    <cs:fillRef idx="0"/>
+    <cs:effectRef idx="0"/>
+    <cs:fontRef idx="minor">
+      <a:schemeClr val="dk1"/>
+    </cs:fontRef>
+    <cs:spPr>
+      <a:ln w="28575" cap="rnd">
+        <a:solidFill>
+          <a:schemeClr val="phClr"/>
+        </a:solidFill>
+        <a:round/>
+      </a:ln>
+    </cs:spPr>
+  </cs:dataPointLine>
+  <cs:dataPointMarker>
+    <cs:lnRef idx="0"/>
+    <cs:fillRef idx="0">
+      <cs:styleClr val="auto"/>
+    </cs:fillRef>
+    <cs:effectRef idx="0"/>
+    <cs:fontRef idx="minor">
+      <a:schemeClr val="dk1"/>
+    </cs:fontRef>
+    <cs:spPr>
+      <a:solidFill>
+        <a:schemeClr val="phClr">
+          <a:lumMod val="60000"/>
+        </a:schemeClr>
+      </a:solidFill>
+    </cs:spPr>
+  </cs:dataPointMarker>
+  <cs:dataPointMarkerLayout symbol="circle" size="8"/>
+  <cs:dataPointWireframe>
+    <cs:lnRef idx="0">
+      <cs:styleClr val="auto"/>
+    </cs:lnRef>
+    <cs:fillRef idx="0"/>
+    <cs:effectRef idx="0"/>
+    <cs:fontRef idx="minor">
+      <a:schemeClr val="dk1"/>
+    </cs:fontRef>
+    <cs:spPr>
+      <a:ln w="28575" cap="rnd">
+        <a:solidFill>
+          <a:schemeClr val="phClr"/>
+        </a:solidFill>
+        <a:round/>
+      </a:ln>
+    </cs:spPr>
+  </cs:dataPointWireframe>
+  <cs:dataTable>
+    <cs:lnRef idx="0"/>
+    <cs:fillRef idx="0"/>
+    <cs:effectRef idx="0"/>
+    <cs:fontRef idx="minor">
+      <a:schemeClr val="tx1">
+        <a:lumMod val="65000"/>
+        <a:lumOff val="35000"/>
+      </a:schemeClr>
+    </cs:fontRef>
+    <cs:spPr>
+      <a:ln w="9525">
+        <a:solidFill>
+          <a:schemeClr val="tx1">
+            <a:lumMod val="15000"/>
+            <a:lumOff val="85000"/>
+          </a:schemeClr>
+        </a:solidFill>
+      </a:ln>
+    </cs:spPr>
+    <cs:defRPr sz="900"/>
+  </cs:dataTable>
+  <cs:downBar>
+    <cs:lnRef idx="0"/>
+    <cs:fillRef idx="0"/>
+    <cs:effectRef idx="0"/>
+    <cs:fontRef idx="minor">
+      <a:schemeClr val="dk1"/>
+    </cs:fontRef>
+    <cs:spPr>
+      <a:solidFill>
+        <a:schemeClr val="dk1">
+          <a:lumMod val="65000"/>
+          <a:lumOff val="35000"/>
+        </a:schemeClr>
+      </a:solidFill>
+      <a:ln w="28575">
+        <a:solidFill>
+          <a:schemeClr val="tx1">
+            <a:lumMod val="65000"/>
+            <a:lumOff val="35000"/>
+          </a:schemeClr>
+        </a:solidFill>
+      </a:ln>
+    </cs:spPr>
+  </cs:downBar>
+  <cs:dropLine>
+    <cs:lnRef idx="0"/>
+    <cs:fillRef idx="0"/>
+    <cs:effectRef idx="0"/>
+    <cs:fontRef idx="minor">
+      <a:schemeClr val="tx1"/>
+    </cs:fontRef>
+    <cs:spPr>
+      <a:ln w="9525" cap="flat" cmpd="sng" algn="ctr">
+        <a:solidFill>
+          <a:schemeClr val="tx1">
+            <a:lumMod val="35000"/>
+            <a:lumOff val="65000"/>
+          </a:schemeClr>
+        </a:solidFill>
+        <a:round/>
+      </a:ln>
+    </cs:spPr>
+  </cs:dropLine>
+  <cs:errorBar>
+    <cs:lnRef idx="0"/>
+    <cs:fillRef idx="0"/>
+    <cs:effectRef idx="0"/>
+    <cs:fontRef idx="minor">
+      <a:schemeClr val="tx1"/>
+    </cs:fontRef>
+    <cs:spPr>
+      <a:ln w="9525" cap="flat" cmpd="sng" algn="ctr">
+        <a:solidFill>
+          <a:schemeClr val="tx1">
+            <a:lumMod val="65000"/>
+            <a:lumOff val="35000"/>
+          </a:schemeClr>
+        </a:solidFill>
+        <a:round/>
+      </a:ln>
+    </cs:spPr>
+  </cs:errorBar>
+  <cs:floor>
+    <cs:lnRef idx="0"/>
+    <cs:fillRef idx="0"/>
+    <cs:effectRef idx="0"/>
+    <cs:fontRef idx="minor">
+      <a:schemeClr val="dk1"/>
+    </cs:fontRef>
+  </cs:floor>
+  <cs:gridlineMajor>
+    <cs:lnRef idx="0"/>
+    <cs:fillRef idx="0"/>
+    <cs:effectRef idx="0"/>
+    <cs:fontRef idx="minor">
+      <a:schemeClr val="dk1"/>
+    </cs:fontRef>
+    <cs:spPr>
+      <a:ln w="9525" cap="flat" cmpd="sng" algn="ctr">
+        <a:solidFill>
+          <a:schemeClr val="tx1">
+            <a:lumMod val="15000"/>
+            <a:lumOff val="85000"/>
+          </a:schemeClr>
+        </a:solidFill>
+        <a:round/>
+      </a:ln>
+    </cs:spPr>
+  </cs:gridlineMajor>
+  <cs:gridlineMinor>
+    <cs:lnRef idx="0"/>
+    <cs:fillRef idx="0"/>
+    <cs:effectRef idx="0"/>
+    <cs:fontRef idx="minor">
+      <a:schemeClr val="dk1"/>
+    </cs:fontRef>
+    <cs:spPr>
+      <a:ln w="9525" cap="flat" cmpd="sng" algn="ctr">
+        <a:solidFill>
+          <a:schemeClr val="tx1">
+            <a:lumMod val="5000"/>
+            <a:lumOff val="95000"/>
+          </a:schemeClr>
+        </a:solidFill>
+        <a:round/>
+      </a:ln>
+    </cs:spPr>
+  </cs:gridlineMinor>
+  <cs:hiLoLine>
+    <cs:lnRef idx="0"/>
+    <cs:fillRef idx="0"/>
+    <cs:effectRef idx="0"/>
+    <cs:fontRef idx="minor">
+      <a:schemeClr val="tx1"/>
+    </cs:fontRef>
+    <cs:spPr>
+      <a:ln w="25400" cap="flat" cmpd="sng" algn="ctr">
+        <a:solidFill>
+          <a:schemeClr val="tx1">
+            <a:lumMod val="65000"/>
+            <a:lumOff val="35000"/>
+          </a:schemeClr>
+        </a:solidFill>
+        <a:round/>
+      </a:ln>
+    </cs:spPr>
+  </cs:hiLoLine>
+  <cs:leaderLine>
+    <cs:lnRef idx="0"/>
+    <cs:fillRef idx="0"/>
+    <cs:effectRef idx="0"/>
+    <cs:fontRef idx="minor">
+      <a:schemeClr val="dk1"/>
+    </cs:fontRef>
+  </cs:leaderLine>
+  <cs:legend>
+    <cs:lnRef idx="0"/>
+    <cs:fillRef idx="0"/>
+    <cs:effectRef idx="0"/>
+    <cs:fontRef idx="minor">
+      <a:schemeClr val="tx1">
+        <a:lumMod val="65000"/>
+        <a:lumOff val="35000"/>
+      </a:schemeClr>
+    </cs:fontRef>
+    <cs:defRPr sz="900"/>
+  </cs:legend>
+  <cs:plotArea mods="allowNoFillOverride allowNoLineOverride">
+    <cs:lnRef idx="0"/>
+    <cs:fillRef idx="0"/>
+    <cs:effectRef idx="0"/>
+    <cs:fontRef idx="minor">
+      <a:schemeClr val="dk1"/>
+    </cs:fontRef>
+  </cs:plotArea>
+  <cs:plotArea3D mods="allowNoFillOverride allowNoLineOverride">
+    <cs:lnRef idx="0"/>
+    <cs:fillRef idx="0"/>
+    <cs:effectRef idx="0"/>
+    <cs:fontRef idx="minor">
+      <a:schemeClr val="dk1"/>
+    </cs:fontRef>
+  </cs:plotArea3D>
+  <cs:seriesAxis>
+    <cs:lnRef idx="0"/>
+    <cs:fillRef idx="0"/>
+    <cs:effectRef idx="0"/>
+    <cs:fontRef idx="minor">
+      <a:schemeClr val="tx1">
+        <a:lumMod val="65000"/>
+        <a:lumOff val="35000"/>
+      </a:schemeClr>
+    </cs:fontRef>
+    <cs:spPr>
+      <a:ln w="9525" cap="flat" cmpd="sng" algn="ctr">
+        <a:solidFill>
+          <a:schemeClr val="tx1">
+            <a:lumMod val="15000"/>
+            <a:lumOff val="85000"/>
+          </a:schemeClr>
+        </a:solidFill>
+        <a:round/>
+      </a:ln>
+    </cs:spPr>
+    <cs:defRPr sz="900"/>
+  </cs:seriesAxis>
+  <cs:seriesLine>
+    <cs:lnRef idx="0"/>
+    <cs:fillRef idx="0"/>
+    <cs:effectRef idx="0"/>
+    <cs:fontRef idx="minor">
+      <a:schemeClr val="dk1"/>
+    </cs:fontRef>
+    <cs:spPr>
+      <a:ln w="9525" cap="flat">
+        <a:solidFill>
+          <a:srgbClr val="D9D9D9"/>
+        </a:solidFill>
+        <a:round/>
+      </a:ln>
+    </cs:spPr>
+  </cs:seriesLine>
+  <cs:title>
+    <cs:lnRef idx="0"/>
+    <cs:fillRef idx="0"/>
+    <cs:effectRef idx="0"/>
+    <cs:fontRef idx="major">
+      <a:schemeClr val="tx1">
+        <a:lumMod val="65000"/>
+        <a:lumOff val="35000"/>
+      </a:schemeClr>
+    </cs:fontRef>
+    <cs:defRPr sz="2000"/>
+  </cs:title>
+  <cs:trendline>
+    <cs:lnRef idx="0">
+      <cs:styleClr val="auto"/>
+    </cs:lnRef>
+    <cs:fillRef idx="0"/>
+    <cs:effectRef idx="0"/>
+    <cs:fontRef idx="minor">
+      <a:schemeClr val="dk1"/>
+    </cs:fontRef>
+    <cs:spPr>
+      <a:ln w="19050" cap="rnd">
+        <a:solidFill>
+          <a:schemeClr val="phClr"/>
+        </a:solidFill>
+        <a:prstDash val="sysDash"/>
+      </a:ln>
+    </cs:spPr>
+  </cs:trendline>
+  <cs:trendlineLabel>
+    <cs:lnRef idx="0"/>
+    <cs:fillRef idx="0"/>
+    <cs:effectRef idx="0"/>
+    <cs:fontRef idx="minor">
+      <a:schemeClr val="tx1">
+        <a:lumMod val="65000"/>
+        <a:lumOff val="35000"/>
+      </a:schemeClr>
+    </cs:fontRef>
+    <cs:defRPr sz="900"/>
+  </cs:trendlineLabel>
+  <cs:upBar>
+    <cs:lnRef idx="0"/>
+    <cs:fillRef idx="0"/>
+    <cs:effectRef idx="0"/>
+    <cs:fontRef idx="minor">
+      <a:schemeClr val="dk1"/>
+    </cs:fontRef>
+    <cs:spPr>
+      <a:solidFill>
+        <a:schemeClr val="lt1"/>
+      </a:solidFill>
+      <a:ln w="28575">
+        <a:solidFill>
+          <a:schemeClr val="tx1">
+            <a:lumMod val="50000"/>
+            <a:lumOff val="50000"/>
+          </a:schemeClr>
+        </a:solidFill>
+      </a:ln>
+    </cs:spPr>
+  </cs:upBar>
+  <cs:valueAxis>
+    <cs:lnRef idx="0"/>
+    <cs:fillRef idx="0"/>
+    <cs:effectRef idx="0"/>
+    <cs:fontRef idx="minor">
+      <a:schemeClr val="tx1">
+        <a:lumMod val="65000"/>
+        <a:lumOff val="35000"/>
+      </a:schemeClr>
+    </cs:fontRef>
+    <cs:defRPr sz="900"/>
+  </cs:valueAxis>
+  <cs:wall>
+    <cs:lnRef idx="0"/>
+    <cs:fillRef idx="0"/>
+    <cs:effectRef idx="0"/>
+    <cs:fontRef idx="minor">
+      <a:schemeClr val="dk1"/>
+    </cs:fontRef>
+  </cs:wall>
+</cs:chartStyle>
+</file>
+
+<file path=word/charts/style2.xml><?xml version="1.0" encoding="utf-8"?>
+<cs:chartStyle xmlns:cs="http://schemas.microsoft.com/office/drawing/2012/chartStyle" xmlns:a="http://schemas.openxmlformats.org/drawingml/2006/main" id="201">
+  <cs:axisTitle>
+    <cs:lnRef idx="0"/>
+    <cs:fillRef idx="0"/>
+    <cs:effectRef idx="0"/>
+    <cs:fontRef idx="minor">
+      <a:schemeClr val="tx1">
+        <a:lumMod val="65000"/>
+        <a:lumOff val="35000"/>
+      </a:schemeClr>
+    </cs:fontRef>
+    <cs:defRPr sz="1000" kern="1200"/>
+  </cs:axisTitle>
+  <cs:categoryAxis>
+    <cs:lnRef idx="0"/>
+    <cs:fillRef idx="0"/>
+    <cs:effectRef idx="0"/>
+    <cs:fontRef idx="minor">
+      <a:schemeClr val="tx1">
+        <a:lumMod val="65000"/>
+        <a:lumOff val="35000"/>
+      </a:schemeClr>
+    </cs:fontRef>
+    <cs:spPr>
+      <a:ln w="9525" cap="flat" cmpd="sng" algn="ctr">
+        <a:solidFill>
+          <a:schemeClr val="tx1">
+            <a:lumMod val="15000"/>
+            <a:lumOff val="85000"/>
+          </a:schemeClr>
+        </a:solidFill>
+        <a:round/>
+      </a:ln>
+    </cs:spPr>
+    <cs:defRPr sz="900" kern="1200"/>
+  </cs:categoryAxis>
+  <cs:chartArea mods="allowNoFillOverride allowNoLineOverride">
+    <cs:lnRef idx="0"/>
+    <cs:fillRef idx="0"/>
+    <cs:effectRef idx="0"/>
+    <cs:fontRef idx="minor">
+      <a:schemeClr val="tx1"/>
+    </cs:fontRef>
+    <cs:spPr>
+      <a:solidFill>
+        <a:schemeClr val="bg1"/>
+      </a:solidFill>
+      <a:ln w="9525" cap="flat" cmpd="sng" algn="ctr">
+        <a:solidFill>
+          <a:schemeClr val="tx1">
+            <a:lumMod val="15000"/>
+            <a:lumOff val="85000"/>
+          </a:schemeClr>
+        </a:solidFill>
+        <a:round/>
+      </a:ln>
+    </cs:spPr>
+    <cs:defRPr sz="1000" kern="1200"/>
+  </cs:chartArea>
+  <cs:dataLabel>
+    <cs:lnRef idx="0"/>
+    <cs:fillRef idx="0"/>
+    <cs:effectRef idx="0"/>
+    <cs:fontRef idx="minor">
+      <a:schemeClr val="tx1">
+        <a:lumMod val="75000"/>
+        <a:lumOff val="25000"/>
+      </a:schemeClr>
+    </cs:fontRef>
+    <cs:defRPr sz="900" kern="1200"/>
+  </cs:dataLabel>
+  <cs:dataLabelCallout>
+    <cs:lnRef idx="0"/>
+    <cs:fillRef idx="0"/>
+    <cs:effectRef idx="0"/>
+    <cs:fontRef idx="minor">
+      <a:schemeClr val="dk1">
+        <a:lumMod val="65000"/>
+        <a:lumOff val="35000"/>
+      </a:schemeClr>
+    </cs:fontRef>
+    <cs:spPr>
+      <a:solidFill>
+        <a:schemeClr val="lt1"/>
+      </a:solidFill>
+      <a:ln>
+        <a:solidFill>
+          <a:schemeClr val="dk1">
+            <a:lumMod val="25000"/>
+            <a:lumOff val="75000"/>
+          </a:schemeClr>
+        </a:solidFill>
+      </a:ln>
+    </cs:spPr>
+    <cs:defRPr sz="900" kern="1200"/>
+    <cs:bodyPr rot="0" spcFirstLastPara="1" vertOverflow="clip" horzOverflow="clip" vert="horz" wrap="square" lIns="36576" tIns="18288" rIns="36576" bIns="18288" anchor="ctr" anchorCtr="1">
+      <a:spAutoFit/>
+    </cs:bodyPr>
+  </cs:dataLabelCallout>
+  <cs:dataPoint>
+    <cs:lnRef idx="0"/>
+    <cs:fillRef idx="1">
+      <cs:styleClr val="auto"/>
+    </cs:fillRef>
+    <cs:effectRef idx="0"/>
+    <cs:fontRef idx="minor">
+      <a:schemeClr val="tx1"/>
+    </cs:fontRef>
+  </cs:dataPoint>
+  <cs:dataPoint3D>
+    <cs:lnRef idx="0"/>
+    <cs:fillRef idx="1">
+      <cs:styleClr val="auto"/>
+    </cs:fillRef>
+    <cs:effectRef idx="0"/>
+    <cs:fontRef idx="minor">
+      <a:schemeClr val="tx1"/>
+    </cs:fontRef>
+  </cs:dataPoint3D>
+  <cs:dataPointLine>
+    <cs:lnRef idx="0">
+      <cs:styleClr val="auto"/>
+    </cs:lnRef>
+    <cs:fillRef idx="1"/>
+    <cs:effectRef idx="0"/>
+    <cs:fontRef idx="minor">
+      <a:schemeClr val="tx1"/>
+    </cs:fontRef>
+    <cs:spPr>
+      <a:ln w="28575" cap="rnd">
+        <a:solidFill>
+          <a:schemeClr val="phClr"/>
+        </a:solidFill>
+        <a:round/>
+      </a:ln>
+    </cs:spPr>
+  </cs:dataPointLine>
+  <cs:dataPointMarker>
+    <cs:lnRef idx="0">
+      <cs:styleClr val="auto"/>
+    </cs:lnRef>
+    <cs:fillRef idx="1">
+      <cs:styleClr val="auto"/>
+    </cs:fillRef>
+    <cs:effectRef idx="0"/>
+    <cs:fontRef idx="minor">
+      <a:schemeClr val="tx1"/>
+    </cs:fontRef>
+    <cs:spPr>
+      <a:ln w="9525">
+        <a:solidFill>
+          <a:schemeClr val="phClr"/>
+        </a:solidFill>
+      </a:ln>
+    </cs:spPr>
+  </cs:dataPointMarker>
+  <cs:dataPointMarkerLayout symbol="circle" size="5"/>
+  <cs:dataPointWireframe>
+    <cs:lnRef idx="0">
+      <cs:styleClr val="auto"/>
+    </cs:lnRef>
+    <cs:fillRef idx="1"/>
+    <cs:effectRef idx="0"/>
+    <cs:fontRef idx="minor">
+      <a:schemeClr val="tx1"/>
+    </cs:fontRef>
+    <cs:spPr>
+      <a:ln w="9525" cap="rnd">
+        <a:solidFill>
+          <a:schemeClr val="phClr"/>
+        </a:solidFill>
+        <a:round/>
+      </a:ln>
+    </cs:spPr>
+  </cs:dataPointWireframe>
+  <cs:dataTable>
+    <cs:lnRef idx="0"/>
+    <cs:fillRef idx="0"/>
+    <cs:effectRef idx="0"/>
+    <cs:fontRef idx="minor">
+      <a:schemeClr val="tx1">
+        <a:lumMod val="65000"/>
+        <a:lumOff val="35000"/>
+      </a:schemeClr>
+    </cs:fontRef>
+    <cs:spPr>
+      <a:noFill/>
+      <a:ln w="9525" cap="flat" cmpd="sng" algn="ctr">
+        <a:solidFill>
+          <a:schemeClr val="tx1">
+            <a:lumMod val="15000"/>
+            <a:lumOff val="85000"/>
+          </a:schemeClr>
+        </a:solidFill>
+        <a:round/>
+      </a:ln>
+    </cs:spPr>
+    <cs:defRPr sz="900" kern="1200"/>
+  </cs:dataTable>
+  <cs:downBar>
+    <cs:lnRef idx="0"/>
+    <cs:fillRef idx="0"/>
+    <cs:effectRef idx="0"/>
+    <cs:fontRef idx="minor">
+      <a:schemeClr val="dk1"/>
+    </cs:fontRef>
+    <cs:spPr>
+      <a:solidFill>
+        <a:schemeClr val="dk1">
+          <a:lumMod val="65000"/>
+          <a:lumOff val="35000"/>
+        </a:schemeClr>
+      </a:solidFill>
+      <a:ln w="9525">
+        <a:solidFill>
+          <a:schemeClr val="tx1">
+            <a:lumMod val="65000"/>
+            <a:lumOff val="35000"/>
+          </a:schemeClr>
+        </a:solidFill>
+      </a:ln>
+    </cs:spPr>
+  </cs:downBar>
+  <cs:dropLine>
+    <cs:lnRef idx="0"/>
+    <cs:fillRef idx="0"/>
+    <cs:effectRef idx="0"/>
+    <cs:fontRef idx="minor">
+      <a:schemeClr val="tx1"/>
+    </cs:fontRef>
+    <cs:spPr>
+      <a:ln w="9525" cap="flat" cmpd="sng" algn="ctr">
+        <a:solidFill>
+          <a:schemeClr val="tx1">
+            <a:lumMod val="35000"/>
+            <a:lumOff val="65000"/>
+          </a:schemeClr>
+        </a:solidFill>
+        <a:round/>
+      </a:ln>
+    </cs:spPr>
+  </cs:dropLine>
+  <cs:errorBar>
+    <cs:lnRef idx="0"/>
+    <cs:fillRef idx="0"/>
+    <cs:effectRef idx="0"/>
+    <cs:fontRef idx="minor">
+      <a:schemeClr val="tx1"/>
+    </cs:fontRef>
+    <cs:spPr>
+      <a:ln w="9525" cap="flat" cmpd="sng" algn="ctr">
+        <a:solidFill>
+          <a:schemeClr val="tx1">
+            <a:lumMod val="65000"/>
+            <a:lumOff val="35000"/>
+          </a:schemeClr>
+        </a:solidFill>
+        <a:round/>
+      </a:ln>
+    </cs:spPr>
+  </cs:errorBar>
+  <cs:floor>
+    <cs:lnRef idx="0"/>
+    <cs:fillRef idx="0"/>
+    <cs:effectRef idx="0"/>
+    <cs:fontRef idx="minor">
+      <a:schemeClr val="tx1"/>
+    </cs:fontRef>
+    <cs:spPr>
+      <a:noFill/>
+      <a:ln>
+        <a:noFill/>
+      </a:ln>
+    </cs:spPr>
+  </cs:floor>
+  <cs:gridlineMajor>
+    <cs:lnRef idx="0"/>
+    <cs:fillRef idx="0"/>
+    <cs:effectRef idx="0"/>
+    <cs:fontRef idx="minor">
+      <a:schemeClr val="tx1"/>
+    </cs:fontRef>
+    <cs:spPr>
+      <a:ln w="9525" cap="flat" cmpd="sng" algn="ctr">
+        <a:solidFill>
+          <a:schemeClr val="tx1">
+            <a:lumMod val="15000"/>
+            <a:lumOff val="85000"/>
+          </a:schemeClr>
+        </a:solidFill>
+        <a:round/>
+      </a:ln>
+    </cs:spPr>
+  </cs:gridlineMajor>
+  <cs:gridlineMinor>
+    <cs:lnRef idx="0"/>
+    <cs:fillRef idx="0"/>
+    <cs:effectRef idx="0"/>
+    <cs:fontRef idx="minor">
+      <a:schemeClr val="tx1"/>
+    </cs:fontRef>
+    <cs:spPr>
+      <a:ln w="9525" cap="flat" cmpd="sng" algn="ctr">
+        <a:solidFill>
+          <a:schemeClr val="tx1">
+            <a:lumMod val="5000"/>
+            <a:lumOff val="95000"/>
+          </a:schemeClr>
+        </a:solidFill>
+        <a:round/>
+      </a:ln>
+    </cs:spPr>
+  </cs:gridlineMinor>
+  <cs:hiLoLine>
+    <cs:lnRef idx="0"/>
+    <cs:fillRef idx="0"/>
+    <cs:effectRef idx="0"/>
+    <cs:fontRef idx="minor">
+      <a:schemeClr val="tx1"/>
+    </cs:fontRef>
+    <cs:spPr>
+      <a:ln w="9525" cap="flat" cmpd="sng" algn="ctr">
+        <a:solidFill>
+          <a:schemeClr val="tx1">
+            <a:lumMod val="75000"/>
+            <a:lumOff val="25000"/>
+          </a:schemeClr>
+        </a:solidFill>
+        <a:round/>
+      </a:ln>
+    </cs:spPr>
+  </cs:hiLoLine>
+  <cs:leaderLine>
+    <cs:lnRef idx="0"/>
+    <cs:fillRef idx="0"/>
+    <cs:effectRef idx="0"/>
+    <cs:fontRef idx="minor">
+      <a:schemeClr val="tx1"/>
+    </cs:fontRef>
+    <cs:spPr>
+      <a:ln w="9525" cap="flat" cmpd="sng" algn="ctr">
+        <a:solidFill>
+          <a:schemeClr val="tx1">
+            <a:lumMod val="35000"/>
+            <a:lumOff val="65000"/>
+          </a:schemeClr>
+        </a:solidFill>
+        <a:round/>
+      </a:ln>
+    </cs:spPr>
+  </cs:leaderLine>
+  <cs:legend>
+    <cs:lnRef idx="0"/>
+    <cs:fillRef idx="0"/>
+    <cs:effectRef idx="0"/>
+    <cs:fontRef idx="minor">
+      <a:schemeClr val="tx1">
+        <a:lumMod val="65000"/>
+        <a:lumOff val="35000"/>
+      </a:schemeClr>
+    </cs:fontRef>
+    <cs:defRPr sz="900" kern="1200"/>
+  </cs:legend>
+  <cs:plotArea mods="allowNoFillOverride allowNoLineOverride">
+    <cs:lnRef idx="0"/>
+    <cs:fillRef idx="0"/>
+    <cs:effectRef idx="0"/>
+    <cs:fontRef idx="minor">
+      <a:schemeClr val="tx1"/>
+    </cs:fontRef>
+  </cs:plotArea>
+  <cs:plotArea3D mods="allowNoFillOverride allowNoLineOverride">
+    <cs:lnRef idx="0"/>
+    <cs:fillRef idx="0"/>
+    <cs:effectRef idx="0"/>
+    <cs:fontRef idx="minor">
+      <a:schemeClr val="tx1"/>
+    </cs:fontRef>
+  </cs:plotArea3D>
+  <cs:seriesAxis>
+    <cs:lnRef idx="0"/>
+    <cs:fillRef idx="0"/>
+    <cs:effectRef idx="0"/>
+    <cs:fontRef idx="minor">
+      <a:schemeClr val="tx1">
+        <a:lumMod val="65000"/>
+        <a:lumOff val="35000"/>
+      </a:schemeClr>
+    </cs:fontRef>
+    <cs:defRPr sz="900" kern="1200"/>
+  </cs:seriesAxis>
+  <cs:seriesLine>
+    <cs:lnRef idx="0"/>
+    <cs:fillRef idx="0"/>
+    <cs:effectRef idx="0"/>
+    <cs:fontRef idx="minor">
+      <a:schemeClr val="tx1"/>
+    </cs:fontRef>
+    <cs:spPr>
+      <a:ln w="9525" cap="flat" cmpd="sng" algn="ctr">
+        <a:solidFill>
+          <a:schemeClr val="tx1">
+            <a:lumMod val="35000"/>
+            <a:lumOff val="65000"/>
+          </a:schemeClr>
+        </a:solidFill>
+        <a:round/>
+      </a:ln>
+    </cs:spPr>
+  </cs:seriesLine>
+  <cs:title>
+    <cs:lnRef idx="0"/>
+    <cs:fillRef idx="0"/>
+    <cs:effectRef idx="0"/>
+    <cs:fontRef idx="minor">
+      <a:schemeClr val="tx1">
+        <a:lumMod val="65000"/>
+        <a:lumOff val="35000"/>
+      </a:schemeClr>
+    </cs:fontRef>
+    <cs:defRPr sz="1400" b="0" kern="1200" spc="0" baseline="0"/>
+  </cs:title>
+  <cs:trendline>
+    <cs:lnRef idx="0">
+      <cs:styleClr val="auto"/>
+    </cs:lnRef>
+    <cs:fillRef idx="0"/>
+    <cs:effectRef idx="0"/>
+    <cs:fontRef idx="minor">
+      <a:schemeClr val="tx1"/>
+    </cs:fontRef>
+    <cs:spPr>
+      <a:ln w="19050" cap="rnd">
+        <a:solidFill>
+          <a:schemeClr val="phClr"/>
+        </a:solidFill>
+        <a:prstDash val="sysDot"/>
+      </a:ln>
+    </cs:spPr>
+  </cs:trendline>
+  <cs:trendlineLabel>
+    <cs:lnRef idx="0"/>
+    <cs:fillRef idx="0"/>
+    <cs:effectRef idx="0"/>
+    <cs:fontRef idx="minor">
+      <a:schemeClr val="tx1">
+        <a:lumMod val="65000"/>
+        <a:lumOff val="35000"/>
+      </a:schemeClr>
+    </cs:fontRef>
+    <cs:defRPr sz="900" kern="1200"/>
+  </cs:trendlineLabel>
+  <cs:upBar>
+    <cs:lnRef idx="0"/>
+    <cs:fillRef idx="0"/>
+    <cs:effectRef idx="0"/>
+    <cs:fontRef idx="minor">
+      <a:schemeClr val="dk1"/>
+    </cs:fontRef>
+    <cs:spPr>
+      <a:solidFill>
+        <a:schemeClr val="lt1"/>
+      </a:solidFill>
+      <a:ln w="9525">
+        <a:solidFill>
+          <a:schemeClr val="tx1">
+            <a:lumMod val="15000"/>
+            <a:lumOff val="85000"/>
+          </a:schemeClr>
+        </a:solidFill>
+      </a:ln>
+    </cs:spPr>
+  </cs:upBar>
+  <cs:valueAxis>
+    <cs:lnRef idx="0"/>
+    <cs:fillRef idx="0"/>
+    <cs:effectRef idx="0"/>
+    <cs:fontRef idx="minor">
+      <a:schemeClr val="tx1">
+        <a:lumMod val="65000"/>
+        <a:lumOff val="35000"/>
+      </a:schemeClr>
+    </cs:fontRef>
+    <cs:defRPr sz="900" kern="1200"/>
+  </cs:valueAxis>
+  <cs:wall>
+    <cs:lnRef idx="0"/>
+    <cs:fillRef idx="0"/>
+    <cs:effectRef idx="0"/>
+    <cs:fontRef idx="minor">
+      <a:schemeClr val="tx1"/>
+    </cs:fontRef>
+    <cs:spPr>
+      <a:noFill/>
+      <a:ln>
+        <a:noFill/>
+      </a:ln>
+    </cs:spPr>
+  </cs:wall>
+</cs:chartStyle>
 </file>
 
 <file path=word/theme/theme1.xml><?xml version="1.0" encoding="utf-8"?>

</xml_diff>

<commit_message>
Consolidated solutions to Task C. Added graphs.
</commit_message>
<xml_diff>
--- a/E_3_Text.docx
+++ b/E_3_Text.docx
@@ -1,6 +1,6 @@
 
 <file path=word/document.xml><?xml version="1.0" encoding="utf-8"?>
-<w:document xmlns:wpc="http://schemas.microsoft.com/office/word/2010/wordprocessingCanvas" xmlns:mo="http://schemas.microsoft.com/office/mac/office/2008/main" xmlns:mc="http://schemas.openxmlformats.org/markup-compatibility/2006" xmlns:mv="urn:schemas-microsoft-com:mac:vml" xmlns:o="urn:schemas-microsoft-com:office:office" xmlns:r="http://schemas.openxmlformats.org/officeDocument/2006/relationships" xmlns:m="http://schemas.openxmlformats.org/officeDocument/2006/math" xmlns:v="urn:schemas-microsoft-com:vml" xmlns:wp14="http://schemas.microsoft.com/office/word/2010/wordprocessingDrawing" xmlns:wp="http://schemas.openxmlformats.org/drawingml/2006/wordprocessingDrawing" xmlns:w10="urn:schemas-microsoft-com:office:word" xmlns:w="http://schemas.openxmlformats.org/wordprocessingml/2006/main" xmlns:w14="http://schemas.microsoft.com/office/word/2010/wordml" xmlns:w15="http://schemas.microsoft.com/office/word/2012/wordml" xmlns:wpg="http://schemas.microsoft.com/office/word/2010/wordprocessingGroup" xmlns:wpi="http://schemas.microsoft.com/office/word/2010/wordprocessingInk" xmlns:wne="http://schemas.microsoft.com/office/word/2006/wordml" xmlns:wps="http://schemas.microsoft.com/office/word/2010/wordprocessingShape" mc:Ignorable="w14 w15 wp14">
+<w:document xmlns:wpc="http://schemas.microsoft.com/office/word/2010/wordprocessingCanvas" xmlns:cx="http://schemas.microsoft.com/office/drawing/2014/chartex" xmlns:cx1="http://schemas.microsoft.com/office/drawing/2015/9/8/chartex" xmlns:cx2="http://schemas.microsoft.com/office/drawing/2015/10/21/chartex" xmlns:cx3="http://schemas.microsoft.com/office/drawing/2016/5/9/chartex" xmlns:cx4="http://schemas.microsoft.com/office/drawing/2016/5/10/chartex" xmlns:cx5="http://schemas.microsoft.com/office/drawing/2016/5/11/chartex" xmlns:cx6="http://schemas.microsoft.com/office/drawing/2016/5/12/chartex" xmlns:cx7="http://schemas.microsoft.com/office/drawing/2016/5/13/chartex" xmlns:cx8="http://schemas.microsoft.com/office/drawing/2016/5/14/chartex" xmlns:mc="http://schemas.openxmlformats.org/markup-compatibility/2006" xmlns:aink="http://schemas.microsoft.com/office/drawing/2016/ink" xmlns:am3d="http://schemas.microsoft.com/office/drawing/2017/model3d" xmlns:o="urn:schemas-microsoft-com:office:office" xmlns:r="http://schemas.openxmlformats.org/officeDocument/2006/relationships" xmlns:m="http://schemas.openxmlformats.org/officeDocument/2006/math" xmlns:v="urn:schemas-microsoft-com:vml" xmlns:wp14="http://schemas.microsoft.com/office/word/2010/wordprocessingDrawing" xmlns:wp="http://schemas.openxmlformats.org/drawingml/2006/wordprocessingDrawing" xmlns:w10="urn:schemas-microsoft-com:office:word" xmlns:w="http://schemas.openxmlformats.org/wordprocessingml/2006/main" xmlns:w14="http://schemas.microsoft.com/office/word/2010/wordml" xmlns:w15="http://schemas.microsoft.com/office/word/2012/wordml" xmlns:w16cid="http://schemas.microsoft.com/office/word/2016/wordml/cid" xmlns:w16se="http://schemas.microsoft.com/office/word/2015/wordml/symex" xmlns:wpg="http://schemas.microsoft.com/office/word/2010/wordprocessingGroup" xmlns:wpi="http://schemas.microsoft.com/office/word/2010/wordprocessingInk" xmlns:wne="http://schemas.microsoft.com/office/word/2006/wordml" xmlns:wps="http://schemas.microsoft.com/office/word/2010/wordprocessingShape" mc:Ignorable="w14 w15 w16se w16cid wp14">
   <w:body>
     <w:p>
       <w:pPr>
@@ -12,7 +12,279 @@
         <w:rPr>
           <w:lang w:val="de-DE"/>
         </w:rPr>
-        <w:tab/>
+        <w:t>Das Experiment 1 testet die Reaktionszeit der Probanden für 2 verschiedene Stimuli: auditiv und visuell.</w:t>
+      </w:r>
+    </w:p>
+    <w:p>
+      <w:pPr>
+        <w:rPr>
+          <w:lang w:val="de-DE"/>
+        </w:rPr>
+      </w:pPr>
+      <w:r>
+        <w:rPr>
+          <w:lang w:val="de-DE"/>
+        </w:rPr>
+        <w:t>Der Aufbau des Experiments besteht aus einem webbasierten Programm, das die Teilnehmer über einen Link bei sich daheim auf ihrem persönlichen Computer aufrufen konnten. Es wird zufällig entweder das Bild eines Hirsches gezeigt oder eine Audiodatei eines Hirschrufes abgespielt. Nach 30 aufeinanderfolgenden Stimuli ist das Experiment beendet.</w:t>
+      </w:r>
+    </w:p>
+    <w:p>
+      <w:pPr>
+        <w:rPr>
+          <w:lang w:val="de-DE"/>
+        </w:rPr>
+      </w:pPr>
+      <w:r>
+        <w:rPr>
+          <w:lang w:val="de-DE"/>
+        </w:rPr>
+        <w:t>Der Vergleich zwischen den Mittelwerten von Audio und Bild zeigt, dass alle Probanden eine schnellere Reaktionszeit bei einem visuelle</w:t>
+      </w:r>
+      <w:r>
+        <w:rPr>
+          <w:lang w:val="de-DE"/>
+        </w:rPr>
+        <w:t>n</w:t>
+      </w:r>
+      <w:r>
+        <w:rPr>
+          <w:lang w:val="de-DE"/>
+        </w:rPr>
+        <w:t xml:space="preserve"> Stimulus hatten. Bei einer Befragung stellte sich jedoch heraus, dass die Audiodatei eine kleine Verzögerung hat, die hier einen großen Unterschied darstellt, da wir uns im Wertebereich von 100-1000ms befinden. </w:t>
+      </w:r>
+    </w:p>
+    <w:p>
+      <w:pPr>
+        <w:rPr>
+          <w:lang w:val="de-DE"/>
+        </w:rPr>
+      </w:pPr>
+      <w:r>
+        <w:rPr>
+          <w:lang w:val="de-DE"/>
+        </w:rPr>
+        <w:t xml:space="preserve">Die Testgruppe besteht aus 12 Teilnehmern, von denen 9 männlich und 3 weiblich sind. Das Durchschnittsalter beträgt 25 Jahre. Bei </w:t>
+      </w:r>
+      <w:proofErr w:type="gramStart"/>
+      <w:r>
+        <w:rPr>
+          <w:lang w:val="de-DE"/>
+        </w:rPr>
+        <w:t>der Pivot</w:t>
+      </w:r>
+      <w:proofErr w:type="gramEnd"/>
+      <w:r>
+        <w:rPr>
+          <w:lang w:val="de-DE"/>
+        </w:rPr>
+        <w:t xml:space="preserve"> Analyse fällt auf, dass die weiblichen Teilnehmer in allen Experimenten schnellere Reaktionszeiten hatten. Allerdings ist hier zu beachten, dass die Testgruppe signifikant kleiner ist und somit die Daten nicht repräsentativ. Im T-Test wurde die Nullhypothese H0: Unterschied = 0 mit einem Signifikanzniveau </w:t>
+      </w:r>
+      <m:oMath>
+        <m:r>
+          <w:rPr>
+            <w:rFonts w:ascii="Cambria Math" w:hAnsi="Cambria Math"/>
+          </w:rPr>
+          <m:t>α</m:t>
+        </m:r>
+        <m:r>
+          <w:rPr>
+            <w:rFonts w:ascii="Cambria Math" w:hAnsi="Cambria Math"/>
+            <w:lang w:val="de-DE"/>
+          </w:rPr>
+          <m:t>=0,05</m:t>
+        </m:r>
+      </m:oMath>
+      <w:r>
+        <w:rPr>
+          <w:lang w:val="de-DE"/>
+        </w:rPr>
+        <w:t xml:space="preserve"> getestet. Die Werte P(T&lt;=t) = 0,00042 für Experiment 2 und P(T&lt;=t) = 0,00021 für Experiment 3 des zweiseitigen kritischen Wertes t zeigen, dass sich Experiment 1 signifikant von den beiden anderen unterscheidet.</w:t>
+      </w:r>
+    </w:p>
+    <w:p>
+      <w:pPr>
+        <w:rPr>
+          <w:lang w:val="de-DE"/>
+        </w:rPr>
+      </w:pPr>
+    </w:p>
+    <w:p>
+      <w:pPr>
+        <w:rPr>
+          <w:lang w:val="de-DE"/>
+        </w:rPr>
+      </w:pPr>
+      <w:r>
+        <w:rPr>
+          <w:lang w:val="de-DE"/>
+        </w:rPr>
+        <w:t xml:space="preserve">In Experiment 2 </w:t>
+      </w:r>
+      <w:r>
+        <w:rPr>
+          <w:lang w:val="de-DE"/>
+        </w:rPr>
+        <w:t>wurde eine Entscheidungskomponente hinzugefügt</w:t>
+      </w:r>
+      <w:r>
+        <w:rPr>
+          <w:lang w:val="de-DE"/>
+        </w:rPr>
+        <w:t>.</w:t>
+      </w:r>
+    </w:p>
+    <w:p>
+      <w:pPr>
+        <w:rPr>
+          <w:lang w:val="de-DE"/>
+        </w:rPr>
+      </w:pPr>
+      <w:r>
+        <w:rPr>
+          <w:lang w:val="de-DE"/>
+        </w:rPr>
+        <w:t>Beim Test wurde auf einer Website per Zufall eine geometrische Form dargestellt. Die geometrische Form konnte die Figur eines Dreiecks oder die eines Kreises annehmen. Wurde ein Dreieck dargestellt, muss der Proband so schnell wie möglich die Leerta</w:t>
+      </w:r>
+      <w:bookmarkStart w:id="0" w:name="_GoBack"/>
+      <w:bookmarkEnd w:id="0"/>
+      <w:r>
+        <w:rPr>
+          <w:lang w:val="de-DE"/>
+        </w:rPr>
+        <w:t>ste drücken. Bei Kreisen sollte keine Reaktion seitens des Probanden erfolgen. Das Experiment wurde wiederholt bis dem Probanden 30 Dreiecke dargestellt w</w:t>
+      </w:r>
+      <w:r>
+        <w:rPr>
+          <w:lang w:val="de-DE"/>
+        </w:rPr>
+        <w:t>orden sind</w:t>
+      </w:r>
+      <w:r>
+        <w:rPr>
+          <w:lang w:val="de-DE"/>
+        </w:rPr>
+        <w:t>.</w:t>
+      </w:r>
+    </w:p>
+    <w:p>
+      <w:pPr>
+        <w:rPr>
+          <w:lang w:val="de-DE"/>
+        </w:rPr>
+      </w:pPr>
+      <w:r>
+        <w:rPr>
+          <w:lang w:val="de-DE"/>
+        </w:rPr>
+        <w:t xml:space="preserve">Das 2. Experiment </w:t>
+      </w:r>
+      <w:r>
+        <w:rPr>
+          <w:lang w:val="de-DE"/>
+        </w:rPr>
+        <w:t>zeigt</w:t>
+      </w:r>
+      <w:r>
+        <w:rPr>
+          <w:lang w:val="de-DE"/>
+        </w:rPr>
+        <w:t xml:space="preserve"> mit einem Mittelwert von 463ms, </w:t>
+      </w:r>
+      <w:r>
+        <w:rPr>
+          <w:lang w:val="de-DE"/>
+        </w:rPr>
+        <w:t xml:space="preserve">einem Median von 454ms, und einer Standardvariation von 117ms die geringsten Reaktionszeiten aller Experimente auf. Wenn man das Histogramm betrachtet, kann man jedoch erkennen, dass die Reaktionszeit im Vergleich zu Experiment 1 langsamer wurde. Der Modus liegt bei Experiment 2 im Bereich </w:t>
+      </w:r>
+      <w:r>
+        <w:rPr>
+          <w:lang w:val="de-DE"/>
+        </w:rPr>
+        <w:t xml:space="preserve">von </w:t>
+      </w:r>
+      <w:r>
+        <w:rPr>
+          <w:lang w:val="de-DE"/>
+        </w:rPr>
+        <w:t>40</w:t>
+      </w:r>
+      <w:r>
+        <w:rPr>
+          <w:lang w:val="de-DE"/>
+        </w:rPr>
+        <w:t>1</w:t>
+      </w:r>
+      <w:r>
+        <w:rPr>
+          <w:lang w:val="de-DE"/>
+        </w:rPr>
+        <w:t>-600ms</w:t>
+      </w:r>
+      <w:r>
+        <w:rPr>
+          <w:lang w:val="de-DE"/>
+        </w:rPr>
+        <w:t>,</w:t>
+      </w:r>
+      <w:r>
+        <w:rPr>
+          <w:lang w:val="de-DE"/>
+        </w:rPr>
+        <w:t xml:space="preserve"> über dem Modus von Experiment 1. Dies ist vor allem deshalb signifikant, da </w:t>
+      </w:r>
+      <w:r>
+        <w:rPr>
+          <w:lang w:val="de-DE"/>
+        </w:rPr>
+        <w:t>schnelle</w:t>
+      </w:r>
+      <w:r>
+        <w:rPr>
+          <w:lang w:val="de-DE"/>
+        </w:rPr>
+        <w:t xml:space="preserve"> Reaktionszeiten im 1. Experiment</w:t>
+      </w:r>
+      <w:r>
+        <w:rPr>
+          <w:lang w:val="de-DE"/>
+        </w:rPr>
+        <w:t xml:space="preserve"> </w:t>
+      </w:r>
+      <w:r>
+        <w:rPr>
+          <w:lang w:val="de-DE"/>
+        </w:rPr>
+        <w:t>nur bei ca. 50 % der Wiederholungen möglich waren</w:t>
+      </w:r>
+      <w:r>
+        <w:rPr>
+          <w:lang w:val="de-DE"/>
+        </w:rPr>
+        <w:t xml:space="preserve"> – durch die Problematik der Audio-File</w:t>
+      </w:r>
+      <w:r>
+        <w:rPr>
+          <w:lang w:val="de-DE"/>
+        </w:rPr>
+        <w:t>. Ein weiterer Indikator für die Verlangsamung der Reaktionszeit ist eine erkennbare Verbindung zur Fehleranzahl. Die schnellsten Reaktionszeiten gehörten den Probanden mit den meisten Fehlern.</w:t>
+      </w:r>
+      <w:r>
+        <w:rPr>
+          <w:lang w:val="de-DE"/>
+        </w:rPr>
+        <w:t xml:space="preserve"> Die instinktive Reaktion war somit schneller als die rationale.</w:t>
+      </w:r>
+    </w:p>
+    <w:p>
+      <w:pPr>
+        <w:rPr>
+          <w:lang w:val="de-DE"/>
+        </w:rPr>
+      </w:pPr>
+      <w:r>
+        <w:rPr>
+          <w:lang w:val="de-DE"/>
+        </w:rPr>
         <w:t xml:space="preserve"> </w:t>
       </w:r>
       <w:r>
@@ -121,13 +393,7 @@
         <w:rPr>
           <w:lang w:val="de-DE"/>
         </w:rPr>
-        <w:t xml:space="preserve"> </w:t>
-      </w:r>
-      <w:r>
-        <w:rPr>
-          <w:lang w:val="de-DE"/>
-        </w:rPr>
-        <w:t xml:space="preserve">einer Kategorie zuweisen, wonach ihm seine </w:t>
+        <w:t xml:space="preserve"> einer Kategorie zuweisen, wonach ihm seine </w:t>
       </w:r>
       <w:r>
         <w:rPr>
@@ -139,13 +405,7 @@
         <w:rPr>
           <w:lang w:val="de-DE"/>
         </w:rPr>
-        <w:t xml:space="preserve"> Reaktionszeit angezeigt wird. Nach 30 aufeinanderfolgenden Stimuli ist das Experiment beendet und die Auswertung der Reaktionszeiten werden für den Probanden ausgegeben, sowie für die Übungsleiter in ei</w:t>
-      </w:r>
-      <w:r>
-        <w:rPr>
-          <w:lang w:val="de-DE"/>
-        </w:rPr>
-        <w:t>nem CSV-Download bereitgestellt.</w:t>
+        <w:t xml:space="preserve"> Reaktionszeit angezeigt wird. Nach 30 aufeinanderfolgenden Stimuli ist das Experiment beendet und die Auswertung der Reaktionszeiten werden für den Probanden ausgegeben, sowie für die Übungsleiter in einem CSV-Download bereitgestellt.</w:t>
       </w:r>
     </w:p>
     <w:p>
@@ -193,13 +453,7 @@
         <w:rPr>
           <w:lang w:val="de-DE"/>
         </w:rPr>
-        <w:t xml:space="preserve"> eine signifikant höhere Reaktionszeit benötigt als Experiment 1 und Experiment 2</w:t>
-      </w:r>
-      <w:r>
-        <w:rPr>
-          <w:lang w:val="de-DE"/>
-        </w:rPr>
-        <w:t xml:space="preserve">. Außerdem ergibt sich in unserer kleinen </w:t>
+        <w:t xml:space="preserve"> eine signifikant höhere Reaktionszeit benötigt als Experiment 1 und Experiment 2. Außerdem ergibt sich in unserer kleinen </w:t>
       </w:r>
       <w:r>
         <w:rPr>
@@ -257,21 +511,7 @@
         <w:rPr>
           <w:lang w:val="de-DE"/>
         </w:rPr>
-        <w:t xml:space="preserve"> zu den anderen Experimenten ist auf die zusätzliche Rechenzeit des menschlichen Gehirns zurückzuführen, die dafür benöt</w:t>
-      </w:r>
-      <w:r>
-        <w:rPr>
-          <w:lang w:val="de-DE"/>
-        </w:rPr>
-        <w:t>igt wird, das Wort zu lesen und den Inhalt des Wortes zu verarbeiten und richtig einzuordnen</w:t>
-      </w:r>
-      <w:bookmarkStart w:id="0" w:name="_GoBack"/>
-      <w:bookmarkEnd w:id="0"/>
-      <w:r>
-        <w:rPr>
-          <w:lang w:val="de-DE"/>
-        </w:rPr>
-        <w:t>.</w:t>
+        <w:t xml:space="preserve"> zu den anderen Experimenten ist auf die zusätzliche Rechenzeit des menschlichen Gehirns zurückzuführen, die dafür benötigt wird, das Wort zu lesen und den Inhalt des Wortes zu verarbeiten und richtig einzuordnen.</w:t>
       </w:r>
     </w:p>
     <w:p>
@@ -285,22 +525,116 @@
         <w:rPr>
           <w:lang w:val="de-DE"/>
         </w:rPr>
-        <w:t>Die schnellere Reaktionszeit der weiblichen Teilnehmer lässt sich auf verschiedene Faktoren zurückführen, entweder besitzen F</w:t>
-      </w:r>
-      <w:r>
-        <w:rPr>
-          <w:lang w:val="de-DE"/>
-        </w:rPr>
-        <w:t>rauen eine allgemein schnellere Reaktionszeit bezogen auf diese Tests, Frauen geben sich u.U. mehr Mühe bei der Durchführung des Tests oder der Unterschied tritt nur in unserem Experiment mit kleiner Probandenzahl auf. Für genauere Aussagen müssten weitere</w:t>
-      </w:r>
-      <w:r>
-        <w:rPr>
-          <w:lang w:val="de-DE"/>
-        </w:rPr>
-        <w:t xml:space="preserve"> Tests folgen.</w:t>
+        <w:t>Die schnellere Reaktionszeit der weiblichen Teilnehmer lässt sich auf verschiedene Faktoren zurückführen, entweder besitzen Frauen eine allgemein schnellere Reaktionszeit bezogen auf diese Tests, Frauen geben sich u.U. mehr Mühe bei der Durchführung des Tests oder der Unterschied tritt nur in unserem Experiment mit kleiner Probandenzahl auf. Für genauere Aussagen müssten weitere Tests folgen.</w:t>
       </w:r>
     </w:p>
-    <w:p/>
+    <w:p>
+      <w:r>
+        <w:rPr>
+          <w:noProof/>
+        </w:rPr>
+        <mc:AlternateContent>
+          <mc:Choice Requires="cx1">
+            <w:drawing>
+              <wp:inline distT="0" distB="0" distL="0" distR="0" wp14:anchorId="53447CD4" wp14:editId="0A28C551">
+                <wp:extent cx="6067425" cy="3000375"/>
+                <wp:effectExtent l="0" t="0" r="9525" b="9525"/>
+                <wp:docPr id="1" name="Diagramm 1">
+                  <a:extLst xmlns:a="http://schemas.openxmlformats.org/drawingml/2006/main">
+                    <a:ext uri="{FF2B5EF4-FFF2-40B4-BE49-F238E27FC236}">
+                      <a16:creationId xmlns:a16="http://schemas.microsoft.com/office/drawing/2014/main" id="{A5002A33-123D-43BF-976D-B01B325D22BD}"/>
+                    </a:ext>
+                  </a:extLst>
+                </wp:docPr>
+                <wp:cNvGraphicFramePr/>
+                <a:graphic xmlns:a="http://schemas.openxmlformats.org/drawingml/2006/main">
+                  <a:graphicData uri="http://schemas.microsoft.com/office/drawing/2014/chartex">
+                    <cx:chart xmlns:cx="http://schemas.microsoft.com/office/drawing/2014/chartex" xmlns:r="http://schemas.openxmlformats.org/officeDocument/2006/relationships" r:id="rId4"/>
+                  </a:graphicData>
+                </a:graphic>
+              </wp:inline>
+            </w:drawing>
+          </mc:Choice>
+          <mc:Fallback>
+            <w:drawing>
+              <wp:inline distT="0" distB="0" distL="0" distR="0" wp14:anchorId="53447CD4" wp14:editId="0A28C551">
+                <wp:extent cx="6067425" cy="3000375"/>
+                <wp:effectExtent l="0" t="0" r="9525" b="9525"/>
+                <wp:docPr id="1" name="Diagramm 1">
+                  <a:extLst xmlns:a="http://schemas.openxmlformats.org/drawingml/2006/main">
+                    <a:ext uri="{FF2B5EF4-FFF2-40B4-BE49-F238E27FC236}">
+                      <a16:creationId xmlns:a16="http://schemas.microsoft.com/office/drawing/2014/main" id="{A5002A33-123D-43BF-976D-B01B325D22BD}"/>
+                    </a:ext>
+                  </a:extLst>
+                </wp:docPr>
+                <wp:cNvGraphicFramePr>
+                  <a:graphicFrameLocks xmlns:a="http://schemas.openxmlformats.org/drawingml/2006/main" noGrp="1" noDrilldown="1" noSelect="1" noChangeAspect="1" noMove="1" noResize="1"/>
+                </wp:cNvGraphicFramePr>
+                <a:graphic xmlns:a="http://schemas.openxmlformats.org/drawingml/2006/main">
+                  <a:graphicData uri="http://schemas.openxmlformats.org/drawingml/2006/picture">
+                    <pic:pic xmlns:pic="http://schemas.openxmlformats.org/drawingml/2006/picture">
+                      <pic:nvPicPr>
+                        <pic:cNvPr id="1" name="Diagramm 1">
+                          <a:extLst>
+                            <a:ext uri="{FF2B5EF4-FFF2-40B4-BE49-F238E27FC236}">
+                              <a16:creationId xmlns:a16="http://schemas.microsoft.com/office/drawing/2014/main" id="{A5002A33-123D-43BF-976D-B01B325D22BD}"/>
+                            </a:ext>
+                          </a:extLst>
+                        </pic:cNvPr>
+                        <pic:cNvPicPr>
+                          <a:picLocks noGrp="1" noRot="1" noChangeAspect="1" noMove="1" noResize="1" noEditPoints="1" noAdjustHandles="1" noChangeArrowheads="1" noChangeShapeType="1"/>
+                        </pic:cNvPicPr>
+                      </pic:nvPicPr>
+                      <pic:blipFill>
+                        <a:blip r:embed="rId5"/>
+                        <a:stretch>
+                          <a:fillRect/>
+                        </a:stretch>
+                      </pic:blipFill>
+                      <pic:spPr>
+                        <a:xfrm>
+                          <a:off x="0" y="0"/>
+                          <a:ext cx="6067425" cy="3000375"/>
+                        </a:xfrm>
+                        <a:prstGeom prst="rect">
+                          <a:avLst/>
+                        </a:prstGeom>
+                      </pic:spPr>
+                    </pic:pic>
+                  </a:graphicData>
+                </a:graphic>
+              </wp:inline>
+            </w:drawing>
+          </mc:Fallback>
+        </mc:AlternateContent>
+      </w:r>
+    </w:p>
+    <w:p>
+      <w:r>
+        <w:rPr>
+          <w:noProof/>
+        </w:rPr>
+        <w:drawing>
+          <wp:inline distT="0" distB="0" distL="0" distR="0" wp14:anchorId="36F80204" wp14:editId="4CB7F029">
+            <wp:extent cx="5943600" cy="3058160"/>
+            <wp:effectExtent l="0" t="0" r="0" b="8890"/>
+            <wp:docPr id="2" name="Diagramm 2">
+              <a:extLst xmlns:a="http://schemas.openxmlformats.org/drawingml/2006/main">
+                <a:ext uri="{FF2B5EF4-FFF2-40B4-BE49-F238E27FC236}">
+                  <a16:creationId xmlns:a16="http://schemas.microsoft.com/office/drawing/2014/main" id="{7F6CDD93-6B89-4521-951F-4F24576576EE}"/>
+                </a:ext>
+              </a:extLst>
+            </wp:docPr>
+            <wp:cNvGraphicFramePr/>
+            <a:graphic xmlns:a="http://schemas.openxmlformats.org/drawingml/2006/main">
+              <a:graphicData uri="http://schemas.openxmlformats.org/drawingml/2006/chart">
+                <c:chart xmlns:c="http://schemas.openxmlformats.org/drawingml/2006/chart" xmlns:r="http://schemas.openxmlformats.org/officeDocument/2006/relationships" r:id="rId6"/>
+              </a:graphicData>
+            </a:graphic>
+          </wp:inline>
+        </w:drawing>
+      </w:r>
+    </w:p>
     <w:sectPr>
       <w:pgSz w:w="12240" w:h="15840"/>
       <w:pgMar w:top="1440" w:right="1440" w:bottom="1440" w:left="1440" w:header="0" w:footer="720" w:gutter="0"/>
@@ -312,7 +646,7 @@
 </file>
 
 <file path=word/styles.xml><?xml version="1.0" encoding="utf-8"?>
-<w:styles xmlns:mc="http://schemas.openxmlformats.org/markup-compatibility/2006" xmlns:r="http://schemas.openxmlformats.org/officeDocument/2006/relationships" xmlns:w="http://schemas.openxmlformats.org/wordprocessingml/2006/main" xmlns:w14="http://schemas.microsoft.com/office/word/2010/wordml" xmlns:w15="http://schemas.microsoft.com/office/word/2012/wordml" mc:Ignorable="w14 w15">
+<w:styles xmlns:mc="http://schemas.openxmlformats.org/markup-compatibility/2006" xmlns:r="http://schemas.openxmlformats.org/officeDocument/2006/relationships" xmlns:w="http://schemas.openxmlformats.org/wordprocessingml/2006/main" xmlns:w14="http://schemas.microsoft.com/office/word/2010/wordml" xmlns:w15="http://schemas.microsoft.com/office/word/2012/wordml" xmlns:w16cid="http://schemas.microsoft.com/office/word/2016/wordml/cid" xmlns:w16se="http://schemas.microsoft.com/office/word/2015/wordml/symex" mc:Ignorable="w14 w15 w16se w16cid">
   <w:docDefaults>
     <w:rPrDefault>
       <w:rPr>
@@ -328,7 +662,7 @@
       </w:pPr>
     </w:pPrDefault>
   </w:docDefaults>
-  <w:latentStyles w:defLockedState="0" w:defUIPriority="99" w:defSemiHidden="0" w:defUnhideWhenUsed="0" w:defQFormat="0" w:count="382">
+  <w:latentStyles w:defLockedState="0" w:defUIPriority="99" w:defSemiHidden="0" w:defUnhideWhenUsed="0" w:defQFormat="0" w:count="375">
     <w:lsdException w:name="Normal" w:uiPriority="0" w:qFormat="1"/>
     <w:lsdException w:name="heading 1" w:uiPriority="9" w:qFormat="1"/>
     <w:lsdException w:name="heading 2" w:semiHidden="1" w:uiPriority="9" w:unhideWhenUsed="1" w:qFormat="1"/>
@@ -485,15 +819,6 @@
     <w:lsdException w:name="Balloon Text" w:semiHidden="1" w:unhideWhenUsed="1"/>
     <w:lsdException w:name="Table Grid" w:uiPriority="39"/>
     <w:lsdException w:name="Table Theme" w:semiHidden="1" w:unhideWhenUsed="1"/>
-    <w:lsdException w:name="Note Level 1" w:semiHidden="1" w:unhideWhenUsed="1"/>
-    <w:lsdException w:name="Note Level 2" w:semiHidden="1" w:unhideWhenUsed="1"/>
-    <w:lsdException w:name="Note Level 3" w:semiHidden="1" w:unhideWhenUsed="1"/>
-    <w:lsdException w:name="Note Level 4" w:semiHidden="1" w:unhideWhenUsed="1"/>
-    <w:lsdException w:name="Note Level 5" w:semiHidden="1" w:unhideWhenUsed="1"/>
-    <w:lsdException w:name="Note Level 6" w:semiHidden="1" w:unhideWhenUsed="1"/>
-    <w:lsdException w:name="Note Level 7" w:semiHidden="1" w:unhideWhenUsed="1"/>
-    <w:lsdException w:name="Note Level 8" w:semiHidden="1" w:unhideWhenUsed="1"/>
-    <w:lsdException w:name="Note Level 9" w:semiHidden="1" w:unhideWhenUsed="1"/>
     <w:lsdException w:name="Placeholder Text" w:semiHidden="1"/>
     <w:lsdException w:name="No Spacing" w:uiPriority="1" w:qFormat="1"/>
     <w:lsdException w:name="Light Shading" w:uiPriority="60"/>
@@ -712,13 +1037,13 @@
     <w:lsdException w:name="Mention" w:semiHidden="1" w:unhideWhenUsed="1"/>
     <w:lsdException w:name="Smart Hyperlink" w:semiHidden="1" w:unhideWhenUsed="1"/>
   </w:latentStyles>
-  <w:style w:type="paragraph" w:default="1" w:styleId="Normal">
+  <w:style w:type="paragraph" w:default="1" w:styleId="Standard">
     <w:name w:val="Normal"/>
   </w:style>
-  <w:style w:type="paragraph" w:styleId="Heading1">
+  <w:style w:type="paragraph" w:styleId="berschrift1">
     <w:name w:val="heading 1"/>
-    <w:basedOn w:val="Normal"/>
-    <w:next w:val="Normal"/>
+    <w:basedOn w:val="Standard"/>
+    <w:next w:val="Standard"/>
     <w:pPr>
       <w:keepNext/>
       <w:keepLines/>
@@ -730,10 +1055,10 @@
       <w:szCs w:val="40"/>
     </w:rPr>
   </w:style>
-  <w:style w:type="paragraph" w:styleId="Heading2">
+  <w:style w:type="paragraph" w:styleId="berschrift2">
     <w:name w:val="heading 2"/>
-    <w:basedOn w:val="Normal"/>
-    <w:next w:val="Normal"/>
+    <w:basedOn w:val="Standard"/>
+    <w:next w:val="Standard"/>
     <w:pPr>
       <w:keepNext/>
       <w:keepLines/>
@@ -745,10 +1070,10 @@
       <w:szCs w:val="32"/>
     </w:rPr>
   </w:style>
-  <w:style w:type="paragraph" w:styleId="Heading3">
+  <w:style w:type="paragraph" w:styleId="berschrift3">
     <w:name w:val="heading 3"/>
-    <w:basedOn w:val="Normal"/>
-    <w:next w:val="Normal"/>
+    <w:basedOn w:val="Standard"/>
+    <w:next w:val="Standard"/>
     <w:pPr>
       <w:keepNext/>
       <w:keepLines/>
@@ -761,10 +1086,10 @@
       <w:szCs w:val="28"/>
     </w:rPr>
   </w:style>
-  <w:style w:type="paragraph" w:styleId="Heading4">
+  <w:style w:type="paragraph" w:styleId="berschrift4">
     <w:name w:val="heading 4"/>
-    <w:basedOn w:val="Normal"/>
-    <w:next w:val="Normal"/>
+    <w:basedOn w:val="Standard"/>
+    <w:next w:val="Standard"/>
     <w:pPr>
       <w:keepNext/>
       <w:keepLines/>
@@ -777,10 +1102,10 @@
       <w:szCs w:val="24"/>
     </w:rPr>
   </w:style>
-  <w:style w:type="paragraph" w:styleId="Heading5">
+  <w:style w:type="paragraph" w:styleId="berschrift5">
     <w:name w:val="heading 5"/>
-    <w:basedOn w:val="Normal"/>
-    <w:next w:val="Normal"/>
+    <w:basedOn w:val="Standard"/>
+    <w:next w:val="Standard"/>
     <w:pPr>
       <w:keepNext/>
       <w:keepLines/>
@@ -791,10 +1116,10 @@
       <w:color w:val="666666"/>
     </w:rPr>
   </w:style>
-  <w:style w:type="paragraph" w:styleId="Heading6">
+  <w:style w:type="paragraph" w:styleId="berschrift6">
     <w:name w:val="heading 6"/>
-    <w:basedOn w:val="Normal"/>
-    <w:next w:val="Normal"/>
+    <w:basedOn w:val="Standard"/>
+    <w:next w:val="Standard"/>
     <w:pPr>
       <w:keepNext/>
       <w:keepLines/>
@@ -806,13 +1131,13 @@
       <w:color w:val="666666"/>
     </w:rPr>
   </w:style>
-  <w:style w:type="character" w:default="1" w:styleId="DefaultParagraphFont">
+  <w:style w:type="character" w:default="1" w:styleId="Absatz-Standardschriftart">
     <w:name w:val="Default Paragraph Font"/>
     <w:uiPriority w:val="1"/>
     <w:semiHidden/>
     <w:unhideWhenUsed/>
   </w:style>
-  <w:style w:type="table" w:default="1" w:styleId="TableNormal">
+  <w:style w:type="table" w:default="1" w:styleId="NormaleTabelle">
     <w:name w:val="Normal Table"/>
     <w:uiPriority w:val="99"/>
     <w:semiHidden/>
@@ -827,16 +1152,16 @@
       </w:tblCellMar>
     </w:tblPr>
   </w:style>
-  <w:style w:type="numbering" w:default="1" w:styleId="NoList">
+  <w:style w:type="numbering" w:default="1" w:styleId="KeineListe">
     <w:name w:val="No List"/>
     <w:uiPriority w:val="99"/>
     <w:semiHidden/>
     <w:unhideWhenUsed/>
   </w:style>
-  <w:style w:type="paragraph" w:styleId="Title">
+  <w:style w:type="paragraph" w:styleId="Titel">
     <w:name w:val="Title"/>
-    <w:basedOn w:val="Normal"/>
-    <w:next w:val="Normal"/>
+    <w:basedOn w:val="Standard"/>
+    <w:next w:val="Standard"/>
     <w:pPr>
       <w:keepNext/>
       <w:keepLines/>
@@ -847,10 +1172,10 @@
       <w:szCs w:val="52"/>
     </w:rPr>
   </w:style>
-  <w:style w:type="paragraph" w:styleId="Subtitle">
+  <w:style w:type="paragraph" w:styleId="Untertitel">
     <w:name w:val="Subtitle"/>
-    <w:basedOn w:val="Normal"/>
-    <w:next w:val="Normal"/>
+    <w:basedOn w:val="Standard"/>
+    <w:next w:val="Standard"/>
     <w:pPr>
       <w:keepNext/>
       <w:keepLines/>
@@ -863,6 +1188,2936 @@
     </w:rPr>
   </w:style>
 </w:styles>
+</file>
+
+<file path=word/charts/chart1.xml><?xml version="1.0" encoding="utf-8"?>
+<c:chartSpace xmlns:c="http://schemas.openxmlformats.org/drawingml/2006/chart" xmlns:a="http://schemas.openxmlformats.org/drawingml/2006/main" xmlns:r="http://schemas.openxmlformats.org/officeDocument/2006/relationships" xmlns:c16r2="http://schemas.microsoft.com/office/drawing/2015/06/chart">
+  <c:date1904 val="0"/>
+  <c:lang val="de-DE"/>
+  <c:roundedCorners val="0"/>
+  <mc:AlternateContent xmlns:mc="http://schemas.openxmlformats.org/markup-compatibility/2006">
+    <mc:Choice xmlns:c14="http://schemas.microsoft.com/office/drawing/2007/8/2/chart" Requires="c14">
+      <c14:style val="102"/>
+    </mc:Choice>
+    <mc:Fallback>
+      <c:style val="2"/>
+    </mc:Fallback>
+  </mc:AlternateContent>
+  <c:chart>
+    <c:title>
+      <c:tx>
+        <c:rich>
+          <a:bodyPr rot="0" spcFirstLastPara="1" vertOverflow="ellipsis" vert="horz" wrap="square" anchor="ctr" anchorCtr="1"/>
+          <a:lstStyle/>
+          <a:p>
+            <a:pPr>
+              <a:defRPr sz="1400" b="0" i="0" u="none" strike="noStrike" kern="1200" spc="0" baseline="0">
+                <a:solidFill>
+                  <a:schemeClr val="tx1">
+                    <a:lumMod val="65000"/>
+                    <a:lumOff val="35000"/>
+                  </a:schemeClr>
+                </a:solidFill>
+                <a:latin typeface="+mn-lt"/>
+                <a:ea typeface="+mn-ea"/>
+                <a:cs typeface="+mn-cs"/>
+              </a:defRPr>
+            </a:pPr>
+            <a:r>
+              <a:rPr lang="de-DE"/>
+              <a:t>Histogramm</a:t>
+            </a:r>
+          </a:p>
+        </c:rich>
+      </c:tx>
+      <c:overlay val="0"/>
+      <c:spPr>
+        <a:noFill/>
+        <a:ln>
+          <a:noFill/>
+        </a:ln>
+        <a:effectLst/>
+      </c:spPr>
+      <c:txPr>
+        <a:bodyPr rot="0" spcFirstLastPara="1" vertOverflow="ellipsis" vert="horz" wrap="square" anchor="ctr" anchorCtr="1"/>
+        <a:lstStyle/>
+        <a:p>
+          <a:pPr>
+            <a:defRPr sz="1400" b="0" i="0" u="none" strike="noStrike" kern="1200" spc="0" baseline="0">
+              <a:solidFill>
+                <a:schemeClr val="tx1">
+                  <a:lumMod val="65000"/>
+                  <a:lumOff val="35000"/>
+                </a:schemeClr>
+              </a:solidFill>
+              <a:latin typeface="+mn-lt"/>
+              <a:ea typeface="+mn-ea"/>
+              <a:cs typeface="+mn-cs"/>
+            </a:defRPr>
+          </a:pPr>
+          <a:endParaRPr lang="de-DE"/>
+        </a:p>
+      </c:txPr>
+    </c:title>
+    <c:autoTitleDeleted val="0"/>
+    <c:plotArea>
+      <c:layout/>
+      <c:barChart>
+        <c:barDir val="col"/>
+        <c:grouping val="clustered"/>
+        <c:varyColors val="0"/>
+        <c:ser>
+          <c:idx val="0"/>
+          <c:order val="0"/>
+          <c:tx>
+            <c:strRef>
+              <c:f>Gesamtdaten!$V$37</c:f>
+              <c:strCache>
+                <c:ptCount val="1"/>
+                <c:pt idx="0">
+                  <c:v>Experiment 1</c:v>
+                </c:pt>
+              </c:strCache>
+            </c:strRef>
+          </c:tx>
+          <c:spPr>
+            <a:solidFill>
+              <a:schemeClr val="accent1"/>
+            </a:solidFill>
+            <a:ln>
+              <a:noFill/>
+            </a:ln>
+            <a:effectLst/>
+          </c:spPr>
+          <c:invertIfNegative val="0"/>
+          <c:cat>
+            <c:strRef>
+              <c:f>Gesamtdaten!$U$38:$U$48</c:f>
+              <c:strCache>
+                <c:ptCount val="11"/>
+                <c:pt idx="0">
+                  <c:v>&lt;=200ms</c:v>
+                </c:pt>
+                <c:pt idx="1">
+                  <c:v>201-400ms</c:v>
+                </c:pt>
+                <c:pt idx="2">
+                  <c:v>401-600ms</c:v>
+                </c:pt>
+                <c:pt idx="3">
+                  <c:v>601-800ms</c:v>
+                </c:pt>
+                <c:pt idx="4">
+                  <c:v>801-1000ms</c:v>
+                </c:pt>
+                <c:pt idx="5">
+                  <c:v>1001-1200ms</c:v>
+                </c:pt>
+                <c:pt idx="6">
+                  <c:v>1201-1400ms</c:v>
+                </c:pt>
+                <c:pt idx="7">
+                  <c:v>1401-1600ms</c:v>
+                </c:pt>
+                <c:pt idx="8">
+                  <c:v>1601-1800ms</c:v>
+                </c:pt>
+                <c:pt idx="9">
+                  <c:v>1801-2000ms</c:v>
+                </c:pt>
+                <c:pt idx="10">
+                  <c:v>&gt;2000ms</c:v>
+                </c:pt>
+              </c:strCache>
+            </c:strRef>
+          </c:cat>
+          <c:val>
+            <c:numRef>
+              <c:f>Gesamtdaten!$V$38:$V$48</c:f>
+              <c:numCache>
+                <c:formatCode>General</c:formatCode>
+                <c:ptCount val="11"/>
+                <c:pt idx="0">
+                  <c:v>0</c:v>
+                </c:pt>
+                <c:pt idx="1">
+                  <c:v>128</c:v>
+                </c:pt>
+                <c:pt idx="2">
+                  <c:v>120</c:v>
+                </c:pt>
+                <c:pt idx="3">
+                  <c:v>91</c:v>
+                </c:pt>
+                <c:pt idx="4">
+                  <c:v>9</c:v>
+                </c:pt>
+                <c:pt idx="5">
+                  <c:v>8</c:v>
+                </c:pt>
+                <c:pt idx="6">
+                  <c:v>3</c:v>
+                </c:pt>
+                <c:pt idx="7">
+                  <c:v>0</c:v>
+                </c:pt>
+                <c:pt idx="8">
+                  <c:v>0</c:v>
+                </c:pt>
+                <c:pt idx="9">
+                  <c:v>0</c:v>
+                </c:pt>
+                <c:pt idx="10">
+                  <c:v>1</c:v>
+                </c:pt>
+              </c:numCache>
+            </c:numRef>
+          </c:val>
+          <c:extLst>
+            <c:ext xmlns:c16="http://schemas.microsoft.com/office/drawing/2014/chart" uri="{C3380CC4-5D6E-409C-BE32-E72D297353CC}">
+              <c16:uniqueId val="{00000000-CC2F-480E-BD9A-7E5E0AFE95AB}"/>
+            </c:ext>
+          </c:extLst>
+        </c:ser>
+        <c:ser>
+          <c:idx val="1"/>
+          <c:order val="1"/>
+          <c:tx>
+            <c:strRef>
+              <c:f>Gesamtdaten!$W$37</c:f>
+              <c:strCache>
+                <c:ptCount val="1"/>
+                <c:pt idx="0">
+                  <c:v>Experiment 2</c:v>
+                </c:pt>
+              </c:strCache>
+            </c:strRef>
+          </c:tx>
+          <c:spPr>
+            <a:solidFill>
+              <a:schemeClr val="accent2"/>
+            </a:solidFill>
+            <a:ln>
+              <a:noFill/>
+            </a:ln>
+            <a:effectLst/>
+          </c:spPr>
+          <c:invertIfNegative val="0"/>
+          <c:cat>
+            <c:strRef>
+              <c:f>Gesamtdaten!$U$38:$U$48</c:f>
+              <c:strCache>
+                <c:ptCount val="11"/>
+                <c:pt idx="0">
+                  <c:v>&lt;=200ms</c:v>
+                </c:pt>
+                <c:pt idx="1">
+                  <c:v>201-400ms</c:v>
+                </c:pt>
+                <c:pt idx="2">
+                  <c:v>401-600ms</c:v>
+                </c:pt>
+                <c:pt idx="3">
+                  <c:v>601-800ms</c:v>
+                </c:pt>
+                <c:pt idx="4">
+                  <c:v>801-1000ms</c:v>
+                </c:pt>
+                <c:pt idx="5">
+                  <c:v>1001-1200ms</c:v>
+                </c:pt>
+                <c:pt idx="6">
+                  <c:v>1201-1400ms</c:v>
+                </c:pt>
+                <c:pt idx="7">
+                  <c:v>1401-1600ms</c:v>
+                </c:pt>
+                <c:pt idx="8">
+                  <c:v>1601-1800ms</c:v>
+                </c:pt>
+                <c:pt idx="9">
+                  <c:v>1801-2000ms</c:v>
+                </c:pt>
+                <c:pt idx="10">
+                  <c:v>&gt;2000ms</c:v>
+                </c:pt>
+              </c:strCache>
+            </c:strRef>
+          </c:cat>
+          <c:val>
+            <c:numRef>
+              <c:f>Gesamtdaten!$W$38:$W$48</c:f>
+              <c:numCache>
+                <c:formatCode>General</c:formatCode>
+                <c:ptCount val="11"/>
+                <c:pt idx="0">
+                  <c:v>0</c:v>
+                </c:pt>
+                <c:pt idx="1">
+                  <c:v>121</c:v>
+                </c:pt>
+                <c:pt idx="2">
+                  <c:v>203</c:v>
+                </c:pt>
+                <c:pt idx="3">
+                  <c:v>30</c:v>
+                </c:pt>
+                <c:pt idx="4">
+                  <c:v>5</c:v>
+                </c:pt>
+                <c:pt idx="5">
+                  <c:v>1</c:v>
+                </c:pt>
+                <c:pt idx="6">
+                  <c:v>0</c:v>
+                </c:pt>
+                <c:pt idx="7">
+                  <c:v>0</c:v>
+                </c:pt>
+                <c:pt idx="8">
+                  <c:v>0</c:v>
+                </c:pt>
+                <c:pt idx="9">
+                  <c:v>0</c:v>
+                </c:pt>
+                <c:pt idx="10">
+                  <c:v>0</c:v>
+                </c:pt>
+              </c:numCache>
+            </c:numRef>
+          </c:val>
+          <c:extLst>
+            <c:ext xmlns:c16="http://schemas.microsoft.com/office/drawing/2014/chart" uri="{C3380CC4-5D6E-409C-BE32-E72D297353CC}">
+              <c16:uniqueId val="{00000001-CC2F-480E-BD9A-7E5E0AFE95AB}"/>
+            </c:ext>
+          </c:extLst>
+        </c:ser>
+        <c:ser>
+          <c:idx val="2"/>
+          <c:order val="2"/>
+          <c:tx>
+            <c:strRef>
+              <c:f>Gesamtdaten!$X$37</c:f>
+              <c:strCache>
+                <c:ptCount val="1"/>
+                <c:pt idx="0">
+                  <c:v>Experiment 3</c:v>
+                </c:pt>
+              </c:strCache>
+            </c:strRef>
+          </c:tx>
+          <c:spPr>
+            <a:solidFill>
+              <a:schemeClr val="accent3"/>
+            </a:solidFill>
+            <a:ln>
+              <a:noFill/>
+            </a:ln>
+            <a:effectLst/>
+          </c:spPr>
+          <c:invertIfNegative val="0"/>
+          <c:cat>
+            <c:strRef>
+              <c:f>Gesamtdaten!$U$38:$U$48</c:f>
+              <c:strCache>
+                <c:ptCount val="11"/>
+                <c:pt idx="0">
+                  <c:v>&lt;=200ms</c:v>
+                </c:pt>
+                <c:pt idx="1">
+                  <c:v>201-400ms</c:v>
+                </c:pt>
+                <c:pt idx="2">
+                  <c:v>401-600ms</c:v>
+                </c:pt>
+                <c:pt idx="3">
+                  <c:v>601-800ms</c:v>
+                </c:pt>
+                <c:pt idx="4">
+                  <c:v>801-1000ms</c:v>
+                </c:pt>
+                <c:pt idx="5">
+                  <c:v>1001-1200ms</c:v>
+                </c:pt>
+                <c:pt idx="6">
+                  <c:v>1201-1400ms</c:v>
+                </c:pt>
+                <c:pt idx="7">
+                  <c:v>1401-1600ms</c:v>
+                </c:pt>
+                <c:pt idx="8">
+                  <c:v>1601-1800ms</c:v>
+                </c:pt>
+                <c:pt idx="9">
+                  <c:v>1801-2000ms</c:v>
+                </c:pt>
+                <c:pt idx="10">
+                  <c:v>&gt;2000ms</c:v>
+                </c:pt>
+              </c:strCache>
+            </c:strRef>
+          </c:cat>
+          <c:val>
+            <c:numRef>
+              <c:f>Gesamtdaten!$X$38:$X$48</c:f>
+              <c:numCache>
+                <c:formatCode>General</c:formatCode>
+                <c:ptCount val="11"/>
+                <c:pt idx="0">
+                  <c:v>0</c:v>
+                </c:pt>
+                <c:pt idx="1">
+                  <c:v>0</c:v>
+                </c:pt>
+                <c:pt idx="2">
+                  <c:v>18</c:v>
+                </c:pt>
+                <c:pt idx="3">
+                  <c:v>106</c:v>
+                </c:pt>
+                <c:pt idx="4">
+                  <c:v>79</c:v>
+                </c:pt>
+                <c:pt idx="5">
+                  <c:v>59</c:v>
+                </c:pt>
+                <c:pt idx="6">
+                  <c:v>27</c:v>
+                </c:pt>
+                <c:pt idx="7">
+                  <c:v>24</c:v>
+                </c:pt>
+                <c:pt idx="8">
+                  <c:v>13</c:v>
+                </c:pt>
+                <c:pt idx="9">
+                  <c:v>6</c:v>
+                </c:pt>
+                <c:pt idx="10">
+                  <c:v>28</c:v>
+                </c:pt>
+              </c:numCache>
+            </c:numRef>
+          </c:val>
+          <c:extLst>
+            <c:ext xmlns:c16="http://schemas.microsoft.com/office/drawing/2014/chart" uri="{C3380CC4-5D6E-409C-BE32-E72D297353CC}">
+              <c16:uniqueId val="{00000002-CC2F-480E-BD9A-7E5E0AFE95AB}"/>
+            </c:ext>
+          </c:extLst>
+        </c:ser>
+        <c:dLbls>
+          <c:showLegendKey val="0"/>
+          <c:showVal val="0"/>
+          <c:showCatName val="0"/>
+          <c:showSerName val="0"/>
+          <c:showPercent val="0"/>
+          <c:showBubbleSize val="0"/>
+        </c:dLbls>
+        <c:gapWidth val="150"/>
+        <c:axId val="755693160"/>
+        <c:axId val="755690864"/>
+      </c:barChart>
+      <c:catAx>
+        <c:axId val="755693160"/>
+        <c:scaling>
+          <c:orientation val="minMax"/>
+        </c:scaling>
+        <c:delete val="0"/>
+        <c:axPos val="b"/>
+        <c:numFmt formatCode="General" sourceLinked="1"/>
+        <c:majorTickMark val="none"/>
+        <c:minorTickMark val="none"/>
+        <c:tickLblPos val="nextTo"/>
+        <c:spPr>
+          <a:noFill/>
+          <a:ln w="9525" cap="flat" cmpd="sng" algn="ctr">
+            <a:solidFill>
+              <a:schemeClr val="tx1">
+                <a:lumMod val="15000"/>
+                <a:lumOff val="85000"/>
+              </a:schemeClr>
+            </a:solidFill>
+            <a:round/>
+          </a:ln>
+          <a:effectLst/>
+        </c:spPr>
+        <c:txPr>
+          <a:bodyPr rot="-60000000" spcFirstLastPara="1" vertOverflow="ellipsis" vert="horz" wrap="square" anchor="ctr" anchorCtr="1"/>
+          <a:lstStyle/>
+          <a:p>
+            <a:pPr>
+              <a:defRPr sz="900" b="0" i="0" u="none" strike="noStrike" kern="1200" baseline="0">
+                <a:solidFill>
+                  <a:schemeClr val="tx1">
+                    <a:lumMod val="65000"/>
+                    <a:lumOff val="35000"/>
+                  </a:schemeClr>
+                </a:solidFill>
+                <a:latin typeface="+mn-lt"/>
+                <a:ea typeface="+mn-ea"/>
+                <a:cs typeface="+mn-cs"/>
+              </a:defRPr>
+            </a:pPr>
+            <a:endParaRPr lang="de-DE"/>
+          </a:p>
+        </c:txPr>
+        <c:crossAx val="755690864"/>
+        <c:crosses val="autoZero"/>
+        <c:auto val="1"/>
+        <c:lblAlgn val="ctr"/>
+        <c:lblOffset val="100"/>
+        <c:noMultiLvlLbl val="0"/>
+      </c:catAx>
+      <c:valAx>
+        <c:axId val="755690864"/>
+        <c:scaling>
+          <c:orientation val="minMax"/>
+        </c:scaling>
+        <c:delete val="0"/>
+        <c:axPos val="l"/>
+        <c:majorGridlines>
+          <c:spPr>
+            <a:ln w="9525" cap="flat" cmpd="sng" algn="ctr">
+              <a:solidFill>
+                <a:schemeClr val="tx1">
+                  <a:lumMod val="15000"/>
+                  <a:lumOff val="85000"/>
+                </a:schemeClr>
+              </a:solidFill>
+              <a:round/>
+            </a:ln>
+            <a:effectLst/>
+          </c:spPr>
+        </c:majorGridlines>
+        <c:title>
+          <c:tx>
+            <c:rich>
+              <a:bodyPr rot="-5400000" spcFirstLastPara="1" vertOverflow="ellipsis" vert="horz" wrap="square" anchor="ctr" anchorCtr="1"/>
+              <a:lstStyle/>
+              <a:p>
+                <a:pPr>
+                  <a:defRPr sz="1000" b="0" i="0" u="none" strike="noStrike" kern="1200" baseline="0">
+                    <a:solidFill>
+                      <a:schemeClr val="tx1">
+                        <a:lumMod val="65000"/>
+                        <a:lumOff val="35000"/>
+                      </a:schemeClr>
+                    </a:solidFill>
+                    <a:latin typeface="+mn-lt"/>
+                    <a:ea typeface="+mn-ea"/>
+                    <a:cs typeface="+mn-cs"/>
+                  </a:defRPr>
+                </a:pPr>
+                <a:r>
+                  <a:rPr lang="de-DE"/>
+                  <a:t>Anzahl der Vorkommnisse</a:t>
+                </a:r>
+              </a:p>
+            </c:rich>
+          </c:tx>
+          <c:overlay val="0"/>
+          <c:spPr>
+            <a:noFill/>
+            <a:ln>
+              <a:noFill/>
+            </a:ln>
+            <a:effectLst/>
+          </c:spPr>
+          <c:txPr>
+            <a:bodyPr rot="-5400000" spcFirstLastPara="1" vertOverflow="ellipsis" vert="horz" wrap="square" anchor="ctr" anchorCtr="1"/>
+            <a:lstStyle/>
+            <a:p>
+              <a:pPr>
+                <a:defRPr sz="1000" b="0" i="0" u="none" strike="noStrike" kern="1200" baseline="0">
+                  <a:solidFill>
+                    <a:schemeClr val="tx1">
+                      <a:lumMod val="65000"/>
+                      <a:lumOff val="35000"/>
+                    </a:schemeClr>
+                  </a:solidFill>
+                  <a:latin typeface="+mn-lt"/>
+                  <a:ea typeface="+mn-ea"/>
+                  <a:cs typeface="+mn-cs"/>
+                </a:defRPr>
+              </a:pPr>
+              <a:endParaRPr lang="de-DE"/>
+            </a:p>
+          </c:txPr>
+        </c:title>
+        <c:numFmt formatCode="General" sourceLinked="1"/>
+        <c:majorTickMark val="none"/>
+        <c:minorTickMark val="none"/>
+        <c:tickLblPos val="nextTo"/>
+        <c:spPr>
+          <a:noFill/>
+          <a:ln>
+            <a:noFill/>
+          </a:ln>
+          <a:effectLst/>
+        </c:spPr>
+        <c:txPr>
+          <a:bodyPr rot="-60000000" spcFirstLastPara="1" vertOverflow="ellipsis" vert="horz" wrap="square" anchor="ctr" anchorCtr="1"/>
+          <a:lstStyle/>
+          <a:p>
+            <a:pPr>
+              <a:defRPr sz="900" b="0" i="0" u="none" strike="noStrike" kern="1200" baseline="0">
+                <a:solidFill>
+                  <a:schemeClr val="tx1">
+                    <a:lumMod val="65000"/>
+                    <a:lumOff val="35000"/>
+                  </a:schemeClr>
+                </a:solidFill>
+                <a:latin typeface="+mn-lt"/>
+                <a:ea typeface="+mn-ea"/>
+                <a:cs typeface="+mn-cs"/>
+              </a:defRPr>
+            </a:pPr>
+            <a:endParaRPr lang="de-DE"/>
+          </a:p>
+        </c:txPr>
+        <c:crossAx val="755693160"/>
+        <c:crosses val="autoZero"/>
+        <c:crossBetween val="between"/>
+      </c:valAx>
+      <c:dTable>
+        <c:showHorzBorder val="1"/>
+        <c:showVertBorder val="1"/>
+        <c:showOutline val="1"/>
+        <c:showKeys val="1"/>
+        <c:spPr>
+          <a:noFill/>
+          <a:ln w="9525" cap="flat" cmpd="sng" algn="ctr">
+            <a:solidFill>
+              <a:schemeClr val="tx1">
+                <a:lumMod val="15000"/>
+                <a:lumOff val="85000"/>
+              </a:schemeClr>
+            </a:solidFill>
+            <a:round/>
+          </a:ln>
+          <a:effectLst/>
+        </c:spPr>
+        <c:txPr>
+          <a:bodyPr rot="0" spcFirstLastPara="1" vertOverflow="ellipsis" vert="horz" wrap="square" anchor="ctr" anchorCtr="1"/>
+          <a:lstStyle/>
+          <a:p>
+            <a:pPr rtl="0">
+              <a:defRPr sz="900" b="0" i="0" u="none" strike="noStrike" kern="1200" baseline="0">
+                <a:solidFill>
+                  <a:schemeClr val="tx1">
+                    <a:lumMod val="65000"/>
+                    <a:lumOff val="35000"/>
+                  </a:schemeClr>
+                </a:solidFill>
+                <a:latin typeface="+mn-lt"/>
+                <a:ea typeface="+mn-ea"/>
+                <a:cs typeface="+mn-cs"/>
+              </a:defRPr>
+            </a:pPr>
+            <a:endParaRPr lang="de-DE"/>
+          </a:p>
+        </c:txPr>
+      </c:dTable>
+      <c:spPr>
+        <a:noFill/>
+        <a:ln>
+          <a:noFill/>
+        </a:ln>
+        <a:effectLst/>
+      </c:spPr>
+    </c:plotArea>
+    <c:plotVisOnly val="1"/>
+    <c:dispBlanksAs val="gap"/>
+    <c:extLst>
+      <c:ext xmlns:c16r3="http://schemas.microsoft.com/office/drawing/2017/03/chart" uri="{56B9EC1D-385E-4148-901F-78D8002777C0}">
+        <c16r3:dataDisplayOptions16>
+          <c16r3:dispNaAsBlank val="1"/>
+        </c16r3:dataDisplayOptions16>
+      </c:ext>
+    </c:extLst>
+    <c:showDLblsOverMax val="0"/>
+  </c:chart>
+  <c:spPr>
+    <a:solidFill>
+      <a:schemeClr val="bg1"/>
+    </a:solidFill>
+    <a:ln w="9525" cap="flat" cmpd="sng" algn="ctr">
+      <a:solidFill>
+        <a:schemeClr val="tx1">
+          <a:lumMod val="15000"/>
+          <a:lumOff val="85000"/>
+        </a:schemeClr>
+      </a:solidFill>
+      <a:round/>
+    </a:ln>
+    <a:effectLst/>
+  </c:spPr>
+  <c:txPr>
+    <a:bodyPr/>
+    <a:lstStyle/>
+    <a:p>
+      <a:pPr>
+        <a:defRPr/>
+      </a:pPr>
+      <a:endParaRPr lang="de-DE"/>
+    </a:p>
+  </c:txPr>
+  <c:externalData r:id="rId3">
+    <c:autoUpdate val="0"/>
+  </c:externalData>
+</c:chartSpace>
+</file>
+
+<file path=word/charts/chartEx1.xml><?xml version="1.0" encoding="utf-8"?>
+<cx:chartSpace xmlns:a="http://schemas.openxmlformats.org/drawingml/2006/main" xmlns:r="http://schemas.openxmlformats.org/officeDocument/2006/relationships" xmlns:cx="http://schemas.microsoft.com/office/drawing/2014/chartex">
+  <cx:chartData>
+    <cx:externalData r:id="rId1" cx:autoUpdate="0"/>
+    <cx:data id="0">
+      <cx:numDim type="val">
+        <cx:f>Gesamtdaten!$G$2:$G$361</cx:f>
+        <cx:lvl ptCount="360" formatCode="Standard">
+          <cx:pt idx="0">1196</cx:pt>
+          <cx:pt idx="1">1064</cx:pt>
+          <cx:pt idx="2">929</cx:pt>
+          <cx:pt idx="3">737</cx:pt>
+          <cx:pt idx="4">618</cx:pt>
+          <cx:pt idx="5">584</cx:pt>
+          <cx:pt idx="6">641</cx:pt>
+          <cx:pt idx="7">626</cx:pt>
+          <cx:pt idx="8">635</cx:pt>
+          <cx:pt idx="9">598</cx:pt>
+          <cx:pt idx="10">649</cx:pt>
+          <cx:pt idx="11">683</cx:pt>
+          <cx:pt idx="12">727</cx:pt>
+          <cx:pt idx="13">619</cx:pt>
+          <cx:pt idx="14">679</cx:pt>
+          <cx:pt idx="15">674</cx:pt>
+          <cx:pt idx="16">634</cx:pt>
+          <cx:pt idx="17">704</cx:pt>
+          <cx:pt idx="18">533</cx:pt>
+          <cx:pt idx="19">412</cx:pt>
+          <cx:pt idx="20">411</cx:pt>
+          <cx:pt idx="21">379</cx:pt>
+          <cx:pt idx="22">472</cx:pt>
+          <cx:pt idx="23">371</cx:pt>
+          <cx:pt idx="24">537</cx:pt>
+          <cx:pt idx="25">378</cx:pt>
+          <cx:pt idx="26">467</cx:pt>
+          <cx:pt idx="27">342</cx:pt>
+          <cx:pt idx="28">361</cx:pt>
+          <cx:pt idx="29">366</cx:pt>
+          <cx:pt idx="30">1359</cx:pt>
+          <cx:pt idx="31">842</cx:pt>
+          <cx:pt idx="32">590</cx:pt>
+          <cx:pt idx="33">631</cx:pt>
+          <cx:pt idx="34">750</cx:pt>
+          <cx:pt idx="35">621</cx:pt>
+          <cx:pt idx="36">649</cx:pt>
+          <cx:pt idx="37">583</cx:pt>
+          <cx:pt idx="38">673</cx:pt>
+          <cx:pt idx="39">585</cx:pt>
+          <cx:pt idx="40">571</cx:pt>
+          <cx:pt idx="41">1255</cx:pt>
+          <cx:pt idx="42">663</cx:pt>
+          <cx:pt idx="43">373</cx:pt>
+          <cx:pt idx="44">406</cx:pt>
+          <cx:pt idx="45">490</cx:pt>
+          <cx:pt idx="46">397</cx:pt>
+          <cx:pt idx="47">572</cx:pt>
+          <cx:pt idx="48">492</cx:pt>
+          <cx:pt idx="49">378</cx:pt>
+          <cx:pt idx="50">372</cx:pt>
+          <cx:pt idx="51">487</cx:pt>
+          <cx:pt idx="52">377</cx:pt>
+          <cx:pt idx="53">301</cx:pt>
+          <cx:pt idx="54">410</cx:pt>
+          <cx:pt idx="55">416</cx:pt>
+          <cx:pt idx="56">459</cx:pt>
+          <cx:pt idx="57">604</cx:pt>
+          <cx:pt idx="58">412</cx:pt>
+          <cx:pt idx="59">529</cx:pt>
+          <cx:pt idx="60">474</cx:pt>
+          <cx:pt idx="61">676</cx:pt>
+          <cx:pt idx="62">616</cx:pt>
+          <cx:pt idx="63">568</cx:pt>
+          <cx:pt idx="64">568</cx:pt>
+          <cx:pt idx="65">596</cx:pt>
+          <cx:pt idx="66">664</cx:pt>
+          <cx:pt idx="67">632</cx:pt>
+          <cx:pt idx="68">586</cx:pt>
+          <cx:pt idx="69">608</cx:pt>
+          <cx:pt idx="70">742</cx:pt>
+          <cx:pt idx="71">626</cx:pt>
+          <cx:pt idx="72">466</cx:pt>
+          <cx:pt idx="73">670</cx:pt>
+          <cx:pt idx="74">680</cx:pt>
+          <cx:pt idx="75">476</cx:pt>
+          <cx:pt idx="76">470</cx:pt>
+          <cx:pt idx="77">302</cx:pt>
+          <cx:pt idx="78">372</cx:pt>
+          <cx:pt idx="79">444</cx:pt>
+          <cx:pt idx="80">332</cx:pt>
+          <cx:pt idx="81">394</cx:pt>
+          <cx:pt idx="82">374</cx:pt>
+          <cx:pt idx="83">330</cx:pt>
+          <cx:pt idx="84">1092</cx:pt>
+          <cx:pt idx="85">400</cx:pt>
+          <cx:pt idx="86">360</cx:pt>
+          <cx:pt idx="87">340</cx:pt>
+          <cx:pt idx="88">358</cx:pt>
+          <cx:pt idx="89">402</cx:pt>
+          <cx:pt idx="90">716</cx:pt>
+          <cx:pt idx="91">636</cx:pt>
+          <cx:pt idx="92">596</cx:pt>
+          <cx:pt idx="93">568</cx:pt>
+          <cx:pt idx="94">644</cx:pt>
+          <cx:pt idx="95">606</cx:pt>
+          <cx:pt idx="96">554</cx:pt>
+          <cx:pt idx="97">584</cx:pt>
+          <cx:pt idx="98">674</cx:pt>
+          <cx:pt idx="99">568</cx:pt>
+          <cx:pt idx="100">580</cx:pt>
+          <cx:pt idx="101">506</cx:pt>
+          <cx:pt idx="102">570</cx:pt>
+          <cx:pt idx="103">572</cx:pt>
+          <cx:pt idx="104">504</cx:pt>
+          <cx:pt idx="105">698</cx:pt>
+          <cx:pt idx="106">586</cx:pt>
+          <cx:pt idx="107">284</cx:pt>
+          <cx:pt idx="108">274</cx:pt>
+          <cx:pt idx="109">290</cx:pt>
+          <cx:pt idx="110">382</cx:pt>
+          <cx:pt idx="111">352</cx:pt>
+          <cx:pt idx="112">262</cx:pt>
+          <cx:pt idx="113">246</cx:pt>
+          <cx:pt idx="114">292</cx:pt>
+          <cx:pt idx="115">366</cx:pt>
+          <cx:pt idx="116">230</cx:pt>
+          <cx:pt idx="117">230</cx:pt>
+          <cx:pt idx="118">300</cx:pt>
+          <cx:pt idx="119">448</cx:pt>
+          <cx:pt idx="120">1328</cx:pt>
+          <cx:pt idx="121">944</cx:pt>
+          <cx:pt idx="122">636</cx:pt>
+          <cx:pt idx="123">740</cx:pt>
+          <cx:pt idx="124">843</cx:pt>
+          <cx:pt idx="125">683</cx:pt>
+          <cx:pt idx="126">667</cx:pt>
+          <cx:pt idx="127">661</cx:pt>
+          <cx:pt idx="128">622</cx:pt>
+          <cx:pt idx="129">646</cx:pt>
+          <cx:pt idx="130">637</cx:pt>
+          <cx:pt idx="131">578</cx:pt>
+          <cx:pt idx="132">1060</cx:pt>
+          <cx:pt idx="133">728</cx:pt>
+          <cx:pt idx="134">823</cx:pt>
+          <cx:pt idx="135">474</cx:pt>
+          <cx:pt idx="136">557</cx:pt>
+          <cx:pt idx="137">801</cx:pt>
+          <cx:pt idx="138">774</cx:pt>
+          <cx:pt idx="139">583</cx:pt>
+          <cx:pt idx="140">530</cx:pt>
+          <cx:pt idx="141">474</cx:pt>
+          <cx:pt idx="142">514</cx:pt>
+          <cx:pt idx="143">448</cx:pt>
+          <cx:pt idx="144">587</cx:pt>
+          <cx:pt idx="145">408</cx:pt>
+          <cx:pt idx="146">384</cx:pt>
+          <cx:pt idx="147">397</cx:pt>
+          <cx:pt idx="148">388</cx:pt>
+          <cx:pt idx="149">547</cx:pt>
+          <cx:pt idx="150">868</cx:pt>
+          <cx:pt idx="151">766</cx:pt>
+          <cx:pt idx="152">818</cx:pt>
+          <cx:pt idx="153">766</cx:pt>
+          <cx:pt idx="154">754</cx:pt>
+          <cx:pt idx="155">864</cx:pt>
+          <cx:pt idx="156">666</cx:pt>
+          <cx:pt idx="157">706</cx:pt>
+          <cx:pt idx="158">678</cx:pt>
+          <cx:pt idx="159">660</cx:pt>
+          <cx:pt idx="160">682</cx:pt>
+          <cx:pt idx="161">738</cx:pt>
+          <cx:pt idx="162">666</cx:pt>
+          <cx:pt idx="163">774</cx:pt>
+          <cx:pt idx="164">714</cx:pt>
+          <cx:pt idx="165">452</cx:pt>
+          <cx:pt idx="166">344</cx:pt>
+          <cx:pt idx="167">478</cx:pt>
+          <cx:pt idx="168">332</cx:pt>
+          <cx:pt idx="169">374</cx:pt>
+          <cx:pt idx="170">386</cx:pt>
+          <cx:pt idx="171">382</cx:pt>
+          <cx:pt idx="172">458</cx:pt>
+          <cx:pt idx="173">388</cx:pt>
+          <cx:pt idx="174">350</cx:pt>
+          <cx:pt idx="175">320</cx:pt>
+          <cx:pt idx="176">358</cx:pt>
+          <cx:pt idx="177">338</cx:pt>
+          <cx:pt idx="178">426</cx:pt>
+          <cx:pt idx="179">372</cx:pt>
+          <cx:pt idx="180">1154</cx:pt>
+          <cx:pt idx="181">765</cx:pt>
+          <cx:pt idx="182">686</cx:pt>
+          <cx:pt idx="183">553</cx:pt>
+          <cx:pt idx="184">584</cx:pt>
+          <cx:pt idx="185">479</cx:pt>
+          <cx:pt idx="186">492</cx:pt>
+          <cx:pt idx="187">482</cx:pt>
+          <cx:pt idx="188">483</cx:pt>
+          <cx:pt idx="189">538</cx:pt>
+          <cx:pt idx="190">484</cx:pt>
+          <cx:pt idx="191">729</cx:pt>
+          <cx:pt idx="192">485</cx:pt>
+          <cx:pt idx="193">437</cx:pt>
+          <cx:pt idx="194">434</cx:pt>
+          <cx:pt idx="195">581</cx:pt>
+          <cx:pt idx="196">475</cx:pt>
+          <cx:pt idx="197">450</cx:pt>
+          <cx:pt idx="198">771</cx:pt>
+          <cx:pt idx="199">513</cx:pt>
+          <cx:pt idx="200">1091</cx:pt>
+          <cx:pt idx="201">579</cx:pt>
+          <cx:pt idx="202">417</cx:pt>
+          <cx:pt idx="203">375</cx:pt>
+          <cx:pt idx="204">298</cx:pt>
+          <cx:pt idx="205">609</cx:pt>
+          <cx:pt idx="206">393</cx:pt>
+          <cx:pt idx="207">409</cx:pt>
+          <cx:pt idx="208">377</cx:pt>
+          <cx:pt idx="209">313</cx:pt>
+          <cx:pt idx="210">566</cx:pt>
+          <cx:pt idx="211">739</cx:pt>
+          <cx:pt idx="212">676</cx:pt>
+          <cx:pt idx="213">579</cx:pt>
+          <cx:pt idx="214">530</cx:pt>
+          <cx:pt idx="215">532</cx:pt>
+          <cx:pt idx="216">641</cx:pt>
+          <cx:pt idx="217">627</cx:pt>
+          <cx:pt idx="218">601</cx:pt>
+          <cx:pt idx="219">585</cx:pt>
+          <cx:pt idx="220">560</cx:pt>
+          <cx:pt idx="221">629</cx:pt>
+          <cx:pt idx="222">492</cx:pt>
+          <cx:pt idx="223">543</cx:pt>
+          <cx:pt idx="224">544</cx:pt>
+          <cx:pt idx="225">304</cx:pt>
+          <cx:pt idx="226">338</cx:pt>
+          <cx:pt idx="227">393</cx:pt>
+          <cx:pt idx="228">305</cx:pt>
+          <cx:pt idx="229">361</cx:pt>
+          <cx:pt idx="230">296</cx:pt>
+          <cx:pt idx="231">356</cx:pt>
+          <cx:pt idx="232">276</cx:pt>
+          <cx:pt idx="233">329</cx:pt>
+          <cx:pt idx="234">351</cx:pt>
+          <cx:pt idx="235">256</cx:pt>
+          <cx:pt idx="236">318</cx:pt>
+          <cx:pt idx="237">273</cx:pt>
+          <cx:pt idx="238">381</cx:pt>
+          <cx:pt idx="239">334</cx:pt>
+          <cx:pt idx="240">1087</cx:pt>
+          <cx:pt idx="241">610</cx:pt>
+          <cx:pt idx="242">630</cx:pt>
+          <cx:pt idx="243">554</cx:pt>
+          <cx:pt idx="244">659</cx:pt>
+          <cx:pt idx="245">505</cx:pt>
+          <cx:pt idx="246">576</cx:pt>
+          <cx:pt idx="247">591</cx:pt>
+          <cx:pt idx="248">683</cx:pt>
+          <cx:pt idx="249">695</cx:pt>
+          <cx:pt idx="250">728</cx:pt>
+          <cx:pt idx="251">768</cx:pt>
+          <cx:pt idx="252">258</cx:pt>
+          <cx:pt idx="253">319</cx:pt>
+          <cx:pt idx="254">451</cx:pt>
+          <cx:pt idx="255">375</cx:pt>
+          <cx:pt idx="256">280</cx:pt>
+          <cx:pt idx="257">285</cx:pt>
+          <cx:pt idx="258">370</cx:pt>
+          <cx:pt idx="259">266</cx:pt>
+          <cx:pt idx="260">262</cx:pt>
+          <cx:pt idx="261">249</cx:pt>
+          <cx:pt idx="262">306</cx:pt>
+          <cx:pt idx="263">245</cx:pt>
+          <cx:pt idx="264">251</cx:pt>
+          <cx:pt idx="265">367</cx:pt>
+          <cx:pt idx="266">356</cx:pt>
+          <cx:pt idx="267">258</cx:pt>
+          <cx:pt idx="268">293</cx:pt>
+          <cx:pt idx="269">271</cx:pt>
+          <cx:pt idx="270">1096</cx:pt>
+          <cx:pt idx="271">619</cx:pt>
+          <cx:pt idx="272">646</cx:pt>
+          <cx:pt idx="273">545</cx:pt>
+          <cx:pt idx="274">607</cx:pt>
+          <cx:pt idx="275">535</cx:pt>
+          <cx:pt idx="276">564</cx:pt>
+          <cx:pt idx="277">531</cx:pt>
+          <cx:pt idx="278">553</cx:pt>
+          <cx:pt idx="279">590</cx:pt>
+          <cx:pt idx="280">621</cx:pt>
+          <cx:pt idx="281">675</cx:pt>
+          <cx:pt idx="282">530</cx:pt>
+          <cx:pt idx="283">359</cx:pt>
+          <cx:pt idx="284">450</cx:pt>
+          <cx:pt idx="285">324</cx:pt>
+          <cx:pt idx="286">284</cx:pt>
+          <cx:pt idx="287">294</cx:pt>
+          <cx:pt idx="288">308</cx:pt>
+          <cx:pt idx="289">345</cx:pt>
+          <cx:pt idx="290">288</cx:pt>
+          <cx:pt idx="291">275</cx:pt>
+          <cx:pt idx="292">329</cx:pt>
+          <cx:pt idx="293">269</cx:pt>
+          <cx:pt idx="294">258</cx:pt>
+          <cx:pt idx="295">303</cx:pt>
+          <cx:pt idx="296">272</cx:pt>
+          <cx:pt idx="297">235</cx:pt>
+          <cx:pt idx="298">312</cx:pt>
+          <cx:pt idx="299">284</cx:pt>
+          <cx:pt idx="300">563</cx:pt>
+          <cx:pt idx="301">566</cx:pt>
+          <cx:pt idx="302">559</cx:pt>
+          <cx:pt idx="303">542</cx:pt>
+          <cx:pt idx="304">540</cx:pt>
+          <cx:pt idx="305">699</cx:pt>
+          <cx:pt idx="306">579</cx:pt>
+          <cx:pt idx="307">603</cx:pt>
+          <cx:pt idx="308">551</cx:pt>
+          <cx:pt idx="309">584</cx:pt>
+          <cx:pt idx="310">595</cx:pt>
+          <cx:pt idx="311">700</cx:pt>
+          <cx:pt idx="312">665</cx:pt>
+          <cx:pt idx="313">639</cx:pt>
+          <cx:pt idx="314">568</cx:pt>
+          <cx:pt idx="315">2385</cx:pt>
+          <cx:pt idx="316">314</cx:pt>
+          <cx:pt idx="317">320</cx:pt>
+          <cx:pt idx="318">291</cx:pt>
+          <cx:pt idx="319">310</cx:pt>
+          <cx:pt idx="320">291</cx:pt>
+          <cx:pt idx="321">314</cx:pt>
+          <cx:pt idx="322">312</cx:pt>
+          <cx:pt idx="323">339</cx:pt>
+          <cx:pt idx="324">302</cx:pt>
+          <cx:pt idx="325">405</cx:pt>
+          <cx:pt idx="326">381</cx:pt>
+          <cx:pt idx="327">366</cx:pt>
+          <cx:pt idx="328">336</cx:pt>
+          <cx:pt idx="329">314</cx:pt>
+          <cx:pt idx="330">772</cx:pt>
+          <cx:pt idx="331">796</cx:pt>
+          <cx:pt idx="332">573</cx:pt>
+          <cx:pt idx="333">634</cx:pt>
+          <cx:pt idx="334">582</cx:pt>
+          <cx:pt idx="335">562</cx:pt>
+          <cx:pt idx="336">563</cx:pt>
+          <cx:pt idx="337">625</cx:pt>
+          <cx:pt idx="338">604</cx:pt>
+          <cx:pt idx="339">616</cx:pt>
+          <cx:pt idx="340">554</cx:pt>
+          <cx:pt idx="341">515</cx:pt>
+          <cx:pt idx="342">559</cx:pt>
+          <cx:pt idx="343">503</cx:pt>
+          <cx:pt idx="344">283</cx:pt>
+          <cx:pt idx="345">270</cx:pt>
+          <cx:pt idx="346">265</cx:pt>
+          <cx:pt idx="347">303</cx:pt>
+          <cx:pt idx="348">331</cx:pt>
+          <cx:pt idx="349">353</cx:pt>
+          <cx:pt idx="350">337</cx:pt>
+          <cx:pt idx="351">403</cx:pt>
+          <cx:pt idx="352">306</cx:pt>
+          <cx:pt idx="353">354</cx:pt>
+          <cx:pt idx="354">422</cx:pt>
+          <cx:pt idx="355">394</cx:pt>
+          <cx:pt idx="356">373</cx:pt>
+          <cx:pt idx="357">346</cx:pt>
+          <cx:pt idx="358">331</cx:pt>
+          <cx:pt idx="359">312</cx:pt>
+        </cx:lvl>
+      </cx:numDim>
+    </cx:data>
+    <cx:data id="1">
+      <cx:numDim type="val">
+        <cx:f>Gesamtdaten!$H$2:$H$361</cx:f>
+        <cx:lvl ptCount="360" formatCode="Standard">
+          <cx:pt idx="0">756</cx:pt>
+          <cx:pt idx="1">582</cx:pt>
+          <cx:pt idx="2">679</cx:pt>
+          <cx:pt idx="3">613</cx:pt>
+          <cx:pt idx="4">587</cx:pt>
+          <cx:pt idx="5">571</cx:pt>
+          <cx:pt idx="6">644</cx:pt>
+          <cx:pt idx="7">535</cx:pt>
+          <cx:pt idx="8">485</cx:pt>
+          <cx:pt idx="9">654</cx:pt>
+          <cx:pt idx="10">574</cx:pt>
+          <cx:pt idx="11">486</cx:pt>
+          <cx:pt idx="12">439</cx:pt>
+          <cx:pt idx="13">484</cx:pt>
+          <cx:pt idx="14">564</cx:pt>
+          <cx:pt idx="15">525</cx:pt>
+          <cx:pt idx="16">631</cx:pt>
+          <cx:pt idx="17">524</cx:pt>
+          <cx:pt idx="18">610</cx:pt>
+          <cx:pt idx="19">552</cx:pt>
+          <cx:pt idx="20">589</cx:pt>
+          <cx:pt idx="21">545</cx:pt>
+          <cx:pt idx="22">415</cx:pt>
+          <cx:pt idx="23">509</cx:pt>
+          <cx:pt idx="24">566</cx:pt>
+          <cx:pt idx="25">452</cx:pt>
+          <cx:pt idx="26">658</cx:pt>
+          <cx:pt idx="27">835</cx:pt>
+          <cx:pt idx="28">448</cx:pt>
+          <cx:pt idx="29">542</cx:pt>
+          <cx:pt idx="30">1109</cx:pt>
+          <cx:pt idx="31">525</cx:pt>
+          <cx:pt idx="32">575</cx:pt>
+          <cx:pt idx="33">522</cx:pt>
+          <cx:pt idx="34">476</cx:pt>
+          <cx:pt idx="35">362</cx:pt>
+          <cx:pt idx="36">536</cx:pt>
+          <cx:pt idx="37">508</cx:pt>
+          <cx:pt idx="38">469</cx:pt>
+          <cx:pt idx="39">685</cx:pt>
+          <cx:pt idx="40">443</cx:pt>
+          <cx:pt idx="41">365</cx:pt>
+          <cx:pt idx="42">524</cx:pt>
+          <cx:pt idx="43">323</cx:pt>
+          <cx:pt idx="44">414</cx:pt>
+          <cx:pt idx="45">637</cx:pt>
+          <cx:pt idx="46">517</cx:pt>
+          <cx:pt idx="47">376</cx:pt>
+          <cx:pt idx="48">330</cx:pt>
+          <cx:pt idx="49">519</cx:pt>
+          <cx:pt idx="50">545</cx:pt>
+          <cx:pt idx="51">705</cx:pt>
+          <cx:pt idx="52">428</cx:pt>
+          <cx:pt idx="53">444</cx:pt>
+          <cx:pt idx="54">540</cx:pt>
+          <cx:pt idx="55">536</cx:pt>
+          <cx:pt idx="56">375</cx:pt>
+          <cx:pt idx="57">513</cx:pt>
+          <cx:pt idx="58">452</cx:pt>
+          <cx:pt idx="59">604</cx:pt>
+          <cx:pt idx="60">344</cx:pt>
+          <cx:pt idx="61">392</cx:pt>
+          <cx:pt idx="62">580</cx:pt>
+          <cx:pt idx="63">472</cx:pt>
+          <cx:pt idx="64">342</cx:pt>
+          <cx:pt idx="65">432</cx:pt>
+          <cx:pt idx="66">606</cx:pt>
+          <cx:pt idx="67">456</cx:pt>
+          <cx:pt idx="68">352</cx:pt>
+          <cx:pt idx="69">320</cx:pt>
+          <cx:pt idx="70">340</cx:pt>
+          <cx:pt idx="71">348</cx:pt>
+          <cx:pt idx="72">404</cx:pt>
+          <cx:pt idx="73">406</cx:pt>
+          <cx:pt idx="74">406</cx:pt>
+          <cx:pt idx="75">368</cx:pt>
+          <cx:pt idx="76">364</cx:pt>
+          <cx:pt idx="77">362</cx:pt>
+          <cx:pt idx="78">458</cx:pt>
+          <cx:pt idx="79">331</cx:pt>
+          <cx:pt idx="80">359</cx:pt>
+          <cx:pt idx="81">447</cx:pt>
+          <cx:pt idx="82">592</cx:pt>
+          <cx:pt idx="83">339</cx:pt>
+          <cx:pt idx="84">398</cx:pt>
+          <cx:pt idx="85">507</cx:pt>
+          <cx:pt idx="86">406</cx:pt>
+          <cx:pt idx="87">330</cx:pt>
+          <cx:pt idx="88">369</cx:pt>
+          <cx:pt idx="89">391</cx:pt>
+          <cx:pt idx="90">726</cx:pt>
+          <cx:pt idx="91">384</cx:pt>
+          <cx:pt idx="92">298</cx:pt>
+          <cx:pt idx="93">450</cx:pt>
+          <cx:pt idx="94">462</cx:pt>
+          <cx:pt idx="95">532</cx:pt>
+          <cx:pt idx="96">302</cx:pt>
+          <cx:pt idx="97">300</cx:pt>
+          <cx:pt idx="98">380</cx:pt>
+          <cx:pt idx="99">322</cx:pt>
+          <cx:pt idx="100">458</cx:pt>
+          <cx:pt idx="101">316</cx:pt>
+          <cx:pt idx="102">576</cx:pt>
+          <cx:pt idx="103">422</cx:pt>
+          <cx:pt idx="104">562</cx:pt>
+          <cx:pt idx="105">374</cx:pt>
+          <cx:pt idx="106">316</cx:pt>
+          <cx:pt idx="107">322</cx:pt>
+          <cx:pt idx="108">326</cx:pt>
+          <cx:pt idx="109">280</cx:pt>
+          <cx:pt idx="110">310</cx:pt>
+          <cx:pt idx="111">584</cx:pt>
+          <cx:pt idx="112">372</cx:pt>
+          <cx:pt idx="113">506</cx:pt>
+          <cx:pt idx="114">296</cx:pt>
+          <cx:pt idx="115">386</cx:pt>
+          <cx:pt idx="116">286</cx:pt>
+          <cx:pt idx="117">364</cx:pt>
+          <cx:pt idx="118">350</cx:pt>
+          <cx:pt idx="119">466</cx:pt>
+          <cx:pt idx="120">475</cx:pt>
+          <cx:pt idx="121">391</cx:pt>
+          <cx:pt idx="122">720</cx:pt>
+          <cx:pt idx="123">490</cx:pt>
+          <cx:pt idx="124">555</cx:pt>
+          <cx:pt idx="125">302</cx:pt>
+          <cx:pt idx="126">565</cx:pt>
+          <cx:pt idx="127">687</cx:pt>
+          <cx:pt idx="128">544</cx:pt>
+          <cx:pt idx="129">624</cx:pt>
+          <cx:pt idx="130">457</cx:pt>
+          <cx:pt idx="131">525</cx:pt>
+          <cx:pt idx="132">470</cx:pt>
+          <cx:pt idx="133">454</cx:pt>
+          <cx:pt idx="134">513</cx:pt>
+          <cx:pt idx="135">552</cx:pt>
+          <cx:pt idx="136">529</cx:pt>
+          <cx:pt idx="137">537</cx:pt>
+          <cx:pt idx="138">472</cx:pt>
+          <cx:pt idx="139">480</cx:pt>
+          <cx:pt idx="140">459</cx:pt>
+          <cx:pt idx="141">526</cx:pt>
+          <cx:pt idx="142">569</cx:pt>
+          <cx:pt idx="143">637</cx:pt>
+          <cx:pt idx="144">642</cx:pt>
+          <cx:pt idx="145">449</cx:pt>
+          <cx:pt idx="146">579</cx:pt>
+          <cx:pt idx="147">521</cx:pt>
+          <cx:pt idx="148">494</cx:pt>
+          <cx:pt idx="149">605</cx:pt>
+          <cx:pt idx="150">388</cx:pt>
+          <cx:pt idx="151">336</cx:pt>
+          <cx:pt idx="152">358</cx:pt>
+          <cx:pt idx="153">382</cx:pt>
+          <cx:pt idx="154">572</cx:pt>
+          <cx:pt idx="155">368</cx:pt>
+          <cx:pt idx="156">464</cx:pt>
+          <cx:pt idx="157">508</cx:pt>
+          <cx:pt idx="158">402</cx:pt>
+          <cx:pt idx="159">434</cx:pt>
+          <cx:pt idx="160">540</cx:pt>
+          <cx:pt idx="161">450</cx:pt>
+          <cx:pt idx="162">462</cx:pt>
+          <cx:pt idx="163">528</cx:pt>
+          <cx:pt idx="164">524</cx:pt>
+          <cx:pt idx="165">462</cx:pt>
+          <cx:pt idx="166">426</cx:pt>
+          <cx:pt idx="167">418</cx:pt>
+          <cx:pt idx="168">544</cx:pt>
+          <cx:pt idx="169">458</cx:pt>
+          <cx:pt idx="170">488</cx:pt>
+          <cx:pt idx="171">434</cx:pt>
+          <cx:pt idx="172">464</cx:pt>
+          <cx:pt idx="173">460</cx:pt>
+          <cx:pt idx="174">538</cx:pt>
+          <cx:pt idx="175">368</cx:pt>
+          <cx:pt idx="176">398</cx:pt>
+          <cx:pt idx="177">376</cx:pt>
+          <cx:pt idx="178">470</cx:pt>
+          <cx:pt idx="179">446</cx:pt>
+          <cx:pt idx="180">365</cx:pt>
+          <cx:pt idx="181">646</cx:pt>
+          <cx:pt idx="182">369</cx:pt>
+          <cx:pt idx="183">863</cx:pt>
+          <cx:pt idx="184">348</cx:pt>
+          <cx:pt idx="185">307</cx:pt>
+          <cx:pt idx="186">532</cx:pt>
+          <cx:pt idx="187">913</cx:pt>
+          <cx:pt idx="188">539</cx:pt>
+          <cx:pt idx="189">477</cx:pt>
+          <cx:pt idx="190">568</cx:pt>
+          <cx:pt idx="191">583</cx:pt>
+          <cx:pt idx="192">549</cx:pt>
+          <cx:pt idx="193">826</cx:pt>
+          <cx:pt idx="194">422</cx:pt>
+          <cx:pt idx="195">326</cx:pt>
+          <cx:pt idx="196">587</cx:pt>
+          <cx:pt idx="197">455</cx:pt>
+          <cx:pt idx="198">549</cx:pt>
+          <cx:pt idx="199">463</cx:pt>
+          <cx:pt idx="200">351</cx:pt>
+          <cx:pt idx="201">429</cx:pt>
+          <cx:pt idx="202">453</cx:pt>
+          <cx:pt idx="203">566</cx:pt>
+          <cx:pt idx="204">564</cx:pt>
+          <cx:pt idx="205">402</cx:pt>
+          <cx:pt idx="206">393</cx:pt>
+          <cx:pt idx="207">570</cx:pt>
+          <cx:pt idx="208">452</cx:pt>
+          <cx:pt idx="209">670</cx:pt>
+          <cx:pt idx="210">360</cx:pt>
+          <cx:pt idx="211">495</cx:pt>
+          <cx:pt idx="212">319</cx:pt>
+          <cx:pt idx="213">342</cx:pt>
+          <cx:pt idx="214">512</cx:pt>
+          <cx:pt idx="215">453</cx:pt>
+          <cx:pt idx="216">418</cx:pt>
+          <cx:pt idx="217">357</cx:pt>
+          <cx:pt idx="218">475</cx:pt>
+          <cx:pt idx="219">460</cx:pt>
+          <cx:pt idx="220">345</cx:pt>
+          <cx:pt idx="221">423</cx:pt>
+          <cx:pt idx="222">397</cx:pt>
+          <cx:pt idx="223">519</cx:pt>
+          <cx:pt idx="224">562</cx:pt>
+          <cx:pt idx="225">434</cx:pt>
+          <cx:pt idx="226">537</cx:pt>
+          <cx:pt idx="227">428</cx:pt>
+          <cx:pt idx="228">382</cx:pt>
+          <cx:pt idx="229">480</cx:pt>
+          <cx:pt idx="230">544</cx:pt>
+          <cx:pt idx="231">485</cx:pt>
+          <cx:pt idx="232">525</cx:pt>
+          <cx:pt idx="233">616</cx:pt>
+          <cx:pt idx="234">623</cx:pt>
+          <cx:pt idx="235">524</cx:pt>
+          <cx:pt idx="236">465</cx:pt>
+          <cx:pt idx="237">482</cx:pt>
+          <cx:pt idx="238">522</cx:pt>
+          <cx:pt idx="239">499</cx:pt>
+          <cx:pt idx="240">352</cx:pt>
+          <cx:pt idx="241">398</cx:pt>
+          <cx:pt idx="242">357</cx:pt>
+          <cx:pt idx="243">353</cx:pt>
+          <cx:pt idx="244">368</cx:pt>
+          <cx:pt idx="245">590</cx:pt>
+          <cx:pt idx="246">288</cx:pt>
+          <cx:pt idx="247">490</cx:pt>
+          <cx:pt idx="248">440</cx:pt>
+          <cx:pt idx="249">350</cx:pt>
+          <cx:pt idx="250">341</cx:pt>
+          <cx:pt idx="251">648</cx:pt>
+          <cx:pt idx="252">523</cx:pt>
+          <cx:pt idx="253">324</cx:pt>
+          <cx:pt idx="254">371</cx:pt>
+          <cx:pt idx="255">276</cx:pt>
+          <cx:pt idx="256">338</cx:pt>
+          <cx:pt idx="257">339</cx:pt>
+          <cx:pt idx="258">341</cx:pt>
+          <cx:pt idx="259">363</cx:pt>
+          <cx:pt idx="260">318</cx:pt>
+          <cx:pt idx="261">326</cx:pt>
+          <cx:pt idx="262">409</cx:pt>
+          <cx:pt idx="263">437</cx:pt>
+          <cx:pt idx="264">374</cx:pt>
+          <cx:pt idx="265">695</cx:pt>
+          <cx:pt idx="266">331</cx:pt>
+          <cx:pt idx="267">369</cx:pt>
+          <cx:pt idx="268">327</cx:pt>
+          <cx:pt idx="269">666</cx:pt>
+          <cx:pt idx="270">447</cx:pt>
+          <cx:pt idx="271">398</cx:pt>
+          <cx:pt idx="272">331</cx:pt>
+          <cx:pt idx="273">301</cx:pt>
+          <cx:pt idx="274">349</cx:pt>
+          <cx:pt idx="275">340</cx:pt>
+          <cx:pt idx="276">364</cx:pt>
+          <cx:pt idx="277">334</cx:pt>
+          <cx:pt idx="278">307</cx:pt>
+          <cx:pt idx="279">316</cx:pt>
+          <cx:pt idx="280">455</cx:pt>
+          <cx:pt idx="281">406</cx:pt>
+          <cx:pt idx="282">411</cx:pt>
+          <cx:pt idx="283">315</cx:pt>
+          <cx:pt idx="284">389</cx:pt>
+          <cx:pt idx="285">392</cx:pt>
+          <cx:pt idx="286">460</cx:pt>
+          <cx:pt idx="287">336</cx:pt>
+          <cx:pt idx="288">421</cx:pt>
+          <cx:pt idx="289">319</cx:pt>
+          <cx:pt idx="290">477</cx:pt>
+          <cx:pt idx="291">335</cx:pt>
+          <cx:pt idx="292">322</cx:pt>
+          <cx:pt idx="293">292</cx:pt>
+          <cx:pt idx="294">358</cx:pt>
+          <cx:pt idx="295">279</cx:pt>
+          <cx:pt idx="296">366</cx:pt>
+          <cx:pt idx="297">404</cx:pt>
+          <cx:pt idx="298">503</cx:pt>
+          <cx:pt idx="299">497</cx:pt>
+          <cx:pt idx="300">532</cx:pt>
+          <cx:pt idx="301">428</cx:pt>
+          <cx:pt idx="302">447</cx:pt>
+          <cx:pt idx="303">371</cx:pt>
+          <cx:pt idx="304">316</cx:pt>
+          <cx:pt idx="305">488</cx:pt>
+          <cx:pt idx="306">426</cx:pt>
+          <cx:pt idx="307">586</cx:pt>
+          <cx:pt idx="308">804</cx:pt>
+          <cx:pt idx="309">556</cx:pt>
+          <cx:pt idx="310">380</cx:pt>
+          <cx:pt idx="311">509</cx:pt>
+          <cx:pt idx="312">575</cx:pt>
+          <cx:pt idx="313">549</cx:pt>
+          <cx:pt idx="314">338</cx:pt>
+          <cx:pt idx="315">465</cx:pt>
+          <cx:pt idx="316">582</cx:pt>
+          <cx:pt idx="317">433</cx:pt>
+          <cx:pt idx="318">320</cx:pt>
+          <cx:pt idx="319">495</cx:pt>
+          <cx:pt idx="320">460</cx:pt>
+          <cx:pt idx="321">464</cx:pt>
+          <cx:pt idx="322">299</cx:pt>
+          <cx:pt idx="323">549</cx:pt>
+          <cx:pt idx="324">528</cx:pt>
+          <cx:pt idx="325">424</cx:pt>
+          <cx:pt idx="326">571</cx:pt>
+          <cx:pt idx="327">431</cx:pt>
+          <cx:pt idx="328">501</cx:pt>
+          <cx:pt idx="329">698</cx:pt>
+          <cx:pt idx="330">280</cx:pt>
+          <cx:pt idx="331">611</cx:pt>
+          <cx:pt idx="332">474</cx:pt>
+          <cx:pt idx="333">435</cx:pt>
+          <cx:pt idx="334">500</cx:pt>
+          <cx:pt idx="335">471</cx:pt>
+          <cx:pt idx="336">384</cx:pt>
+          <cx:pt idx="337">586</cx:pt>
+          <cx:pt idx="338">485</cx:pt>
+          <cx:pt idx="339">488</cx:pt>
+          <cx:pt idx="340">485</cx:pt>
+          <cx:pt idx="341">559</cx:pt>
+          <cx:pt idx="342">774</cx:pt>
+          <cx:pt idx="343">433</cx:pt>
+          <cx:pt idx="344">387</cx:pt>
+          <cx:pt idx="345">409</cx:pt>
+          <cx:pt idx="346">459</cx:pt>
+          <cx:pt idx="347">348</cx:pt>
+          <cx:pt idx="348">341</cx:pt>
+          <cx:pt idx="349">401</cx:pt>
+          <cx:pt idx="350">320</cx:pt>
+          <cx:pt idx="351">372</cx:pt>
+          <cx:pt idx="352">406</cx:pt>
+          <cx:pt idx="353">436</cx:pt>
+          <cx:pt idx="354">475</cx:pt>
+          <cx:pt idx="355">413</cx:pt>
+          <cx:pt idx="356">398</cx:pt>
+          <cx:pt idx="357">429</cx:pt>
+          <cx:pt idx="358">468</cx:pt>
+          <cx:pt idx="359">407</cx:pt>
+        </cx:lvl>
+      </cx:numDim>
+    </cx:data>
+    <cx:data id="2">
+      <cx:numDim type="val">
+        <cx:f>Gesamtdaten!$I$2:$I$361</cx:f>
+        <cx:lvl ptCount="360" formatCode="Standard">
+          <cx:pt idx="0">4401</cx:pt>
+          <cx:pt idx="1">1639</cx:pt>
+          <cx:pt idx="2">1330</cx:pt>
+          <cx:pt idx="3">1000</cx:pt>
+          <cx:pt idx="4">1188</cx:pt>
+          <cx:pt idx="5">933</cx:pt>
+          <cx:pt idx="6">802</cx:pt>
+          <cx:pt idx="7">1074</cx:pt>
+          <cx:pt idx="8">760</cx:pt>
+          <cx:pt idx="9">758</cx:pt>
+          <cx:pt idx="10">1675</cx:pt>
+          <cx:pt idx="11">1105</cx:pt>
+          <cx:pt idx="12">2572</cx:pt>
+          <cx:pt idx="13">972</cx:pt>
+          <cx:pt idx="14">1421</cx:pt>
+          <cx:pt idx="15">1007</cx:pt>
+          <cx:pt idx="16">1006</cx:pt>
+          <cx:pt idx="17">1548</cx:pt>
+          <cx:pt idx="18">1070</cx:pt>
+          <cx:pt idx="19">790</cx:pt>
+          <cx:pt idx="20">1486</cx:pt>
+          <cx:pt idx="21">1029</cx:pt>
+          <cx:pt idx="22">1624</cx:pt>
+          <cx:pt idx="23">1798</cx:pt>
+          <cx:pt idx="24">1654</cx:pt>
+          <cx:pt idx="25">1594</cx:pt>
+          <cx:pt idx="26">1330</cx:pt>
+          <cx:pt idx="27">904</cx:pt>
+          <cx:pt idx="28">1171</cx:pt>
+          <cx:pt idx="29">1898</cx:pt>
+          <cx:pt idx="30">2828</cx:pt>
+          <cx:pt idx="31">1669</cx:pt>
+          <cx:pt idx="32">875</cx:pt>
+          <cx:pt idx="33">1870</cx:pt>
+          <cx:pt idx="34">1741</cx:pt>
+          <cx:pt idx="35">954</cx:pt>
+          <cx:pt idx="36">1194</cx:pt>
+          <cx:pt idx="37">1286</cx:pt>
+          <cx:pt idx="38">4507</cx:pt>
+          <cx:pt idx="39">816</cx:pt>
+          <cx:pt idx="40">2580</cx:pt>
+          <cx:pt idx="41">933</cx:pt>
+          <cx:pt idx="42">920</cx:pt>
+          <cx:pt idx="43">1075</cx:pt>
+          <cx:pt idx="44">634</cx:pt>
+          <cx:pt idx="45">718</cx:pt>
+          <cx:pt idx="46">1026</cx:pt>
+          <cx:pt idx="47">1049</cx:pt>
+          <cx:pt idx="48">783</cx:pt>
+          <cx:pt idx="49">1009</cx:pt>
+          <cx:pt idx="50">1252</cx:pt>
+          <cx:pt idx="51">734</cx:pt>
+          <cx:pt idx="52">776</cx:pt>
+          <cx:pt idx="53">823</cx:pt>
+          <cx:pt idx="54">929</cx:pt>
+          <cx:pt idx="55">668</cx:pt>
+          <cx:pt idx="56">856</cx:pt>
+          <cx:pt idx="57">731</cx:pt>
+          <cx:pt idx="58">1092</cx:pt>
+          <cx:pt idx="59">2367</cx:pt>
+          <cx:pt idx="60">1520</cx:pt>
+          <cx:pt idx="61">1440</cx:pt>
+          <cx:pt idx="62">782</cx:pt>
+          <cx:pt idx="63">780</cx:pt>
+          <cx:pt idx="64">966</cx:pt>
+          <cx:pt idx="65">1190</cx:pt>
+          <cx:pt idx="66">724</cx:pt>
+          <cx:pt idx="67">1092</cx:pt>
+          <cx:pt idx="68">660</cx:pt>
+          <cx:pt idx="69">604</cx:pt>
+          <cx:pt idx="70">1014</cx:pt>
+          <cx:pt idx="71">570</cx:pt>
+          <cx:pt idx="72">530</cx:pt>
+          <cx:pt idx="73">1034</cx:pt>
+          <cx:pt idx="74">590</cx:pt>
+          <cx:pt idx="75">1092</cx:pt>
+          <cx:pt idx="76">850</cx:pt>
+          <cx:pt idx="77">940</cx:pt>
+          <cx:pt idx="78">626</cx:pt>
+          <cx:pt idx="79">1504</cx:pt>
+          <cx:pt idx="80">722</cx:pt>
+          <cx:pt idx="81">630</cx:pt>
+          <cx:pt idx="82">890</cx:pt>
+          <cx:pt idx="83">686</cx:pt>
+          <cx:pt idx="84">708</cx:pt>
+          <cx:pt idx="85">966</cx:pt>
+          <cx:pt idx="86">1428</cx:pt>
+          <cx:pt idx="87">928</cx:pt>
+          <cx:pt idx="88">756</cx:pt>
+          <cx:pt idx="89">686</cx:pt>
+          <cx:pt idx="90">882</cx:pt>
+          <cx:pt idx="91">832</cx:pt>
+          <cx:pt idx="92">1166</cx:pt>
+          <cx:pt idx="93">706</cx:pt>
+          <cx:pt idx="94">898</cx:pt>
+          <cx:pt idx="95">1040</cx:pt>
+          <cx:pt idx="96">640</cx:pt>
+          <cx:pt idx="97">1228</cx:pt>
+          <cx:pt idx="98">924</cx:pt>
+          <cx:pt idx="99">850</cx:pt>
+          <cx:pt idx="100">620</cx:pt>
+          <cx:pt idx="101">608</cx:pt>
+          <cx:pt idx="102">822</cx:pt>
+          <cx:pt idx="103">672</cx:pt>
+          <cx:pt idx="104">620</cx:pt>
+          <cx:pt idx="105">662</cx:pt>
+          <cx:pt idx="106">1154</cx:pt>
+          <cx:pt idx="107">592</cx:pt>
+          <cx:pt idx="108">544</cx:pt>
+          <cx:pt idx="109">648</cx:pt>
+          <cx:pt idx="110">616</cx:pt>
+          <cx:pt idx="111">510</cx:pt>
+          <cx:pt idx="112">932</cx:pt>
+          <cx:pt idx="113">740</cx:pt>
+          <cx:pt idx="114">606</cx:pt>
+          <cx:pt idx="115">766</cx:pt>
+          <cx:pt idx="116">742</cx:pt>
+          <cx:pt idx="117">704</cx:pt>
+          <cx:pt idx="118">726</cx:pt>
+          <cx:pt idx="119">602</cx:pt>
+          <cx:pt idx="120">1124</cx:pt>
+          <cx:pt idx="121">921</cx:pt>
+          <cx:pt idx="122">1123</cx:pt>
+          <cx:pt idx="123">926</cx:pt>
+          <cx:pt idx="124">976</cx:pt>
+          <cx:pt idx="125">1570</cx:pt>
+          <cx:pt idx="126">1059</cx:pt>
+          <cx:pt idx="127">1414</cx:pt>
+          <cx:pt idx="128">1367</cx:pt>
+          <cx:pt idx="129">2576</cx:pt>
+          <cx:pt idx="130">982</cx:pt>
+          <cx:pt idx="131">986</cx:pt>
+          <cx:pt idx="132">1433</cx:pt>
+          <cx:pt idx="133">860</cx:pt>
+          <cx:pt idx="134">1397</cx:pt>
+          <cx:pt idx="135">1614</cx:pt>
+          <cx:pt idx="136">928</cx:pt>
+          <cx:pt idx="137">910</cx:pt>
+          <cx:pt idx="138">900</cx:pt>
+          <cx:pt idx="139">1424</cx:pt>
+          <cx:pt idx="140">1193</cx:pt>
+          <cx:pt idx="141">1194</cx:pt>
+          <cx:pt idx="142">978</cx:pt>
+          <cx:pt idx="143">1046</cx:pt>
+          <cx:pt idx="144">767</cx:pt>
+          <cx:pt idx="145">752</cx:pt>
+          <cx:pt idx="146">801</cx:pt>
+          <cx:pt idx="147">922</cx:pt>
+          <cx:pt idx="148">1053</cx:pt>
+          <cx:pt idx="149">1027</cx:pt>
+          <cx:pt idx="150">1232</cx:pt>
+          <cx:pt idx="151">856</cx:pt>
+          <cx:pt idx="152">1134</cx:pt>
+          <cx:pt idx="153">886</cx:pt>
+          <cx:pt idx="154">1194</cx:pt>
+          <cx:pt idx="155">1380</cx:pt>
+          <cx:pt idx="156">1320</cx:pt>
+          <cx:pt idx="157">928</cx:pt>
+          <cx:pt idx="158">1226</cx:pt>
+          <cx:pt idx="159">696</cx:pt>
+          <cx:pt idx="160">852</cx:pt>
+          <cx:pt idx="161">708</cx:pt>
+          <cx:pt idx="162">842</cx:pt>
+          <cx:pt idx="163">1076</cx:pt>
+          <cx:pt idx="164">1028</cx:pt>
+          <cx:pt idx="165">950</cx:pt>
+          <cx:pt idx="166">1020</cx:pt>
+          <cx:pt idx="167">892</cx:pt>
+          <cx:pt idx="168">1172</cx:pt>
+          <cx:pt idx="169">646</cx:pt>
+          <cx:pt idx="170">640</cx:pt>
+          <cx:pt idx="171">978</cx:pt>
+          <cx:pt idx="172">768</cx:pt>
+          <cx:pt idx="173">786</cx:pt>
+          <cx:pt idx="174">654</cx:pt>
+          <cx:pt idx="175">674</cx:pt>
+          <cx:pt idx="176">766</cx:pt>
+          <cx:pt idx="177">652</cx:pt>
+          <cx:pt idx="178">1000</cx:pt>
+          <cx:pt idx="179">866</cx:pt>
+          <cx:pt idx="180">7204</cx:pt>
+          <cx:pt idx="181">7576</cx:pt>
+          <cx:pt idx="182">3043</cx:pt>
+          <cx:pt idx="183">1896</cx:pt>
+          <cx:pt idx="184">2811</cx:pt>
+          <cx:pt idx="185">1799</cx:pt>
+          <cx:pt idx="186">1352</cx:pt>
+          <cx:pt idx="187">1047</cx:pt>
+          <cx:pt idx="188">1776</cx:pt>
+          <cx:pt idx="189">1309</cx:pt>
+          <cx:pt idx="190">1535</cx:pt>
+          <cx:pt idx="191">3025</cx:pt>
+          <cx:pt idx="192">1598</cx:pt>
+          <cx:pt idx="193">1418</cx:pt>
+          <cx:pt idx="194">1341</cx:pt>
+          <cx:pt idx="195">1887</cx:pt>
+          <cx:pt idx="196">1820</cx:pt>
+          <cx:pt idx="197">3429</cx:pt>
+          <cx:pt idx="198">3698</cx:pt>
+          <cx:pt idx="199">794</cx:pt>
+          <cx:pt idx="200">1399</cx:pt>
+          <cx:pt idx="201">2295</cx:pt>
+          <cx:pt idx="202">1274</cx:pt>
+          <cx:pt idx="203">1155</cx:pt>
+          <cx:pt idx="204">873</cx:pt>
+          <cx:pt idx="205">785</cx:pt>
+          <cx:pt idx="206">1000</cx:pt>
+          <cx:pt idx="207">1129</cx:pt>
+          <cx:pt idx="208">1787</cx:pt>
+          <cx:pt idx="209">524</cx:pt>
+          <cx:pt idx="210">854</cx:pt>
+          <cx:pt idx="211">708</cx:pt>
+          <cx:pt idx="212">829</cx:pt>
+          <cx:pt idx="213">840</cx:pt>
+          <cx:pt idx="214">712</cx:pt>
+          <cx:pt idx="215">817</cx:pt>
+          <cx:pt idx="216">656</cx:pt>
+          <cx:pt idx="217">893</cx:pt>
+          <cx:pt idx="218">707</cx:pt>
+          <cx:pt idx="219">683</cx:pt>
+          <cx:pt idx="220">867</cx:pt>
+          <cx:pt idx="221">672</cx:pt>
+          <cx:pt idx="222">624</cx:pt>
+          <cx:pt idx="223">604</cx:pt>
+          <cx:pt idx="224">797</cx:pt>
+          <cx:pt idx="225">918</cx:pt>
+          <cx:pt idx="226">724</cx:pt>
+          <cx:pt idx="227">809</cx:pt>
+          <cx:pt idx="228">662</cx:pt>
+          <cx:pt idx="229">594</cx:pt>
+          <cx:pt idx="230">574</cx:pt>
+          <cx:pt idx="231">656</cx:pt>
+          <cx:pt idx="232">822</cx:pt>
+          <cx:pt idx="233">796</cx:pt>
+          <cx:pt idx="234">891</cx:pt>
+          <cx:pt idx="235">584</cx:pt>
+          <cx:pt idx="236">547</cx:pt>
+          <cx:pt idx="237">580</cx:pt>
+          <cx:pt idx="238">600</cx:pt>
+          <cx:pt idx="239">689</cx:pt>
+          <cx:pt idx="240">1519</cx:pt>
+          <cx:pt idx="241">1061</cx:pt>
+          <cx:pt idx="242">1088</cx:pt>
+          <cx:pt idx="243">920</cx:pt>
+          <cx:pt idx="244">1092</cx:pt>
+          <cx:pt idx="245">1084</cx:pt>
+          <cx:pt idx="246">655</cx:pt>
+          <cx:pt idx="247">861</cx:pt>
+          <cx:pt idx="248">1272</cx:pt>
+          <cx:pt idx="249">713</cx:pt>
+          <cx:pt idx="250">589</cx:pt>
+          <cx:pt idx="251">900</cx:pt>
+          <cx:pt idx="252">1098</cx:pt>
+          <cx:pt idx="253">780</cx:pt>
+          <cx:pt idx="254">786</cx:pt>
+          <cx:pt idx="255">1001</cx:pt>
+          <cx:pt idx="256">788</cx:pt>
+          <cx:pt idx="257">632</cx:pt>
+          <cx:pt idx="258">455</cx:pt>
+          <cx:pt idx="259">832</cx:pt>
+          <cx:pt idx="260">601</cx:pt>
+          <cx:pt idx="261">641</cx:pt>
+          <cx:pt idx="262">1145</cx:pt>
+          <cx:pt idx="263">657</cx:pt>
+          <cx:pt idx="264">751</cx:pt>
+          <cx:pt idx="265">664</cx:pt>
+          <cx:pt idx="266">1081</cx:pt>
+          <cx:pt idx="267">958</cx:pt>
+          <cx:pt idx="268">685</cx:pt>
+          <cx:pt idx="269">773</cx:pt>
+          <cx:pt idx="270">5419</cx:pt>
+          <cx:pt idx="271">1315</cx:pt>
+          <cx:pt idx="272">2851</cx:pt>
+          <cx:pt idx="273">2496</cx:pt>
+          <cx:pt idx="274">1490</cx:pt>
+          <cx:pt idx="275">1467</cx:pt>
+          <cx:pt idx="276">1576</cx:pt>
+          <cx:pt idx="277">2915</cx:pt>
+          <cx:pt idx="278">1576</cx:pt>
+          <cx:pt idx="279">1067</cx:pt>
+          <cx:pt idx="280">1305</cx:pt>
+          <cx:pt idx="281">4185</cx:pt>
+          <cx:pt idx="282">1721</cx:pt>
+          <cx:pt idx="283">5295</cx:pt>
+          <cx:pt idx="284">1945</cx:pt>
+          <cx:pt idx="285">3254</cx:pt>
+          <cx:pt idx="286">2350</cx:pt>
+          <cx:pt idx="287">969</cx:pt>
+          <cx:pt idx="288">2037</cx:pt>
+          <cx:pt idx="289">1180</cx:pt>
+          <cx:pt idx="290">2888</cx:pt>
+          <cx:pt idx="291">3449</cx:pt>
+          <cx:pt idx="292">3236</cx:pt>
+          <cx:pt idx="293">1141</cx:pt>
+          <cx:pt idx="294">743</cx:pt>
+          <cx:pt idx="295">836</cx:pt>
+          <cx:pt idx="296">1483</cx:pt>
+          <cx:pt idx="297">1453</cx:pt>
+          <cx:pt idx="298">627</cx:pt>
+          <cx:pt idx="299">930</cx:pt>
+          <cx:pt idx="300">3305</cx:pt>
+          <cx:pt idx="301">1325</cx:pt>
+          <cx:pt idx="302">1243</cx:pt>
+          <cx:pt idx="303">1393</cx:pt>
+          <cx:pt idx="304">1243</cx:pt>
+          <cx:pt idx="305">557</cx:pt>
+          <cx:pt idx="306">1218</cx:pt>
+          <cx:pt idx="307">760</cx:pt>
+          <cx:pt idx="308">903</cx:pt>
+          <cx:pt idx="309">770</cx:pt>
+          <cx:pt idx="310">605</cx:pt>
+          <cx:pt idx="311">672</cx:pt>
+          <cx:pt idx="312">962</cx:pt>
+          <cx:pt idx="313">772</cx:pt>
+          <cx:pt idx="314">996</cx:pt>
+          <cx:pt idx="315">1145</cx:pt>
+          <cx:pt idx="316">1086</cx:pt>
+          <cx:pt idx="317">1057</cx:pt>
+          <cx:pt idx="318">770</cx:pt>
+          <cx:pt idx="319">1089</cx:pt>
+          <cx:pt idx="320">946</cx:pt>
+          <cx:pt idx="321">603</cx:pt>
+          <cx:pt idx="322">729</cx:pt>
+          <cx:pt idx="323">704</cx:pt>
+          <cx:pt idx="324">1301</cx:pt>
+          <cx:pt idx="325">993</cx:pt>
+          <cx:pt idx="326">926</cx:pt>
+          <cx:pt idx="327">745</cx:pt>
+          <cx:pt idx="328">573</cx:pt>
+          <cx:pt idx="329">623</cx:pt>
+          <cx:pt idx="330">1598</cx:pt>
+          <cx:pt idx="331">1240</cx:pt>
+          <cx:pt idx="332">837</cx:pt>
+          <cx:pt idx="333">932</cx:pt>
+          <cx:pt idx="334">758</cx:pt>
+          <cx:pt idx="335">701</cx:pt>
+          <cx:pt idx="336">700</cx:pt>
+          <cx:pt idx="337">1135</cx:pt>
+          <cx:pt idx="338">996</cx:pt>
+          <cx:pt idx="339">1361</cx:pt>
+          <cx:pt idx="340">696</cx:pt>
+          <cx:pt idx="341">797</cx:pt>
+          <cx:pt idx="342">708</cx:pt>
+          <cx:pt idx="343">1570</cx:pt>
+          <cx:pt idx="344">998</cx:pt>
+          <cx:pt idx="345">656</cx:pt>
+          <cx:pt idx="346">701</cx:pt>
+          <cx:pt idx="347">893</cx:pt>
+          <cx:pt idx="348">725</cx:pt>
+          <cx:pt idx="349">863</cx:pt>
+          <cx:pt idx="350">1616</cx:pt>
+          <cx:pt idx="351">633</cx:pt>
+          <cx:pt idx="352">639</cx:pt>
+          <cx:pt idx="353">687</cx:pt>
+          <cx:pt idx="354">1152</cx:pt>
+          <cx:pt idx="355">905</cx:pt>
+          <cx:pt idx="356">877</cx:pt>
+          <cx:pt idx="357">702</cx:pt>
+          <cx:pt idx="358">776</cx:pt>
+          <cx:pt idx="359">596</cx:pt>
+        </cx:lvl>
+      </cx:numDim>
+    </cx:data>
+  </cx:chartData>
+  <cx:chart>
+    <cx:plotArea>
+      <cx:plotAreaRegion>
+        <cx:plotSurface>
+          <cx:spPr>
+            <a:ln>
+              <a:noFill/>
+            </a:ln>
+          </cx:spPr>
+        </cx:plotSurface>
+        <cx:series layoutId="boxWhisker" uniqueId="{FB668AEA-6CC3-4084-8EFF-BE8AFCDE50F2}" formatIdx="0">
+          <cx:tx>
+            <cx:txData>
+              <cx:f>Gesamtdaten!$G$1</cx:f>
+              <cx:v>Experiment1</cx:v>
+            </cx:txData>
+          </cx:tx>
+          <cx:dataId val="0"/>
+          <cx:layoutPr>
+            <cx:visibility meanLine="0" meanMarker="1" outliers="1"/>
+            <cx:statistics quartileMethod="inclusive"/>
+          </cx:layoutPr>
+        </cx:series>
+        <cx:series layoutId="boxWhisker" uniqueId="{5EE9E2B7-5A9D-4201-A452-F97F7E9116A5}" formatIdx="1">
+          <cx:tx>
+            <cx:txData>
+              <cx:f>Gesamtdaten!$H$1</cx:f>
+              <cx:v>Experiment2</cx:v>
+            </cx:txData>
+          </cx:tx>
+          <cx:dataId val="1"/>
+          <cx:layoutPr>
+            <cx:visibility meanLine="0"/>
+            <cx:statistics quartileMethod="inclusive"/>
+          </cx:layoutPr>
+        </cx:series>
+        <cx:series layoutId="boxWhisker" uniqueId="{3F2916CE-B153-4D3B-8BE1-3A284E973D2B}" formatIdx="2">
+          <cx:tx>
+            <cx:txData>
+              <cx:f>Gesamtdaten!$I$1</cx:f>
+              <cx:v>Experiment3</cx:v>
+            </cx:txData>
+          </cx:tx>
+          <cx:dataId val="2"/>
+          <cx:layoutPr>
+            <cx:visibility meanLine="0"/>
+            <cx:statistics quartileMethod="inclusive"/>
+          </cx:layoutPr>
+        </cx:series>
+      </cx:plotAreaRegion>
+      <cx:axis id="0" hidden="1">
+        <cx:catScaling gapWidth="1.5"/>
+        <cx:tickLabels/>
+        <cx:numFmt formatCode=";;" sourceLinked="0"/>
+      </cx:axis>
+      <cx:axis id="1">
+        <cx:valScaling/>
+        <cx:majorGridlines/>
+        <cx:majorTickMarks type="out"/>
+        <cx:tickLabels/>
+      </cx:axis>
+    </cx:plotArea>
+    <cx:legend pos="r" align="ctr" overlay="0"/>
+  </cx:chart>
+</cx:chartSpace>
+</file>
+
+<file path=word/charts/colors1.xml><?xml version="1.0" encoding="utf-8"?>
+<cs:colorStyle xmlns:cs="http://schemas.microsoft.com/office/drawing/2012/chartStyle" xmlns:a="http://schemas.openxmlformats.org/drawingml/2006/main" meth="cycle" id="10">
+  <a:schemeClr val="accent1"/>
+  <a:schemeClr val="accent2"/>
+  <a:schemeClr val="accent3"/>
+  <a:schemeClr val="accent4"/>
+  <a:schemeClr val="accent5"/>
+  <a:schemeClr val="accent6"/>
+  <cs:variation/>
+  <cs:variation>
+    <a:lumMod val="60000"/>
+  </cs:variation>
+  <cs:variation>
+    <a:lumMod val="80000"/>
+    <a:lumOff val="20000"/>
+  </cs:variation>
+  <cs:variation>
+    <a:lumMod val="80000"/>
+  </cs:variation>
+  <cs:variation>
+    <a:lumMod val="60000"/>
+    <a:lumOff val="40000"/>
+  </cs:variation>
+  <cs:variation>
+    <a:lumMod val="50000"/>
+  </cs:variation>
+  <cs:variation>
+    <a:lumMod val="70000"/>
+    <a:lumOff val="30000"/>
+  </cs:variation>
+  <cs:variation>
+    <a:lumMod val="70000"/>
+  </cs:variation>
+  <cs:variation>
+    <a:lumMod val="50000"/>
+    <a:lumOff val="50000"/>
+  </cs:variation>
+</cs:colorStyle>
+</file>
+
+<file path=word/charts/colors2.xml><?xml version="1.0" encoding="utf-8"?>
+<cs:colorStyle xmlns:cs="http://schemas.microsoft.com/office/drawing/2012/chartStyle" xmlns:a="http://schemas.openxmlformats.org/drawingml/2006/main" meth="cycle" id="10">
+  <a:schemeClr val="accent1"/>
+  <a:schemeClr val="accent2"/>
+  <a:schemeClr val="accent3"/>
+  <a:schemeClr val="accent4"/>
+  <a:schemeClr val="accent5"/>
+  <a:schemeClr val="accent6"/>
+  <cs:variation/>
+  <cs:variation>
+    <a:lumMod val="60000"/>
+  </cs:variation>
+  <cs:variation>
+    <a:lumMod val="80000"/>
+    <a:lumOff val="20000"/>
+  </cs:variation>
+  <cs:variation>
+    <a:lumMod val="80000"/>
+  </cs:variation>
+  <cs:variation>
+    <a:lumMod val="60000"/>
+    <a:lumOff val="40000"/>
+  </cs:variation>
+  <cs:variation>
+    <a:lumMod val="50000"/>
+  </cs:variation>
+  <cs:variation>
+    <a:lumMod val="70000"/>
+    <a:lumOff val="30000"/>
+  </cs:variation>
+  <cs:variation>
+    <a:lumMod val="70000"/>
+  </cs:variation>
+  <cs:variation>
+    <a:lumMod val="50000"/>
+    <a:lumOff val="50000"/>
+  </cs:variation>
+</cs:colorStyle>
+</file>
+
+<file path=word/charts/style1.xml><?xml version="1.0" encoding="utf-8"?>
+<cs:chartStyle xmlns:cs="http://schemas.microsoft.com/office/drawing/2012/chartStyle" xmlns:a="http://schemas.openxmlformats.org/drawingml/2006/main" id="374">
+  <cs:axisTitle>
+    <cs:lnRef idx="0"/>
+    <cs:fillRef idx="0"/>
+    <cs:effectRef idx="0"/>
+    <cs:fontRef idx="minor">
+      <a:schemeClr val="tx1">
+        <a:lumMod val="65000"/>
+        <a:lumOff val="35000"/>
+      </a:schemeClr>
+    </cs:fontRef>
+    <cs:defRPr sz="900" cap="all"/>
+  </cs:axisTitle>
+  <cs:categoryAxis>
+    <cs:lnRef idx="0"/>
+    <cs:fillRef idx="0"/>
+    <cs:effectRef idx="0"/>
+    <cs:fontRef idx="minor">
+      <a:schemeClr val="tx1">
+        <a:lumMod val="65000"/>
+        <a:lumOff val="35000"/>
+      </a:schemeClr>
+    </cs:fontRef>
+    <cs:spPr>
+      <a:ln w="9525" cap="flat" cmpd="sng" algn="ctr">
+        <a:solidFill>
+          <a:schemeClr val="tx1">
+            <a:lumMod val="15000"/>
+            <a:lumOff val="85000"/>
+          </a:schemeClr>
+        </a:solidFill>
+        <a:round/>
+      </a:ln>
+    </cs:spPr>
+    <cs:defRPr sz="900"/>
+  </cs:categoryAxis>
+  <cs:chartArea mods="allowNoFillOverride allowNoLineOverride">
+    <cs:lnRef idx="0"/>
+    <cs:fillRef idx="0"/>
+    <cs:effectRef idx="0"/>
+    <cs:fontRef idx="minor">
+      <a:schemeClr val="dk1"/>
+    </cs:fontRef>
+    <cs:spPr>
+      <a:solidFill>
+        <a:schemeClr val="bg1"/>
+      </a:solidFill>
+      <a:ln w="9525" cap="flat" cmpd="sng" algn="ctr">
+        <a:solidFill>
+          <a:schemeClr val="tx1">
+            <a:lumMod val="15000"/>
+            <a:lumOff val="85000"/>
+          </a:schemeClr>
+        </a:solidFill>
+        <a:round/>
+      </a:ln>
+    </cs:spPr>
+    <cs:defRPr sz="900"/>
+  </cs:chartArea>
+  <cs:dataLabel>
+    <cs:lnRef idx="0"/>
+    <cs:fillRef idx="0"/>
+    <cs:effectRef idx="0"/>
+    <cs:fontRef idx="minor">
+      <a:schemeClr val="tx1">
+        <a:lumMod val="75000"/>
+        <a:lumOff val="25000"/>
+      </a:schemeClr>
+    </cs:fontRef>
+    <cs:defRPr sz="900"/>
+  </cs:dataLabel>
+  <cs:dataLabelCallout>
+    <cs:lnRef idx="0"/>
+    <cs:fillRef idx="0"/>
+    <cs:effectRef idx="0"/>
+    <cs:fontRef idx="minor">
+      <a:schemeClr val="lt1">
+        <a:lumMod val="65000"/>
+        <a:lumOff val="35000"/>
+      </a:schemeClr>
+    </cs:fontRef>
+    <cs:spPr>
+      <a:solidFill>
+        <a:schemeClr val="dk1">
+          <a:lumMod val="15000"/>
+          <a:lumOff val="85000"/>
+        </a:schemeClr>
+      </a:solidFill>
+    </cs:spPr>
+    <cs:defRPr sz="900"/>
+    <cs:bodyPr rot="0" spcFirstLastPara="1" vertOverflow="clip" horzOverflow="clip" vert="horz" wrap="square" lIns="36576" tIns="18288" rIns="36576" bIns="18288" anchor="ctr" anchorCtr="1">
+      <a:spAutoFit/>
+    </cs:bodyPr>
+  </cs:dataLabelCallout>
+  <cs:dataPoint>
+    <cs:lnRef idx="0">
+      <cs:styleClr val="auto"/>
+    </cs:lnRef>
+    <cs:fillRef idx="0">
+      <cs:styleClr val="auto"/>
+    </cs:fillRef>
+    <cs:effectRef idx="0"/>
+    <cs:fontRef idx="minor">
+      <a:schemeClr val="dk1"/>
+    </cs:fontRef>
+    <cs:spPr>
+      <a:solidFill>
+        <a:schemeClr val="phClr"/>
+      </a:solidFill>
+      <a:ln>
+        <a:solidFill>
+          <a:schemeClr val="phClr"/>
+        </a:solidFill>
+      </a:ln>
+    </cs:spPr>
+  </cs:dataPoint>
+  <cs:dataPoint3D>
+    <cs:lnRef idx="0"/>
+    <cs:fillRef idx="0">
+      <cs:styleClr val="auto"/>
+    </cs:fillRef>
+    <cs:effectRef idx="0"/>
+    <cs:fontRef idx="minor">
+      <a:schemeClr val="dk1"/>
+    </cs:fontRef>
+    <cs:spPr>
+      <a:solidFill>
+        <a:schemeClr val="phClr"/>
+      </a:solidFill>
+    </cs:spPr>
+  </cs:dataPoint3D>
+  <cs:dataPointLine>
+    <cs:lnRef idx="0">
+      <cs:styleClr val="auto"/>
+    </cs:lnRef>
+    <cs:fillRef idx="0"/>
+    <cs:effectRef idx="0"/>
+    <cs:fontRef idx="minor">
+      <a:schemeClr val="dk1"/>
+    </cs:fontRef>
+    <cs:spPr>
+      <a:ln w="28575" cap="rnd">
+        <a:solidFill>
+          <a:schemeClr val="phClr"/>
+        </a:solidFill>
+        <a:round/>
+      </a:ln>
+    </cs:spPr>
+  </cs:dataPointLine>
+  <cs:dataPointMarker>
+    <cs:lnRef idx="0"/>
+    <cs:fillRef idx="0">
+      <cs:styleClr val="auto"/>
+    </cs:fillRef>
+    <cs:effectRef idx="0"/>
+    <cs:fontRef idx="minor">
+      <a:schemeClr val="dk1"/>
+    </cs:fontRef>
+    <cs:spPr>
+      <a:solidFill>
+        <a:schemeClr val="phClr">
+          <a:lumMod val="60000"/>
+        </a:schemeClr>
+      </a:solidFill>
+    </cs:spPr>
+  </cs:dataPointMarker>
+  <cs:dataPointMarkerLayout symbol="circle" size="8"/>
+  <cs:dataPointWireframe>
+    <cs:lnRef idx="0">
+      <cs:styleClr val="auto"/>
+    </cs:lnRef>
+    <cs:fillRef idx="0"/>
+    <cs:effectRef idx="0"/>
+    <cs:fontRef idx="minor">
+      <a:schemeClr val="dk1"/>
+    </cs:fontRef>
+    <cs:spPr>
+      <a:ln w="28575" cap="rnd">
+        <a:solidFill>
+          <a:schemeClr val="phClr"/>
+        </a:solidFill>
+        <a:round/>
+      </a:ln>
+    </cs:spPr>
+  </cs:dataPointWireframe>
+  <cs:dataTable>
+    <cs:lnRef idx="0"/>
+    <cs:fillRef idx="0"/>
+    <cs:effectRef idx="0"/>
+    <cs:fontRef idx="minor">
+      <a:schemeClr val="tx1">
+        <a:lumMod val="65000"/>
+        <a:lumOff val="35000"/>
+      </a:schemeClr>
+    </cs:fontRef>
+    <cs:spPr>
+      <a:ln w="9525">
+        <a:solidFill>
+          <a:schemeClr val="tx1">
+            <a:lumMod val="15000"/>
+            <a:lumOff val="85000"/>
+          </a:schemeClr>
+        </a:solidFill>
+      </a:ln>
+    </cs:spPr>
+    <cs:defRPr sz="900"/>
+  </cs:dataTable>
+  <cs:downBar>
+    <cs:lnRef idx="0"/>
+    <cs:fillRef idx="0"/>
+    <cs:effectRef idx="0"/>
+    <cs:fontRef idx="minor">
+      <a:schemeClr val="dk1"/>
+    </cs:fontRef>
+    <cs:spPr>
+      <a:solidFill>
+        <a:schemeClr val="dk1">
+          <a:lumMod val="65000"/>
+          <a:lumOff val="35000"/>
+        </a:schemeClr>
+      </a:solidFill>
+      <a:ln w="28575">
+        <a:solidFill>
+          <a:schemeClr val="tx1">
+            <a:lumMod val="65000"/>
+            <a:lumOff val="35000"/>
+          </a:schemeClr>
+        </a:solidFill>
+      </a:ln>
+    </cs:spPr>
+  </cs:downBar>
+  <cs:dropLine>
+    <cs:lnRef idx="0"/>
+    <cs:fillRef idx="0"/>
+    <cs:effectRef idx="0"/>
+    <cs:fontRef idx="minor">
+      <a:schemeClr val="tx1"/>
+    </cs:fontRef>
+    <cs:spPr>
+      <a:ln w="9525" cap="flat" cmpd="sng" algn="ctr">
+        <a:solidFill>
+          <a:schemeClr val="tx1">
+            <a:lumMod val="35000"/>
+            <a:lumOff val="65000"/>
+          </a:schemeClr>
+        </a:solidFill>
+        <a:round/>
+      </a:ln>
+    </cs:spPr>
+  </cs:dropLine>
+  <cs:errorBar>
+    <cs:lnRef idx="0"/>
+    <cs:fillRef idx="0"/>
+    <cs:effectRef idx="0"/>
+    <cs:fontRef idx="minor">
+      <a:schemeClr val="tx1"/>
+    </cs:fontRef>
+    <cs:spPr>
+      <a:ln w="9525" cap="flat" cmpd="sng" algn="ctr">
+        <a:solidFill>
+          <a:schemeClr val="tx1">
+            <a:lumMod val="65000"/>
+            <a:lumOff val="35000"/>
+          </a:schemeClr>
+        </a:solidFill>
+        <a:round/>
+      </a:ln>
+    </cs:spPr>
+  </cs:errorBar>
+  <cs:floor>
+    <cs:lnRef idx="0"/>
+    <cs:fillRef idx="0"/>
+    <cs:effectRef idx="0"/>
+    <cs:fontRef idx="minor">
+      <a:schemeClr val="dk1"/>
+    </cs:fontRef>
+  </cs:floor>
+  <cs:gridlineMajor>
+    <cs:lnRef idx="0"/>
+    <cs:fillRef idx="0"/>
+    <cs:effectRef idx="0"/>
+    <cs:fontRef idx="minor">
+      <a:schemeClr val="dk1"/>
+    </cs:fontRef>
+    <cs:spPr>
+      <a:ln w="9525" cap="flat" cmpd="sng" algn="ctr">
+        <a:solidFill>
+          <a:schemeClr val="tx1">
+            <a:lumMod val="15000"/>
+            <a:lumOff val="85000"/>
+          </a:schemeClr>
+        </a:solidFill>
+        <a:round/>
+      </a:ln>
+    </cs:spPr>
+  </cs:gridlineMajor>
+  <cs:gridlineMinor>
+    <cs:lnRef idx="0"/>
+    <cs:fillRef idx="0"/>
+    <cs:effectRef idx="0"/>
+    <cs:fontRef idx="minor">
+      <a:schemeClr val="dk1"/>
+    </cs:fontRef>
+    <cs:spPr>
+      <a:ln w="9525" cap="flat" cmpd="sng" algn="ctr">
+        <a:solidFill>
+          <a:schemeClr val="tx1">
+            <a:lumMod val="5000"/>
+            <a:lumOff val="95000"/>
+          </a:schemeClr>
+        </a:solidFill>
+        <a:round/>
+      </a:ln>
+    </cs:spPr>
+  </cs:gridlineMinor>
+  <cs:hiLoLine>
+    <cs:lnRef idx="0"/>
+    <cs:fillRef idx="0"/>
+    <cs:effectRef idx="0"/>
+    <cs:fontRef idx="minor">
+      <a:schemeClr val="tx1"/>
+    </cs:fontRef>
+    <cs:spPr>
+      <a:ln w="25400" cap="flat" cmpd="sng" algn="ctr">
+        <a:solidFill>
+          <a:schemeClr val="tx1">
+            <a:lumMod val="65000"/>
+            <a:lumOff val="35000"/>
+          </a:schemeClr>
+        </a:solidFill>
+        <a:round/>
+      </a:ln>
+    </cs:spPr>
+  </cs:hiLoLine>
+  <cs:leaderLine>
+    <cs:lnRef idx="0"/>
+    <cs:fillRef idx="0"/>
+    <cs:effectRef idx="0"/>
+    <cs:fontRef idx="minor">
+      <a:schemeClr val="dk1"/>
+    </cs:fontRef>
+  </cs:leaderLine>
+  <cs:legend>
+    <cs:lnRef idx="0"/>
+    <cs:fillRef idx="0"/>
+    <cs:effectRef idx="0"/>
+    <cs:fontRef idx="minor">
+      <a:schemeClr val="tx1">
+        <a:lumMod val="65000"/>
+        <a:lumOff val="35000"/>
+      </a:schemeClr>
+    </cs:fontRef>
+    <cs:defRPr sz="900"/>
+  </cs:legend>
+  <cs:plotArea mods="allowNoFillOverride allowNoLineOverride">
+    <cs:lnRef idx="0"/>
+    <cs:fillRef idx="0"/>
+    <cs:effectRef idx="0"/>
+    <cs:fontRef idx="minor">
+      <a:schemeClr val="dk1"/>
+    </cs:fontRef>
+  </cs:plotArea>
+  <cs:plotArea3D mods="allowNoFillOverride allowNoLineOverride">
+    <cs:lnRef idx="0"/>
+    <cs:fillRef idx="0"/>
+    <cs:effectRef idx="0"/>
+    <cs:fontRef idx="minor">
+      <a:schemeClr val="dk1"/>
+    </cs:fontRef>
+  </cs:plotArea3D>
+  <cs:seriesAxis>
+    <cs:lnRef idx="0"/>
+    <cs:fillRef idx="0"/>
+    <cs:effectRef idx="0"/>
+    <cs:fontRef idx="minor">
+      <a:schemeClr val="tx1">
+        <a:lumMod val="65000"/>
+        <a:lumOff val="35000"/>
+      </a:schemeClr>
+    </cs:fontRef>
+    <cs:spPr>
+      <a:ln w="9525" cap="flat" cmpd="sng" algn="ctr">
+        <a:solidFill>
+          <a:schemeClr val="tx1">
+            <a:lumMod val="15000"/>
+            <a:lumOff val="85000"/>
+          </a:schemeClr>
+        </a:solidFill>
+        <a:round/>
+      </a:ln>
+    </cs:spPr>
+    <cs:defRPr sz="900"/>
+  </cs:seriesAxis>
+  <cs:seriesLine>
+    <cs:lnRef idx="0"/>
+    <cs:fillRef idx="0"/>
+    <cs:effectRef idx="0"/>
+    <cs:fontRef idx="minor">
+      <a:schemeClr val="dk1"/>
+    </cs:fontRef>
+    <cs:spPr>
+      <a:ln w="9525" cap="flat">
+        <a:solidFill>
+          <a:srgbClr val="D9D9D9"/>
+        </a:solidFill>
+        <a:round/>
+      </a:ln>
+    </cs:spPr>
+  </cs:seriesLine>
+  <cs:title>
+    <cs:lnRef idx="0"/>
+    <cs:fillRef idx="0"/>
+    <cs:effectRef idx="0"/>
+    <cs:fontRef idx="major">
+      <a:schemeClr val="tx1">
+        <a:lumMod val="65000"/>
+        <a:lumOff val="35000"/>
+      </a:schemeClr>
+    </cs:fontRef>
+    <cs:defRPr sz="2000"/>
+  </cs:title>
+  <cs:trendline>
+    <cs:lnRef idx="0">
+      <cs:styleClr val="auto"/>
+    </cs:lnRef>
+    <cs:fillRef idx="0"/>
+    <cs:effectRef idx="0"/>
+    <cs:fontRef idx="minor">
+      <a:schemeClr val="dk1"/>
+    </cs:fontRef>
+    <cs:spPr>
+      <a:ln w="19050" cap="rnd">
+        <a:solidFill>
+          <a:schemeClr val="phClr"/>
+        </a:solidFill>
+        <a:prstDash val="sysDash"/>
+      </a:ln>
+    </cs:spPr>
+  </cs:trendline>
+  <cs:trendlineLabel>
+    <cs:lnRef idx="0"/>
+    <cs:fillRef idx="0"/>
+    <cs:effectRef idx="0"/>
+    <cs:fontRef idx="minor">
+      <a:schemeClr val="tx1">
+        <a:lumMod val="65000"/>
+        <a:lumOff val="35000"/>
+      </a:schemeClr>
+    </cs:fontRef>
+    <cs:defRPr sz="900"/>
+  </cs:trendlineLabel>
+  <cs:upBar>
+    <cs:lnRef idx="0"/>
+    <cs:fillRef idx="0"/>
+    <cs:effectRef idx="0"/>
+    <cs:fontRef idx="minor">
+      <a:schemeClr val="dk1"/>
+    </cs:fontRef>
+    <cs:spPr>
+      <a:solidFill>
+        <a:schemeClr val="lt1"/>
+      </a:solidFill>
+      <a:ln w="28575">
+        <a:solidFill>
+          <a:schemeClr val="tx1">
+            <a:lumMod val="50000"/>
+            <a:lumOff val="50000"/>
+          </a:schemeClr>
+        </a:solidFill>
+      </a:ln>
+    </cs:spPr>
+  </cs:upBar>
+  <cs:valueAxis>
+    <cs:lnRef idx="0"/>
+    <cs:fillRef idx="0"/>
+    <cs:effectRef idx="0"/>
+    <cs:fontRef idx="minor">
+      <a:schemeClr val="tx1">
+        <a:lumMod val="65000"/>
+        <a:lumOff val="35000"/>
+      </a:schemeClr>
+    </cs:fontRef>
+    <cs:defRPr sz="900"/>
+  </cs:valueAxis>
+  <cs:wall>
+    <cs:lnRef idx="0"/>
+    <cs:fillRef idx="0"/>
+    <cs:effectRef idx="0"/>
+    <cs:fontRef idx="minor">
+      <a:schemeClr val="dk1"/>
+    </cs:fontRef>
+  </cs:wall>
+</cs:chartStyle>
+</file>
+
+<file path=word/charts/style2.xml><?xml version="1.0" encoding="utf-8"?>
+<cs:chartStyle xmlns:cs="http://schemas.microsoft.com/office/drawing/2012/chartStyle" xmlns:a="http://schemas.openxmlformats.org/drawingml/2006/main" id="201">
+  <cs:axisTitle>
+    <cs:lnRef idx="0"/>
+    <cs:fillRef idx="0"/>
+    <cs:effectRef idx="0"/>
+    <cs:fontRef idx="minor">
+      <a:schemeClr val="tx1">
+        <a:lumMod val="65000"/>
+        <a:lumOff val="35000"/>
+      </a:schemeClr>
+    </cs:fontRef>
+    <cs:defRPr sz="1000" kern="1200"/>
+  </cs:axisTitle>
+  <cs:categoryAxis>
+    <cs:lnRef idx="0"/>
+    <cs:fillRef idx="0"/>
+    <cs:effectRef idx="0"/>
+    <cs:fontRef idx="minor">
+      <a:schemeClr val="tx1">
+        <a:lumMod val="65000"/>
+        <a:lumOff val="35000"/>
+      </a:schemeClr>
+    </cs:fontRef>
+    <cs:spPr>
+      <a:ln w="9525" cap="flat" cmpd="sng" algn="ctr">
+        <a:solidFill>
+          <a:schemeClr val="tx1">
+            <a:lumMod val="15000"/>
+            <a:lumOff val="85000"/>
+          </a:schemeClr>
+        </a:solidFill>
+        <a:round/>
+      </a:ln>
+    </cs:spPr>
+    <cs:defRPr sz="900" kern="1200"/>
+  </cs:categoryAxis>
+  <cs:chartArea mods="allowNoFillOverride allowNoLineOverride">
+    <cs:lnRef idx="0"/>
+    <cs:fillRef idx="0"/>
+    <cs:effectRef idx="0"/>
+    <cs:fontRef idx="minor">
+      <a:schemeClr val="tx1"/>
+    </cs:fontRef>
+    <cs:spPr>
+      <a:solidFill>
+        <a:schemeClr val="bg1"/>
+      </a:solidFill>
+      <a:ln w="9525" cap="flat" cmpd="sng" algn="ctr">
+        <a:solidFill>
+          <a:schemeClr val="tx1">
+            <a:lumMod val="15000"/>
+            <a:lumOff val="85000"/>
+          </a:schemeClr>
+        </a:solidFill>
+        <a:round/>
+      </a:ln>
+    </cs:spPr>
+    <cs:defRPr sz="1000" kern="1200"/>
+  </cs:chartArea>
+  <cs:dataLabel>
+    <cs:lnRef idx="0"/>
+    <cs:fillRef idx="0"/>
+    <cs:effectRef idx="0"/>
+    <cs:fontRef idx="minor">
+      <a:schemeClr val="tx1">
+        <a:lumMod val="75000"/>
+        <a:lumOff val="25000"/>
+      </a:schemeClr>
+    </cs:fontRef>
+    <cs:defRPr sz="900" kern="1200"/>
+  </cs:dataLabel>
+  <cs:dataLabelCallout>
+    <cs:lnRef idx="0"/>
+    <cs:fillRef idx="0"/>
+    <cs:effectRef idx="0"/>
+    <cs:fontRef idx="minor">
+      <a:schemeClr val="dk1">
+        <a:lumMod val="65000"/>
+        <a:lumOff val="35000"/>
+      </a:schemeClr>
+    </cs:fontRef>
+    <cs:spPr>
+      <a:solidFill>
+        <a:schemeClr val="lt1"/>
+      </a:solidFill>
+      <a:ln>
+        <a:solidFill>
+          <a:schemeClr val="dk1">
+            <a:lumMod val="25000"/>
+            <a:lumOff val="75000"/>
+          </a:schemeClr>
+        </a:solidFill>
+      </a:ln>
+    </cs:spPr>
+    <cs:defRPr sz="900" kern="1200"/>
+    <cs:bodyPr rot="0" spcFirstLastPara="1" vertOverflow="clip" horzOverflow="clip" vert="horz" wrap="square" lIns="36576" tIns="18288" rIns="36576" bIns="18288" anchor="ctr" anchorCtr="1">
+      <a:spAutoFit/>
+    </cs:bodyPr>
+  </cs:dataLabelCallout>
+  <cs:dataPoint>
+    <cs:lnRef idx="0"/>
+    <cs:fillRef idx="1">
+      <cs:styleClr val="auto"/>
+    </cs:fillRef>
+    <cs:effectRef idx="0"/>
+    <cs:fontRef idx="minor">
+      <a:schemeClr val="tx1"/>
+    </cs:fontRef>
+  </cs:dataPoint>
+  <cs:dataPoint3D>
+    <cs:lnRef idx="0"/>
+    <cs:fillRef idx="1">
+      <cs:styleClr val="auto"/>
+    </cs:fillRef>
+    <cs:effectRef idx="0"/>
+    <cs:fontRef idx="minor">
+      <a:schemeClr val="tx1"/>
+    </cs:fontRef>
+  </cs:dataPoint3D>
+  <cs:dataPointLine>
+    <cs:lnRef idx="0">
+      <cs:styleClr val="auto"/>
+    </cs:lnRef>
+    <cs:fillRef idx="1"/>
+    <cs:effectRef idx="0"/>
+    <cs:fontRef idx="minor">
+      <a:schemeClr val="tx1"/>
+    </cs:fontRef>
+    <cs:spPr>
+      <a:ln w="28575" cap="rnd">
+        <a:solidFill>
+          <a:schemeClr val="phClr"/>
+        </a:solidFill>
+        <a:round/>
+      </a:ln>
+    </cs:spPr>
+  </cs:dataPointLine>
+  <cs:dataPointMarker>
+    <cs:lnRef idx="0">
+      <cs:styleClr val="auto"/>
+    </cs:lnRef>
+    <cs:fillRef idx="1">
+      <cs:styleClr val="auto"/>
+    </cs:fillRef>
+    <cs:effectRef idx="0"/>
+    <cs:fontRef idx="minor">
+      <a:schemeClr val="tx1"/>
+    </cs:fontRef>
+    <cs:spPr>
+      <a:ln w="9525">
+        <a:solidFill>
+          <a:schemeClr val="phClr"/>
+        </a:solidFill>
+      </a:ln>
+    </cs:spPr>
+  </cs:dataPointMarker>
+  <cs:dataPointMarkerLayout symbol="circle" size="5"/>
+  <cs:dataPointWireframe>
+    <cs:lnRef idx="0">
+      <cs:styleClr val="auto"/>
+    </cs:lnRef>
+    <cs:fillRef idx="1"/>
+    <cs:effectRef idx="0"/>
+    <cs:fontRef idx="minor">
+      <a:schemeClr val="tx1"/>
+    </cs:fontRef>
+    <cs:spPr>
+      <a:ln w="9525" cap="rnd">
+        <a:solidFill>
+          <a:schemeClr val="phClr"/>
+        </a:solidFill>
+        <a:round/>
+      </a:ln>
+    </cs:spPr>
+  </cs:dataPointWireframe>
+  <cs:dataTable>
+    <cs:lnRef idx="0"/>
+    <cs:fillRef idx="0"/>
+    <cs:effectRef idx="0"/>
+    <cs:fontRef idx="minor">
+      <a:schemeClr val="tx1">
+        <a:lumMod val="65000"/>
+        <a:lumOff val="35000"/>
+      </a:schemeClr>
+    </cs:fontRef>
+    <cs:spPr>
+      <a:noFill/>
+      <a:ln w="9525" cap="flat" cmpd="sng" algn="ctr">
+        <a:solidFill>
+          <a:schemeClr val="tx1">
+            <a:lumMod val="15000"/>
+            <a:lumOff val="85000"/>
+          </a:schemeClr>
+        </a:solidFill>
+        <a:round/>
+      </a:ln>
+    </cs:spPr>
+    <cs:defRPr sz="900" kern="1200"/>
+  </cs:dataTable>
+  <cs:downBar>
+    <cs:lnRef idx="0"/>
+    <cs:fillRef idx="0"/>
+    <cs:effectRef idx="0"/>
+    <cs:fontRef idx="minor">
+      <a:schemeClr val="dk1"/>
+    </cs:fontRef>
+    <cs:spPr>
+      <a:solidFill>
+        <a:schemeClr val="dk1">
+          <a:lumMod val="65000"/>
+          <a:lumOff val="35000"/>
+        </a:schemeClr>
+      </a:solidFill>
+      <a:ln w="9525">
+        <a:solidFill>
+          <a:schemeClr val="tx1">
+            <a:lumMod val="65000"/>
+            <a:lumOff val="35000"/>
+          </a:schemeClr>
+        </a:solidFill>
+      </a:ln>
+    </cs:spPr>
+  </cs:downBar>
+  <cs:dropLine>
+    <cs:lnRef idx="0"/>
+    <cs:fillRef idx="0"/>
+    <cs:effectRef idx="0"/>
+    <cs:fontRef idx="minor">
+      <a:schemeClr val="tx1"/>
+    </cs:fontRef>
+    <cs:spPr>
+      <a:ln w="9525" cap="flat" cmpd="sng" algn="ctr">
+        <a:solidFill>
+          <a:schemeClr val="tx1">
+            <a:lumMod val="35000"/>
+            <a:lumOff val="65000"/>
+          </a:schemeClr>
+        </a:solidFill>
+        <a:round/>
+      </a:ln>
+    </cs:spPr>
+  </cs:dropLine>
+  <cs:errorBar>
+    <cs:lnRef idx="0"/>
+    <cs:fillRef idx="0"/>
+    <cs:effectRef idx="0"/>
+    <cs:fontRef idx="minor">
+      <a:schemeClr val="tx1"/>
+    </cs:fontRef>
+    <cs:spPr>
+      <a:ln w="9525" cap="flat" cmpd="sng" algn="ctr">
+        <a:solidFill>
+          <a:schemeClr val="tx1">
+            <a:lumMod val="65000"/>
+            <a:lumOff val="35000"/>
+          </a:schemeClr>
+        </a:solidFill>
+        <a:round/>
+      </a:ln>
+    </cs:spPr>
+  </cs:errorBar>
+  <cs:floor>
+    <cs:lnRef idx="0"/>
+    <cs:fillRef idx="0"/>
+    <cs:effectRef idx="0"/>
+    <cs:fontRef idx="minor">
+      <a:schemeClr val="tx1"/>
+    </cs:fontRef>
+    <cs:spPr>
+      <a:noFill/>
+      <a:ln>
+        <a:noFill/>
+      </a:ln>
+    </cs:spPr>
+  </cs:floor>
+  <cs:gridlineMajor>
+    <cs:lnRef idx="0"/>
+    <cs:fillRef idx="0"/>
+    <cs:effectRef idx="0"/>
+    <cs:fontRef idx="minor">
+      <a:schemeClr val="tx1"/>
+    </cs:fontRef>
+    <cs:spPr>
+      <a:ln w="9525" cap="flat" cmpd="sng" algn="ctr">
+        <a:solidFill>
+          <a:schemeClr val="tx1">
+            <a:lumMod val="15000"/>
+            <a:lumOff val="85000"/>
+          </a:schemeClr>
+        </a:solidFill>
+        <a:round/>
+      </a:ln>
+    </cs:spPr>
+  </cs:gridlineMajor>
+  <cs:gridlineMinor>
+    <cs:lnRef idx="0"/>
+    <cs:fillRef idx="0"/>
+    <cs:effectRef idx="0"/>
+    <cs:fontRef idx="minor">
+      <a:schemeClr val="tx1"/>
+    </cs:fontRef>
+    <cs:spPr>
+      <a:ln w="9525" cap="flat" cmpd="sng" algn="ctr">
+        <a:solidFill>
+          <a:schemeClr val="tx1">
+            <a:lumMod val="5000"/>
+            <a:lumOff val="95000"/>
+          </a:schemeClr>
+        </a:solidFill>
+        <a:round/>
+      </a:ln>
+    </cs:spPr>
+  </cs:gridlineMinor>
+  <cs:hiLoLine>
+    <cs:lnRef idx="0"/>
+    <cs:fillRef idx="0"/>
+    <cs:effectRef idx="0"/>
+    <cs:fontRef idx="minor">
+      <a:schemeClr val="tx1"/>
+    </cs:fontRef>
+    <cs:spPr>
+      <a:ln w="9525" cap="flat" cmpd="sng" algn="ctr">
+        <a:solidFill>
+          <a:schemeClr val="tx1">
+            <a:lumMod val="75000"/>
+            <a:lumOff val="25000"/>
+          </a:schemeClr>
+        </a:solidFill>
+        <a:round/>
+      </a:ln>
+    </cs:spPr>
+  </cs:hiLoLine>
+  <cs:leaderLine>
+    <cs:lnRef idx="0"/>
+    <cs:fillRef idx="0"/>
+    <cs:effectRef idx="0"/>
+    <cs:fontRef idx="minor">
+      <a:schemeClr val="tx1"/>
+    </cs:fontRef>
+    <cs:spPr>
+      <a:ln w="9525" cap="flat" cmpd="sng" algn="ctr">
+        <a:solidFill>
+          <a:schemeClr val="tx1">
+            <a:lumMod val="35000"/>
+            <a:lumOff val="65000"/>
+          </a:schemeClr>
+        </a:solidFill>
+        <a:round/>
+      </a:ln>
+    </cs:spPr>
+  </cs:leaderLine>
+  <cs:legend>
+    <cs:lnRef idx="0"/>
+    <cs:fillRef idx="0"/>
+    <cs:effectRef idx="0"/>
+    <cs:fontRef idx="minor">
+      <a:schemeClr val="tx1">
+        <a:lumMod val="65000"/>
+        <a:lumOff val="35000"/>
+      </a:schemeClr>
+    </cs:fontRef>
+    <cs:defRPr sz="900" kern="1200"/>
+  </cs:legend>
+  <cs:plotArea mods="allowNoFillOverride allowNoLineOverride">
+    <cs:lnRef idx="0"/>
+    <cs:fillRef idx="0"/>
+    <cs:effectRef idx="0"/>
+    <cs:fontRef idx="minor">
+      <a:schemeClr val="tx1"/>
+    </cs:fontRef>
+  </cs:plotArea>
+  <cs:plotArea3D mods="allowNoFillOverride allowNoLineOverride">
+    <cs:lnRef idx="0"/>
+    <cs:fillRef idx="0"/>
+    <cs:effectRef idx="0"/>
+    <cs:fontRef idx="minor">
+      <a:schemeClr val="tx1"/>
+    </cs:fontRef>
+  </cs:plotArea3D>
+  <cs:seriesAxis>
+    <cs:lnRef idx="0"/>
+    <cs:fillRef idx="0"/>
+    <cs:effectRef idx="0"/>
+    <cs:fontRef idx="minor">
+      <a:schemeClr val="tx1">
+        <a:lumMod val="65000"/>
+        <a:lumOff val="35000"/>
+      </a:schemeClr>
+    </cs:fontRef>
+    <cs:defRPr sz="900" kern="1200"/>
+  </cs:seriesAxis>
+  <cs:seriesLine>
+    <cs:lnRef idx="0"/>
+    <cs:fillRef idx="0"/>
+    <cs:effectRef idx="0"/>
+    <cs:fontRef idx="minor">
+      <a:schemeClr val="tx1"/>
+    </cs:fontRef>
+    <cs:spPr>
+      <a:ln w="9525" cap="flat" cmpd="sng" algn="ctr">
+        <a:solidFill>
+          <a:schemeClr val="tx1">
+            <a:lumMod val="35000"/>
+            <a:lumOff val="65000"/>
+          </a:schemeClr>
+        </a:solidFill>
+        <a:round/>
+      </a:ln>
+    </cs:spPr>
+  </cs:seriesLine>
+  <cs:title>
+    <cs:lnRef idx="0"/>
+    <cs:fillRef idx="0"/>
+    <cs:effectRef idx="0"/>
+    <cs:fontRef idx="minor">
+      <a:schemeClr val="tx1">
+        <a:lumMod val="65000"/>
+        <a:lumOff val="35000"/>
+      </a:schemeClr>
+    </cs:fontRef>
+    <cs:defRPr sz="1400" b="0" kern="1200" spc="0" baseline="0"/>
+  </cs:title>
+  <cs:trendline>
+    <cs:lnRef idx="0">
+      <cs:styleClr val="auto"/>
+    </cs:lnRef>
+    <cs:fillRef idx="0"/>
+    <cs:effectRef idx="0"/>
+    <cs:fontRef idx="minor">
+      <a:schemeClr val="tx1"/>
+    </cs:fontRef>
+    <cs:spPr>
+      <a:ln w="19050" cap="rnd">
+        <a:solidFill>
+          <a:schemeClr val="phClr"/>
+        </a:solidFill>
+        <a:prstDash val="sysDot"/>
+      </a:ln>
+    </cs:spPr>
+  </cs:trendline>
+  <cs:trendlineLabel>
+    <cs:lnRef idx="0"/>
+    <cs:fillRef idx="0"/>
+    <cs:effectRef idx="0"/>
+    <cs:fontRef idx="minor">
+      <a:schemeClr val="tx1">
+        <a:lumMod val="65000"/>
+        <a:lumOff val="35000"/>
+      </a:schemeClr>
+    </cs:fontRef>
+    <cs:defRPr sz="900" kern="1200"/>
+  </cs:trendlineLabel>
+  <cs:upBar>
+    <cs:lnRef idx="0"/>
+    <cs:fillRef idx="0"/>
+    <cs:effectRef idx="0"/>
+    <cs:fontRef idx="minor">
+      <a:schemeClr val="dk1"/>
+    </cs:fontRef>
+    <cs:spPr>
+      <a:solidFill>
+        <a:schemeClr val="lt1"/>
+      </a:solidFill>
+      <a:ln w="9525">
+        <a:solidFill>
+          <a:schemeClr val="tx1">
+            <a:lumMod val="15000"/>
+            <a:lumOff val="85000"/>
+          </a:schemeClr>
+        </a:solidFill>
+      </a:ln>
+    </cs:spPr>
+  </cs:upBar>
+  <cs:valueAxis>
+    <cs:lnRef idx="0"/>
+    <cs:fillRef idx="0"/>
+    <cs:effectRef idx="0"/>
+    <cs:fontRef idx="minor">
+      <a:schemeClr val="tx1">
+        <a:lumMod val="65000"/>
+        <a:lumOff val="35000"/>
+      </a:schemeClr>
+    </cs:fontRef>
+    <cs:defRPr sz="900" kern="1200"/>
+  </cs:valueAxis>
+  <cs:wall>
+    <cs:lnRef idx="0"/>
+    <cs:fillRef idx="0"/>
+    <cs:effectRef idx="0"/>
+    <cs:fontRef idx="minor">
+      <a:schemeClr val="tx1"/>
+    </cs:fontRef>
+    <cs:spPr>
+      <a:noFill/>
+      <a:ln>
+        <a:noFill/>
+      </a:ln>
+    </cs:spPr>
+  </cs:wall>
+</cs:chartStyle>
 </file>
 
 <file path=word/theme/theme1.xml><?xml version="1.0" encoding="utf-8"?>

</xml_diff>